<commit_message>
Adding intros and conclusions for sections
</commit_message>
<xml_diff>
--- a/Documentation/Design : Scenarios, HTAs/Design_Chapter.docx
+++ b/Documentation/Design : Scenarios, HTAs/Design_Chapter.docx
@@ -5,6 +5,7 @@
     <w:p>
       <w:pPr>
         <w:pStyle w:val="Title"/>
+        <w:spacing w:line="360" w:lineRule="auto"/>
         <w:jc w:val="center"/>
         <w:rPr>
           <w:b/>
@@ -35,12 +36,16 @@
         <w:t xml:space="preserve"> (2,500 words)</w:t>
       </w:r>
     </w:p>
-    <w:p/>
-    <w:p/>
     <w:sdt>
       <w:sdtPr>
         <w:rPr>
-          <w:color w:val="000000" w:themeColor="text1"/>
+          <w:rFonts w:asciiTheme="minorHAnsi" w:eastAsiaTheme="minorHAnsi" w:hAnsiTheme="minorHAnsi" w:cstheme="minorBidi"/>
+          <w:b w:val="0"/>
+          <w:bCs w:val="0"/>
+          <w:color w:val="000000" w:themeColor="text1"/>
+          <w:sz w:val="24"/>
+          <w:szCs w:val="24"/>
+          <w:lang w:val="en-IE"/>
         </w:rPr>
         <w:id w:val="-1084676321"/>
         <w:docPartObj>
@@ -50,12 +55,8 @@
       </w:sdtPr>
       <w:sdtEndPr>
         <w:rPr>
-          <w:rFonts w:asciiTheme="minorHAnsi" w:eastAsiaTheme="minorHAnsi" w:hAnsiTheme="minorHAnsi" w:cstheme="minorBidi"/>
           <w:noProof/>
           <w:color w:val="auto"/>
-          <w:sz w:val="24"/>
-          <w:szCs w:val="24"/>
-          <w:lang w:val="en-IE"/>
         </w:rPr>
       </w:sdtEndPr>
       <w:sdtContent>
@@ -66,6 +67,7 @@
               <w:ilvl w:val="0"/>
               <w:numId w:val="0"/>
             </w:numPr>
+            <w:spacing w:line="360" w:lineRule="auto"/>
             <w:ind w:left="432"/>
             <w:rPr>
               <w:color w:val="000000" w:themeColor="text1"/>
@@ -85,6 +87,7 @@
               <w:tab w:val="left" w:pos="480"/>
               <w:tab w:val="right" w:leader="dot" w:pos="9016"/>
             </w:tabs>
+            <w:spacing w:line="360" w:lineRule="auto"/>
             <w:rPr>
               <w:rFonts w:eastAsiaTheme="minorEastAsia" w:cstheme="minorBidi"/>
               <w:b w:val="0"/>
@@ -196,6 +199,7 @@
               <w:tab w:val="left" w:pos="960"/>
               <w:tab w:val="right" w:leader="dot" w:pos="9016"/>
             </w:tabs>
+            <w:spacing w:line="360" w:lineRule="auto"/>
             <w:rPr>
               <w:rFonts w:eastAsiaTheme="minorEastAsia" w:cstheme="minorBidi"/>
               <w:b w:val="0"/>
@@ -290,6 +294,7 @@
               <w:tab w:val="left" w:pos="960"/>
               <w:tab w:val="right" w:leader="dot" w:pos="9016"/>
             </w:tabs>
+            <w:spacing w:line="360" w:lineRule="auto"/>
             <w:rPr>
               <w:rFonts w:eastAsiaTheme="minorEastAsia" w:cstheme="minorBidi"/>
               <w:b w:val="0"/>
@@ -384,6 +389,7 @@
               <w:tab w:val="left" w:pos="960"/>
               <w:tab w:val="right" w:leader="dot" w:pos="9016"/>
             </w:tabs>
+            <w:spacing w:line="360" w:lineRule="auto"/>
             <w:rPr>
               <w:rFonts w:eastAsiaTheme="minorEastAsia" w:cstheme="minorBidi"/>
               <w:b w:val="0"/>
@@ -478,6 +484,7 @@
               <w:tab w:val="left" w:pos="960"/>
               <w:tab w:val="right" w:leader="dot" w:pos="9016"/>
             </w:tabs>
+            <w:spacing w:line="360" w:lineRule="auto"/>
             <w:rPr>
               <w:rFonts w:eastAsiaTheme="minorEastAsia" w:cstheme="minorBidi"/>
               <w:b w:val="0"/>
@@ -572,6 +579,7 @@
               <w:tab w:val="left" w:pos="480"/>
               <w:tab w:val="right" w:leader="dot" w:pos="9016"/>
             </w:tabs>
+            <w:spacing w:line="360" w:lineRule="auto"/>
             <w:rPr>
               <w:rFonts w:eastAsiaTheme="minorEastAsia" w:cstheme="minorBidi"/>
               <w:b w:val="0"/>
@@ -666,6 +674,7 @@
               <w:tab w:val="left" w:pos="960"/>
               <w:tab w:val="right" w:leader="dot" w:pos="9016"/>
             </w:tabs>
+            <w:spacing w:line="360" w:lineRule="auto"/>
             <w:rPr>
               <w:rFonts w:eastAsiaTheme="minorEastAsia" w:cstheme="minorBidi"/>
               <w:b w:val="0"/>
@@ -760,6 +769,7 @@
               <w:tab w:val="left" w:pos="960"/>
               <w:tab w:val="right" w:leader="dot" w:pos="9016"/>
             </w:tabs>
+            <w:spacing w:line="360" w:lineRule="auto"/>
             <w:rPr>
               <w:rFonts w:eastAsiaTheme="minorEastAsia" w:cstheme="minorBidi"/>
               <w:b w:val="0"/>
@@ -854,6 +864,7 @@
               <w:tab w:val="left" w:pos="480"/>
               <w:tab w:val="right" w:leader="dot" w:pos="9016"/>
             </w:tabs>
+            <w:spacing w:line="360" w:lineRule="auto"/>
             <w:rPr>
               <w:rFonts w:eastAsiaTheme="minorEastAsia" w:cstheme="minorBidi"/>
               <w:b w:val="0"/>
@@ -948,6 +959,7 @@
               <w:tab w:val="left" w:pos="960"/>
               <w:tab w:val="right" w:leader="dot" w:pos="9016"/>
             </w:tabs>
+            <w:spacing w:line="360" w:lineRule="auto"/>
             <w:rPr>
               <w:rFonts w:eastAsiaTheme="minorEastAsia" w:cstheme="minorBidi"/>
               <w:b w:val="0"/>
@@ -1042,6 +1054,7 @@
               <w:tab w:val="left" w:pos="960"/>
               <w:tab w:val="right" w:leader="dot" w:pos="9016"/>
             </w:tabs>
+            <w:spacing w:line="360" w:lineRule="auto"/>
             <w:rPr>
               <w:rFonts w:eastAsiaTheme="minorEastAsia" w:cstheme="minorBidi"/>
               <w:b w:val="0"/>
@@ -1136,6 +1149,7 @@
               <w:tab w:val="left" w:pos="480"/>
               <w:tab w:val="right" w:leader="dot" w:pos="9016"/>
             </w:tabs>
+            <w:spacing w:line="360" w:lineRule="auto"/>
             <w:rPr>
               <w:rFonts w:eastAsiaTheme="minorEastAsia" w:cstheme="minorBidi"/>
               <w:b w:val="0"/>
@@ -1230,6 +1244,7 @@
               <w:tab w:val="left" w:pos="960"/>
               <w:tab w:val="right" w:leader="dot" w:pos="9016"/>
             </w:tabs>
+            <w:spacing w:line="360" w:lineRule="auto"/>
             <w:rPr>
               <w:rFonts w:eastAsiaTheme="minorEastAsia" w:cstheme="minorBidi"/>
               <w:b w:val="0"/>
@@ -1324,6 +1339,7 @@
               <w:tab w:val="left" w:pos="960"/>
               <w:tab w:val="right" w:leader="dot" w:pos="9016"/>
             </w:tabs>
+            <w:spacing w:line="360" w:lineRule="auto"/>
             <w:rPr>
               <w:rFonts w:eastAsiaTheme="minorEastAsia" w:cstheme="minorBidi"/>
               <w:b w:val="0"/>
@@ -1418,6 +1434,7 @@
               <w:tab w:val="left" w:pos="480"/>
               <w:tab w:val="right" w:leader="dot" w:pos="9016"/>
             </w:tabs>
+            <w:spacing w:line="360" w:lineRule="auto"/>
             <w:rPr>
               <w:rFonts w:eastAsiaTheme="minorEastAsia" w:cstheme="minorBidi"/>
               <w:b w:val="0"/>
@@ -1506,6 +1523,9 @@
           </w:hyperlink>
         </w:p>
         <w:p>
+          <w:pPr>
+            <w:spacing w:line="360" w:lineRule="auto"/>
+          </w:pPr>
           <w:r>
             <w:rPr>
               <w:b/>
@@ -1517,23 +1537,36 @@
         </w:p>
       </w:sdtContent>
     </w:sdt>
-    <w:p/>
-    <w:p/>
-    <w:p/>
-    <w:p/>
-    <w:p/>
-    <w:p/>
-    <w:p/>
-    <w:p/>
-    <w:p/>
-    <w:p/>
-    <w:p/>
-    <w:p/>
-    <w:p/>
-    <w:p/>
-    <w:p/>
-    <w:p/>
-    <w:p/>
+    <w:p>
+      <w:pPr>
+        <w:spacing w:line="360" w:lineRule="auto"/>
+      </w:pPr>
+    </w:p>
+    <w:p>
+      <w:pPr>
+        <w:spacing w:line="360" w:lineRule="auto"/>
+      </w:pPr>
+    </w:p>
+    <w:p>
+      <w:pPr>
+        <w:spacing w:line="360" w:lineRule="auto"/>
+      </w:pPr>
+    </w:p>
+    <w:p>
+      <w:pPr>
+        <w:spacing w:line="360" w:lineRule="auto"/>
+      </w:pPr>
+    </w:p>
+    <w:p>
+      <w:pPr>
+        <w:spacing w:line="360" w:lineRule="auto"/>
+      </w:pPr>
+    </w:p>
+    <w:p>
+      <w:pPr>
+        <w:spacing w:line="360" w:lineRule="auto"/>
+      </w:pPr>
+    </w:p>
     <w:p>
       <w:pPr>
         <w:pStyle w:val="Heading1"/>
@@ -1541,6 +1574,7 @@
           <w:ilvl w:val="0"/>
           <w:numId w:val="4"/>
         </w:numPr>
+        <w:spacing w:line="360" w:lineRule="auto"/>
         <w:rPr>
           <w:b/>
           <w:bCs/>
@@ -1561,11 +1595,41 @@
       </w:r>
       <w:bookmarkEnd w:id="0"/>
     </w:p>
-    <w:p/>
-    <w:p/>
+    <w:p>
+      <w:pPr>
+        <w:spacing w:line="360" w:lineRule="auto"/>
+      </w:pPr>
+      <w:r>
+        <w:t xml:space="preserve">This section implements the frameworks used in the field of Human Factors (HF), or Human Computer Interaction (HCI), namely scenarios and hierarchical task analysis, to develop further insight into what users may feel, experience and </w:t>
+      </w:r>
+      <w:r>
+        <w:t>what</w:t>
+      </w:r>
+      <w:r>
+        <w:t xml:space="preserve"> they </w:t>
+      </w:r>
+      <w:r>
+        <w:t xml:space="preserve">are trying to </w:t>
+      </w:r>
+      <w:r>
+        <w:t>achieve</w:t>
+      </w:r>
+      <w:r>
+        <w:t xml:space="preserve"> by using the gamified mobile app in this project.</w:t>
+      </w:r>
+      <w:r>
+        <w:t xml:space="preserve"> By implementing the scenario and hierarchical task analysis frameworks, improvements can be made to the design of the app to provide a more seamless experience for the users.</w:t>
+      </w:r>
+    </w:p>
+    <w:p>
+      <w:pPr>
+        <w:spacing w:line="360" w:lineRule="auto"/>
+      </w:pPr>
+    </w:p>
     <w:p>
       <w:pPr>
         <w:pStyle w:val="Heading2"/>
+        <w:spacing w:line="360" w:lineRule="auto"/>
         <w:rPr>
           <w:b/>
           <w:bCs/>
@@ -1589,12 +1653,155 @@
       </w:r>
       <w:bookmarkEnd w:id="1"/>
     </w:p>
-    <w:p/>
-    <w:p/>
-    <w:p/>
+    <w:p>
+      <w:pPr>
+        <w:spacing w:line="360" w:lineRule="auto"/>
+      </w:pPr>
+      <w:r>
+        <w:t>This section provides some user scenarios associated with the mobile application to be built for this project.</w:t>
+      </w:r>
+      <w:r>
+        <w:t xml:space="preserve"> </w:t>
+      </w:r>
+      <w:r>
+        <w:t xml:space="preserve">The scenarios illustrated in this section are an unmotivated environmentalist, a curious environmentalist and a competitive non-environmentalist. </w:t>
+      </w:r>
+      <w:r>
+        <w:t>The purpose of this section is to gain insight into how the user</w:t>
+      </w:r>
+      <w:r>
+        <w:t>s</w:t>
+      </w:r>
+      <w:r>
+        <w:t xml:space="preserve"> feel, what they experience and what they are trying to achieve</w:t>
+      </w:r>
+      <w:r>
+        <w:t xml:space="preserve"> when using the mobile application</w:t>
+      </w:r>
+      <w:r>
+        <w:t xml:space="preserve">, taking into account their personal characteristics and </w:t>
+      </w:r>
+      <w:r>
+        <w:t>diverse</w:t>
+      </w:r>
+      <w:r>
+        <w:t xml:space="preserve"> backgrounds.</w:t>
+      </w:r>
+    </w:p>
+    <w:p>
+      <w:pPr>
+        <w:spacing w:line="360" w:lineRule="auto"/>
+      </w:pPr>
+    </w:p>
+    <w:p>
+      <w:pPr>
+        <w:pStyle w:val="Heading3"/>
+        <w:spacing w:line="360" w:lineRule="auto"/>
+        <w:rPr>
+          <w:b/>
+          <w:bCs/>
+          <w:color w:val="000000" w:themeColor="text1"/>
+          <w:sz w:val="26"/>
+          <w:szCs w:val="26"/>
+          <w:u w:val="single"/>
+        </w:rPr>
+      </w:pPr>
+      <w:r>
+        <w:rPr>
+          <w:b/>
+          <w:bCs/>
+          <w:color w:val="000000" w:themeColor="text1"/>
+          <w:sz w:val="26"/>
+          <w:szCs w:val="26"/>
+          <w:u w:val="single"/>
+        </w:rPr>
+        <w:t>Unmotivated Environmentalist</w:t>
+      </w:r>
+    </w:p>
+    <w:p>
+      <w:pPr>
+        <w:spacing w:line="360" w:lineRule="auto"/>
+      </w:pPr>
+    </w:p>
+    <w:p>
+      <w:pPr>
+        <w:spacing w:line="360" w:lineRule="auto"/>
+      </w:pPr>
+    </w:p>
+    <w:p>
+      <w:pPr>
+        <w:pStyle w:val="Heading3"/>
+        <w:spacing w:line="360" w:lineRule="auto"/>
+        <w:rPr>
+          <w:b/>
+          <w:bCs/>
+          <w:color w:val="000000" w:themeColor="text1"/>
+          <w:sz w:val="26"/>
+          <w:szCs w:val="26"/>
+          <w:u w:val="single"/>
+        </w:rPr>
+      </w:pPr>
+      <w:r>
+        <w:rPr>
+          <w:b/>
+          <w:bCs/>
+          <w:color w:val="000000" w:themeColor="text1"/>
+          <w:sz w:val="26"/>
+          <w:szCs w:val="26"/>
+          <w:u w:val="single"/>
+        </w:rPr>
+        <w:t>Curious Environmentalist</w:t>
+      </w:r>
+    </w:p>
+    <w:p>
+      <w:pPr>
+        <w:spacing w:line="360" w:lineRule="auto"/>
+      </w:pPr>
+    </w:p>
+    <w:p>
+      <w:pPr>
+        <w:spacing w:line="360" w:lineRule="auto"/>
+      </w:pPr>
+    </w:p>
+    <w:p>
+      <w:pPr>
+        <w:pStyle w:val="Heading3"/>
+        <w:spacing w:line="360" w:lineRule="auto"/>
+        <w:rPr>
+          <w:b/>
+          <w:bCs/>
+          <w:color w:val="000000" w:themeColor="text1"/>
+          <w:sz w:val="26"/>
+          <w:szCs w:val="26"/>
+          <w:u w:val="single"/>
+        </w:rPr>
+      </w:pPr>
+      <w:r>
+        <w:rPr>
+          <w:b/>
+          <w:bCs/>
+          <w:color w:val="000000" w:themeColor="text1"/>
+          <w:sz w:val="26"/>
+          <w:szCs w:val="26"/>
+          <w:u w:val="single"/>
+        </w:rPr>
+        <w:t>Competitive Non-environmentalist</w:t>
+      </w:r>
+    </w:p>
+    <w:p>
+      <w:pPr>
+        <w:spacing w:line="360" w:lineRule="auto"/>
+      </w:pPr>
+    </w:p>
+    <w:p>
+      <w:pPr>
+        <w:spacing w:line="360" w:lineRule="auto"/>
+      </w:pPr>
+    </w:p>
     <w:p>
       <w:pPr>
         <w:pStyle w:val="Heading2"/>
+        <w:spacing w:line="360" w:lineRule="auto"/>
         <w:rPr>
           <w:b/>
           <w:bCs/>
@@ -1618,11 +1825,143 @@
       </w:r>
       <w:bookmarkEnd w:id="2"/>
     </w:p>
-    <w:p/>
-    <w:p/>
+    <w:p>
+      <w:pPr>
+        <w:spacing w:line="360" w:lineRule="auto"/>
+      </w:pPr>
+      <w:r>
+        <w:t>Following on from the scenarios discussed in the previous section, this section provides the hierarchical task analysis for these scenarios, offering insights into the most frequent, complex, and error prone tasks.</w:t>
+      </w:r>
+    </w:p>
+    <w:p>
+      <w:pPr>
+        <w:spacing w:line="360" w:lineRule="auto"/>
+      </w:pPr>
+    </w:p>
+    <w:p>
+      <w:pPr>
+        <w:pStyle w:val="Heading3"/>
+        <w:spacing w:line="360" w:lineRule="auto"/>
+        <w:rPr>
+          <w:b/>
+          <w:bCs/>
+          <w:color w:val="000000" w:themeColor="text1"/>
+          <w:sz w:val="26"/>
+          <w:szCs w:val="26"/>
+          <w:u w:val="single"/>
+        </w:rPr>
+      </w:pPr>
+      <w:r>
+        <w:rPr>
+          <w:b/>
+          <w:bCs/>
+          <w:color w:val="000000" w:themeColor="text1"/>
+          <w:sz w:val="26"/>
+          <w:szCs w:val="26"/>
+          <w:u w:val="single"/>
+        </w:rPr>
+        <w:t>Unmotivated Environmentalist</w:t>
+      </w:r>
+    </w:p>
+    <w:p>
+      <w:pPr>
+        <w:spacing w:line="360" w:lineRule="auto"/>
+      </w:pPr>
+    </w:p>
+    <w:p>
+      <w:pPr>
+        <w:spacing w:line="360" w:lineRule="auto"/>
+      </w:pPr>
+    </w:p>
+    <w:p>
+      <w:pPr>
+        <w:pStyle w:val="Heading3"/>
+        <w:spacing w:line="360" w:lineRule="auto"/>
+        <w:rPr>
+          <w:b/>
+          <w:bCs/>
+          <w:color w:val="000000" w:themeColor="text1"/>
+          <w:sz w:val="26"/>
+          <w:szCs w:val="26"/>
+          <w:u w:val="single"/>
+        </w:rPr>
+      </w:pPr>
+      <w:r>
+        <w:rPr>
+          <w:b/>
+          <w:bCs/>
+          <w:color w:val="000000" w:themeColor="text1"/>
+          <w:sz w:val="26"/>
+          <w:szCs w:val="26"/>
+          <w:u w:val="single"/>
+        </w:rPr>
+        <w:t>Curious Environmentalist</w:t>
+      </w:r>
+    </w:p>
+    <w:p>
+      <w:pPr>
+        <w:spacing w:line="360" w:lineRule="auto"/>
+      </w:pPr>
+    </w:p>
+    <w:p>
+      <w:pPr>
+        <w:spacing w:line="360" w:lineRule="auto"/>
+      </w:pPr>
+    </w:p>
+    <w:p>
+      <w:pPr>
+        <w:pStyle w:val="Heading3"/>
+        <w:spacing w:line="360" w:lineRule="auto"/>
+        <w:rPr>
+          <w:b/>
+          <w:bCs/>
+          <w:color w:val="000000" w:themeColor="text1"/>
+          <w:sz w:val="26"/>
+          <w:szCs w:val="26"/>
+          <w:u w:val="single"/>
+        </w:rPr>
+      </w:pPr>
+      <w:r>
+        <w:rPr>
+          <w:b/>
+          <w:bCs/>
+          <w:color w:val="000000" w:themeColor="text1"/>
+          <w:sz w:val="26"/>
+          <w:szCs w:val="26"/>
+          <w:u w:val="single"/>
+        </w:rPr>
+        <w:t>Competitive Non-environmentalist</w:t>
+      </w:r>
+    </w:p>
+    <w:p>
+      <w:pPr>
+        <w:spacing w:line="360" w:lineRule="auto"/>
+      </w:pPr>
+    </w:p>
+    <w:p>
+      <w:pPr>
+        <w:spacing w:line="360" w:lineRule="auto"/>
+      </w:pPr>
+    </w:p>
+    <w:p>
+      <w:pPr>
+        <w:spacing w:line="360" w:lineRule="auto"/>
+      </w:pPr>
+    </w:p>
+    <w:p>
+      <w:pPr>
+        <w:spacing w:line="360" w:lineRule="auto"/>
+      </w:pPr>
+    </w:p>
+    <w:p>
+      <w:pPr>
+        <w:spacing w:line="360" w:lineRule="auto"/>
+      </w:pPr>
+    </w:p>
     <w:p>
       <w:pPr>
         <w:pStyle w:val="Heading2"/>
+        <w:spacing w:line="360" w:lineRule="auto"/>
         <w:rPr>
           <w:b/>
           <w:bCs/>
@@ -1646,12 +1985,25 @@
       </w:r>
       <w:bookmarkEnd w:id="3"/>
     </w:p>
-    <w:p/>
-    <w:p/>
-    <w:p/>
+    <w:p>
+      <w:pPr>
+        <w:spacing w:line="360" w:lineRule="auto"/>
+      </w:pPr>
+    </w:p>
+    <w:p>
+      <w:pPr>
+        <w:spacing w:line="360" w:lineRule="auto"/>
+      </w:pPr>
+    </w:p>
+    <w:p>
+      <w:pPr>
+        <w:spacing w:line="360" w:lineRule="auto"/>
+      </w:pPr>
+    </w:p>
     <w:p>
       <w:pPr>
         <w:pStyle w:val="Heading2"/>
+        <w:spacing w:line="360" w:lineRule="auto"/>
         <w:rPr>
           <w:b/>
           <w:bCs/>
@@ -1675,36 +2027,20 @@
       </w:r>
       <w:bookmarkEnd w:id="4"/>
     </w:p>
-    <w:p/>
-    <w:p/>
-    <w:p/>
-    <w:p>
-      <w:pPr>
-        <w:pStyle w:val="Heading1"/>
-        <w:rPr>
-          <w:b/>
-          <w:bCs/>
-          <w:color w:val="000000" w:themeColor="text1"/>
-          <w:u w:val="single"/>
-        </w:rPr>
-      </w:pPr>
-      <w:bookmarkStart w:id="5" w:name="_Toc126418003"/>
-      <w:r>
-        <w:rPr>
-          <w:b/>
-          <w:bCs/>
-          <w:color w:val="000000" w:themeColor="text1"/>
-          <w:u w:val="single"/>
-        </w:rPr>
-        <w:t>Design Decisions Rationale</w:t>
-      </w:r>
-      <w:bookmarkEnd w:id="5"/>
-    </w:p>
-    <w:p/>
-    <w:p/>
+    <w:p>
+      <w:pPr>
+        <w:spacing w:line="360" w:lineRule="auto"/>
+      </w:pPr>
+    </w:p>
+    <w:p>
+      <w:pPr>
+        <w:spacing w:line="360" w:lineRule="auto"/>
+      </w:pPr>
+    </w:p>
     <w:p>
       <w:pPr>
         <w:pStyle w:val="Heading2"/>
+        <w:spacing w:line="360" w:lineRule="auto"/>
         <w:rPr>
           <w:b/>
           <w:bCs/>
@@ -1714,7 +2050,6 @@
           <w:u w:val="single"/>
         </w:rPr>
       </w:pPr>
-      <w:bookmarkStart w:id="6" w:name="_Toc126418004"/>
       <w:r>
         <w:rPr>
           <w:b/>
@@ -1724,16 +2059,86 @@
           <w:szCs w:val="28"/>
           <w:u w:val="single"/>
         </w:rPr>
-        <w:t>Literature Review Insights</w:t>
-      </w:r>
-      <w:bookmarkEnd w:id="6"/>
-    </w:p>
-    <w:p/>
-    <w:p/>
-    <w:p/>
+        <w:t>Conclusion</w:t>
+      </w:r>
+    </w:p>
+    <w:p>
+      <w:pPr>
+        <w:spacing w:line="360" w:lineRule="auto"/>
+      </w:pPr>
+      <w:r>
+        <w:t>Within this section, scenarios and hierarchical task analyses were introduced and examined to illustrate user experience, reflecting good or bad design decisions. By taking into account diverse user abilities and backgrounds, as well as the most frequent, complex and error prone tasks of using the app, overall design of the app can be drastically improved.</w:t>
+      </w:r>
+      <w:r>
+        <w:t xml:space="preserve"> Further detail for the benefits of creating and analysing the scenarios and hierarchical task analyses will be explored in the next section</w:t>
+      </w:r>
+      <w:r>
+        <w:t xml:space="preserve"> on design decisions rationale</w:t>
+      </w:r>
+      <w:r>
+        <w:t>.</w:t>
+      </w:r>
+    </w:p>
+    <w:p>
+      <w:pPr>
+        <w:spacing w:line="360" w:lineRule="auto"/>
+      </w:pPr>
+    </w:p>
+    <w:p>
+      <w:pPr>
+        <w:spacing w:line="360" w:lineRule="auto"/>
+      </w:pPr>
+    </w:p>
+    <w:p>
+      <w:pPr>
+        <w:pStyle w:val="Heading1"/>
+        <w:spacing w:line="360" w:lineRule="auto"/>
+        <w:rPr>
+          <w:b/>
+          <w:bCs/>
+          <w:color w:val="000000" w:themeColor="text1"/>
+          <w:u w:val="single"/>
+        </w:rPr>
+      </w:pPr>
+      <w:bookmarkStart w:id="5" w:name="_Toc126418003"/>
+      <w:r>
+        <w:rPr>
+          <w:b/>
+          <w:bCs/>
+          <w:color w:val="000000" w:themeColor="text1"/>
+          <w:u w:val="single"/>
+        </w:rPr>
+        <w:lastRenderedPageBreak/>
+        <w:t>Design Decisions Rationale</w:t>
+      </w:r>
+      <w:bookmarkEnd w:id="5"/>
+    </w:p>
+    <w:p>
+      <w:pPr>
+        <w:spacing w:line="360" w:lineRule="auto"/>
+      </w:pPr>
+      <w:r>
+        <w:t xml:space="preserve">The main motivators contributing to the design decisions rationale </w:t>
+      </w:r>
+      <w:r>
+        <w:t xml:space="preserve">for the mobile app to be implemented </w:t>
+      </w:r>
+      <w:r>
+        <w:t>are the literature review and the scenarios and hierarchical task analysis</w:t>
+      </w:r>
+      <w:r>
+        <w:t>, discussed in chapters two and three respectively.</w:t>
+      </w:r>
+    </w:p>
+    <w:p>
+      <w:pPr>
+        <w:spacing w:line="360" w:lineRule="auto"/>
+      </w:pPr>
+    </w:p>
     <w:p>
       <w:pPr>
         <w:pStyle w:val="Heading2"/>
+        <w:spacing w:line="360" w:lineRule="auto"/>
         <w:rPr>
           <w:b/>
           <w:bCs/>
@@ -1743,7 +2148,7 @@
           <w:u w:val="single"/>
         </w:rPr>
       </w:pPr>
-      <w:bookmarkStart w:id="7" w:name="_Toc126418005"/>
+      <w:bookmarkStart w:id="6" w:name="_Toc126418004"/>
       <w:r>
         <w:rPr>
           <w:b/>
@@ -1753,40 +2158,80 @@
           <w:szCs w:val="28"/>
           <w:u w:val="single"/>
         </w:rPr>
-        <w:t>Scenarios and HTAs Insights</w:t>
-      </w:r>
-      <w:bookmarkEnd w:id="7"/>
-    </w:p>
-    <w:p/>
-    <w:p/>
-    <w:p/>
-    <w:p/>
-    <w:p>
-      <w:pPr>
-        <w:pStyle w:val="Heading1"/>
-        <w:rPr>
-          <w:b/>
-          <w:bCs/>
-          <w:u w:val="single"/>
-        </w:rPr>
-      </w:pPr>
-      <w:bookmarkStart w:id="8" w:name="_Toc126418006"/>
-      <w:r>
-        <w:rPr>
-          <w:b/>
-          <w:bCs/>
-          <w:color w:val="000000" w:themeColor="text1"/>
-          <w:u w:val="single"/>
-        </w:rPr>
-        <w:t>Prototyping</w:t>
-      </w:r>
-      <w:bookmarkEnd w:id="8"/>
-    </w:p>
-    <w:p/>
-    <w:p/>
+        <w:t>Literature Review Insights</w:t>
+      </w:r>
+      <w:bookmarkEnd w:id="6"/>
+    </w:p>
+    <w:p>
+      <w:pPr>
+        <w:spacing w:line="360" w:lineRule="auto"/>
+      </w:pPr>
+      <w:r>
+        <w:t xml:space="preserve">The literature review discussed in chapter two of this report examined the areas of carbon footprints and </w:t>
+      </w:r>
+      <w:r>
+        <w:t xml:space="preserve">carbon footprint </w:t>
+      </w:r>
+      <w:r>
+        <w:t xml:space="preserve">calculators, behavioural psychology and effective gamification design. Based on this discussion, the </w:t>
+      </w:r>
+      <w:r>
+        <w:t xml:space="preserve">prioritised </w:t>
+      </w:r>
+      <w:r>
+        <w:t>value-adding features which should be implemented are illustrated in figure 1 below.</w:t>
+      </w:r>
+    </w:p>
+    <w:p>
+      <w:pPr>
+        <w:spacing w:line="360" w:lineRule="auto"/>
+      </w:pPr>
+    </w:p>
+    <w:p>
+      <w:pPr>
+        <w:spacing w:line="360" w:lineRule="auto"/>
+      </w:pPr>
+    </w:p>
+    <w:p>
+      <w:pPr>
+        <w:spacing w:line="360" w:lineRule="auto"/>
+      </w:pPr>
+      <w:r>
+        <w:t>&lt;Insert excel table of lit. review features&gt;</w:t>
+      </w:r>
+    </w:p>
+    <w:p>
+      <w:pPr>
+        <w:spacing w:line="360" w:lineRule="auto"/>
+      </w:pPr>
+    </w:p>
+    <w:p>
+      <w:pPr>
+        <w:spacing w:line="360" w:lineRule="auto"/>
+      </w:pPr>
+    </w:p>
+    <w:p>
+      <w:pPr>
+        <w:spacing w:line="360" w:lineRule="auto"/>
+      </w:pPr>
+      <w:r>
+        <w:t>It is important to note that the literature review also referenced other features which could add value such as immersive gamification features (avatars, narration), but with the limited time constraint of this project and adhering to agile best practices, the features which add the most value are of the highest priority.</w:t>
+      </w:r>
+    </w:p>
+    <w:p>
+      <w:pPr>
+        <w:spacing w:line="360" w:lineRule="auto"/>
+      </w:pPr>
+    </w:p>
+    <w:p>
+      <w:pPr>
+        <w:spacing w:line="360" w:lineRule="auto"/>
+      </w:pPr>
+    </w:p>
     <w:p>
       <w:pPr>
         <w:pStyle w:val="Heading2"/>
+        <w:spacing w:line="360" w:lineRule="auto"/>
         <w:rPr>
           <w:b/>
           <w:bCs/>
@@ -1796,7 +2241,7 @@
           <w:u w:val="single"/>
         </w:rPr>
       </w:pPr>
-      <w:bookmarkStart w:id="9" w:name="_Toc126418007"/>
+      <w:bookmarkStart w:id="7" w:name="_Toc126418005"/>
       <w:r>
         <w:rPr>
           <w:b/>
@@ -1806,15 +2251,9 @@
           <w:szCs w:val="28"/>
           <w:u w:val="single"/>
         </w:rPr>
-        <w:t>Low Fidelity (Hand Drawn) Prototypes</w:t>
-      </w:r>
-      <w:bookmarkEnd w:id="9"/>
-    </w:p>
-    <w:p/>
-    <w:p/>
-    <w:p>
-      <w:pPr>
-        <w:pStyle w:val="Heading2"/>
+        <w:t>Scenarios and H</w:t>
+      </w:r>
+      <w:r>
         <w:rPr>
           <w:b/>
           <w:bCs/>
@@ -1823,8 +2262,9 @@
           <w:szCs w:val="28"/>
           <w:u w:val="single"/>
         </w:rPr>
-      </w:pPr>
-      <w:bookmarkStart w:id="10" w:name="_Toc126418008"/>
+        <w:t xml:space="preserve">ierarchical Task </w:t>
+      </w:r>
+      <w:bookmarkEnd w:id="7"/>
       <w:r>
         <w:rPr>
           <w:b/>
@@ -1834,41 +2274,63 @@
           <w:szCs w:val="28"/>
           <w:u w:val="single"/>
         </w:rPr>
-        <w:t>High Fidelity Prototypes</w:t>
-      </w:r>
-      <w:bookmarkEnd w:id="10"/>
-    </w:p>
-    <w:p/>
-    <w:p/>
-    <w:p/>
-    <w:p/>
-    <w:p>
-      <w:pPr>
-        <w:pStyle w:val="Heading1"/>
-        <w:rPr>
-          <w:b/>
-          <w:bCs/>
-          <w:color w:val="000000" w:themeColor="text1"/>
-          <w:u w:val="single"/>
-        </w:rPr>
-      </w:pPr>
-      <w:bookmarkStart w:id="11" w:name="_Toc126418009"/>
-      <w:r>
-        <w:rPr>
-          <w:b/>
-          <w:bCs/>
-          <w:color w:val="000000" w:themeColor="text1"/>
-          <w:u w:val="single"/>
-        </w:rPr>
-        <w:t>Design Guidelines</w:t>
-      </w:r>
-      <w:bookmarkEnd w:id="11"/>
-    </w:p>
-    <w:p/>
-    <w:p/>
+        <w:t>Analysis</w:t>
+      </w:r>
+    </w:p>
+    <w:p>
+      <w:pPr>
+        <w:spacing w:line="360" w:lineRule="auto"/>
+      </w:pPr>
+      <w:r>
+        <w:t>The scenarios and hierarchical task analys</w:t>
+      </w:r>
+      <w:r>
+        <w:t>es discussed in section 1.1. and 1.2. provide great insight into what the users may feel when using the mobile app in this project.</w:t>
+      </w:r>
+      <w:r>
+        <w:t xml:space="preserve"> The scenarios provide great insight into what the users feel and may have difficulty with due to their personal characteristics such as lack of experience with technology or weaker eyesight,</w:t>
+      </w:r>
+      <w:r>
+        <w:t xml:space="preserve"> and</w:t>
+      </w:r>
+    </w:p>
+    <w:p>
+      <w:pPr>
+        <w:spacing w:line="360" w:lineRule="auto"/>
+      </w:pPr>
+      <w:r>
+        <w:t>the hierarchical task analys</w:t>
+      </w:r>
+      <w:r>
+        <w:t>es provide great insights into the most frequent, complex and error prone tasks.</w:t>
+      </w:r>
+      <w:r>
+        <w:t xml:space="preserve"> By analysing the scenarios and hierarchical task analyses, the prioritised value-adding features to implement in the mobile app are illustrated in figure 2 below.</w:t>
+      </w:r>
+    </w:p>
+    <w:p>
+      <w:pPr>
+        <w:spacing w:line="360" w:lineRule="auto"/>
+      </w:pPr>
+    </w:p>
+    <w:p>
+      <w:pPr>
+        <w:spacing w:line="360" w:lineRule="auto"/>
+      </w:pPr>
+      <w:r>
+        <w:lastRenderedPageBreak/>
+        <w:t>&lt;Insert excel table of scenarios and HTAs features&gt;</w:t>
+      </w:r>
+    </w:p>
+    <w:p>
+      <w:pPr>
+        <w:spacing w:line="360" w:lineRule="auto"/>
+      </w:pPr>
+    </w:p>
     <w:p>
       <w:pPr>
         <w:pStyle w:val="Heading2"/>
+        <w:spacing w:line="360" w:lineRule="auto"/>
         <w:rPr>
           <w:b/>
           <w:bCs/>
@@ -1878,7 +2340,6 @@
           <w:u w:val="single"/>
         </w:rPr>
       </w:pPr>
-      <w:bookmarkStart w:id="12" w:name="_Toc126418010"/>
       <w:r>
         <w:rPr>
           <w:b/>
@@ -1888,16 +2349,137 @@
           <w:szCs w:val="28"/>
           <w:u w:val="single"/>
         </w:rPr>
-        <w:t>iOS Guidelines</w:t>
-      </w:r>
-      <w:bookmarkEnd w:id="12"/>
-    </w:p>
-    <w:p/>
-    <w:p/>
-    <w:p/>
+        <w:t>Conclusion</w:t>
+      </w:r>
+    </w:p>
+    <w:p>
+      <w:pPr>
+        <w:spacing w:line="360" w:lineRule="auto"/>
+      </w:pPr>
+      <w:r>
+        <w:t>This section has explained how the literature review and scenarios and hierarchical task analyses drive the design decisions rationale. After analysing the prioritised list of value-adding features from the literature review and from the scenarios and hierarchical task analyses, there is heavy overlap across these prioritised lists.</w:t>
+      </w:r>
+      <w:r>
+        <w:t xml:space="preserve"> Various other features could be added to the mobile app at a later stage, but to deliver the most value in the given time constraints of this project, the features outlined in the previous sections will be the focus for implementation.</w:t>
+      </w:r>
+    </w:p>
+    <w:p>
+      <w:pPr>
+        <w:spacing w:line="360" w:lineRule="auto"/>
+      </w:pPr>
+    </w:p>
+    <w:p>
+      <w:pPr>
+        <w:spacing w:line="360" w:lineRule="auto"/>
+      </w:pPr>
+    </w:p>
+    <w:p>
+      <w:pPr>
+        <w:pStyle w:val="Heading1"/>
+        <w:spacing w:line="360" w:lineRule="auto"/>
+        <w:rPr>
+          <w:b/>
+          <w:bCs/>
+          <w:color w:val="000000" w:themeColor="text1"/>
+          <w:u w:val="single"/>
+        </w:rPr>
+      </w:pPr>
+      <w:bookmarkStart w:id="8" w:name="_Toc126418006"/>
+      <w:r>
+        <w:rPr>
+          <w:b/>
+          <w:bCs/>
+          <w:color w:val="000000" w:themeColor="text1"/>
+          <w:u w:val="single"/>
+        </w:rPr>
+        <w:t>Prototyping</w:t>
+      </w:r>
+      <w:bookmarkEnd w:id="8"/>
+    </w:p>
+    <w:p>
+      <w:pPr>
+        <w:spacing w:line="360" w:lineRule="auto"/>
+        <w:rPr>
+          <w:b/>
+          <w:bCs/>
+          <w:i/>
+          <w:iCs/>
+          <w:highlight w:val="yellow"/>
+        </w:rPr>
+      </w:pPr>
+      <w:r>
+        <w:rPr>
+          <w:b/>
+          <w:bCs/>
+          <w:i/>
+          <w:iCs/>
+          <w:highlight w:val="yellow"/>
+        </w:rPr>
+        <w:t>Question for Tim</w:t>
+      </w:r>
+    </w:p>
+    <w:p>
+      <w:pPr>
+        <w:spacing w:line="360" w:lineRule="auto"/>
+        <w:rPr>
+          <w:b/>
+          <w:bCs/>
+          <w:i/>
+          <w:iCs/>
+        </w:rPr>
+      </w:pPr>
+      <w:r>
+        <w:rPr>
+          <w:b/>
+          <w:bCs/>
+          <w:i/>
+          <w:iCs/>
+          <w:highlight w:val="yellow"/>
+        </w:rPr>
+        <w:t>Should I include the different versions of prototypes I had at the beginning and how they changed, or just explain how they changed through text</w:t>
+      </w:r>
+      <w:r>
+        <w:rPr>
+          <w:b/>
+          <w:bCs/>
+          <w:i/>
+          <w:iCs/>
+          <w:highlight w:val="yellow"/>
+        </w:rPr>
+        <w:t>, maybe use a table illustrating differences and version numbers.</w:t>
+      </w:r>
+    </w:p>
+    <w:p>
+      <w:pPr>
+        <w:spacing w:line="360" w:lineRule="auto"/>
+      </w:pPr>
+    </w:p>
+    <w:p>
+      <w:pPr>
+        <w:spacing w:line="360" w:lineRule="auto"/>
+      </w:pPr>
+      <w:r>
+        <w:t xml:space="preserve">This section focuses on prototyping, further </w:t>
+      </w:r>
+      <w:r>
+        <w:t>applying the knowledge from the field of Human Factors and Human Computer Interaction (HCI)</w:t>
+      </w:r>
+      <w:r>
+        <w:t xml:space="preserve">. In this section, </w:t>
+      </w:r>
+      <w:r>
+        <w:t>low-fidelity (hand drawn) and high fidelity prototypes were created to visualise the users’ workflow, simulating their experience with using the app.</w:t>
+      </w:r>
+    </w:p>
+    <w:p>
+      <w:pPr>
+        <w:spacing w:line="360" w:lineRule="auto"/>
+      </w:pPr>
+    </w:p>
     <w:p>
       <w:pPr>
         <w:pStyle w:val="Heading2"/>
+        <w:spacing w:line="360" w:lineRule="auto"/>
         <w:rPr>
           <w:b/>
           <w:bCs/>
@@ -1907,7 +2489,7 @@
           <w:u w:val="single"/>
         </w:rPr>
       </w:pPr>
-      <w:bookmarkStart w:id="13" w:name="_Toc126418011"/>
+      <w:bookmarkStart w:id="9" w:name="_Toc126418007"/>
       <w:r>
         <w:rPr>
           <w:b/>
@@ -1917,51 +2499,358 @@
           <w:szCs w:val="28"/>
           <w:u w:val="single"/>
         </w:rPr>
+        <w:t>Low Fidelity (Hand Drawn) Prototypes</w:t>
+      </w:r>
+      <w:bookmarkEnd w:id="9"/>
+    </w:p>
+    <w:p>
+      <w:pPr>
+        <w:spacing w:line="360" w:lineRule="auto"/>
+      </w:pPr>
+      <w:r>
+        <w:t xml:space="preserve">The first stage of prototyping for this mobile app began with low-fidelity prototypes in the form of hand drawn prototypes. </w:t>
+      </w:r>
+      <w:r>
+        <w:t>Hand-drawn prototypes were first created since they are very quick to create, effectively aid in visualising user flow and avoid the designer experiencing sunk-cost fallacy</w:t>
+      </w:r>
+      <w:r>
+        <w:t xml:space="preserve">, where the designer </w:t>
+      </w:r>
+      <w:r>
+        <w:t xml:space="preserve">is reluctant to abandon </w:t>
+      </w:r>
+      <w:r>
+        <w:t xml:space="preserve">the prototypes </w:t>
+      </w:r>
+      <w:r>
+        <w:t xml:space="preserve">because they have </w:t>
+      </w:r>
+      <w:r>
+        <w:t>spent a lot of time working on the prototypes</w:t>
+      </w:r>
+      <w:r>
+        <w:t xml:space="preserve">, even </w:t>
+      </w:r>
+      <w:r>
+        <w:t xml:space="preserve">though they know </w:t>
+      </w:r>
+      <w:r>
+        <w:lastRenderedPageBreak/>
+        <w:t>abandonment would be more beneficial</w:t>
+      </w:r>
+      <w:r>
+        <w:t>” (</w:t>
+      </w:r>
+      <w:hyperlink r:id="rId8" w:history="1">
+        <w:r>
+          <w:rPr>
+            <w:rStyle w:val="Hyperlink"/>
+          </w:rPr>
+          <w:t>https://hbr.org/2021/07/how-susceptible-are-you-to-the-sunk-cost-fallacy</w:t>
+        </w:r>
+      </w:hyperlink>
+      <w:r>
+        <w:t>)</w:t>
+      </w:r>
+      <w:r>
+        <w:t>.</w:t>
+      </w:r>
+    </w:p>
+    <w:p>
+      <w:pPr>
+        <w:spacing w:line="360" w:lineRule="auto"/>
+      </w:pPr>
+    </w:p>
+    <w:p>
+      <w:pPr>
+        <w:spacing w:line="360" w:lineRule="auto"/>
+      </w:pPr>
+      <w:r>
+        <w:t xml:space="preserve">Figures 3-10 </w:t>
+      </w:r>
+      <w:r>
+        <w:t xml:space="preserve">below </w:t>
+      </w:r>
+      <w:r>
+        <w:t>illustrate the original hand-drawn prototypes</w:t>
+      </w:r>
+      <w:r>
+        <w:t xml:space="preserve"> for the app.</w:t>
+      </w:r>
+    </w:p>
+    <w:p>
+      <w:pPr>
+        <w:spacing w:line="360" w:lineRule="auto"/>
+      </w:pPr>
+    </w:p>
+    <w:p>
+      <w:pPr>
+        <w:spacing w:line="360" w:lineRule="auto"/>
+      </w:pPr>
+      <w:r>
+        <w:t>&lt;Insert hand-drawn prototypes&gt;</w:t>
+      </w:r>
+    </w:p>
+    <w:p>
+      <w:pPr>
+        <w:spacing w:line="360" w:lineRule="auto"/>
+      </w:pPr>
+    </w:p>
+    <w:p>
+      <w:pPr>
+        <w:pStyle w:val="Heading2"/>
+        <w:spacing w:line="360" w:lineRule="auto"/>
+        <w:rPr>
+          <w:b/>
+          <w:bCs/>
+          <w:color w:val="000000" w:themeColor="text1"/>
+          <w:sz w:val="28"/>
+          <w:szCs w:val="28"/>
+          <w:u w:val="single"/>
+        </w:rPr>
+      </w:pPr>
+      <w:bookmarkStart w:id="10" w:name="_Toc126418008"/>
+      <w:r>
+        <w:rPr>
+          <w:b/>
+          <w:bCs/>
+          <w:color w:val="000000" w:themeColor="text1"/>
+          <w:sz w:val="28"/>
+          <w:szCs w:val="28"/>
+          <w:u w:val="single"/>
+        </w:rPr>
+        <w:t>High Fidelity Prototypes</w:t>
+      </w:r>
+      <w:bookmarkEnd w:id="10"/>
+    </w:p>
+    <w:p>
+      <w:pPr>
+        <w:spacing w:line="360" w:lineRule="auto"/>
+      </w:pPr>
+      <w:r>
+        <w:t>After analysing and iterating through different versions of low-fidelity prototypes, high-fidelity prototypes were then created using the online software tool Figma.</w:t>
+      </w:r>
+      <w:r>
+        <w:t xml:space="preserve"> The high-fidelity prototypes provide a cleaner, crisper, more realistic user experience to further gauge feedback from users’ experience, frustrations and enjoyment with using the app</w:t>
+      </w:r>
+      <w:r>
+        <w:t>.</w:t>
+      </w:r>
+    </w:p>
+    <w:p>
+      <w:pPr>
+        <w:spacing w:line="360" w:lineRule="auto"/>
+      </w:pPr>
+    </w:p>
+    <w:p>
+      <w:pPr>
+        <w:spacing w:line="360" w:lineRule="auto"/>
+      </w:pPr>
+      <w:r>
+        <w:t>Figures 11 – 16 below illustrate the high-fidelity prototypes for the app.</w:t>
+      </w:r>
+    </w:p>
+    <w:p>
+      <w:pPr>
+        <w:spacing w:line="360" w:lineRule="auto"/>
+      </w:pPr>
+    </w:p>
+    <w:p>
+      <w:pPr>
+        <w:spacing w:line="360" w:lineRule="auto"/>
+      </w:pPr>
+    </w:p>
+    <w:p>
+      <w:pPr>
+        <w:spacing w:line="360" w:lineRule="auto"/>
+      </w:pPr>
+      <w:r>
+        <w:t>&lt;Insert Figma screenshots&gt;</w:t>
+      </w:r>
+    </w:p>
+    <w:p>
+      <w:pPr>
+        <w:spacing w:line="360" w:lineRule="auto"/>
+      </w:pPr>
+    </w:p>
+    <w:p>
+      <w:pPr>
+        <w:pStyle w:val="Heading1"/>
+        <w:spacing w:line="360" w:lineRule="auto"/>
+        <w:rPr>
+          <w:b/>
+          <w:bCs/>
+          <w:color w:val="000000" w:themeColor="text1"/>
+          <w:u w:val="single"/>
+        </w:rPr>
+      </w:pPr>
+      <w:bookmarkStart w:id="11" w:name="_Toc126418009"/>
+      <w:r>
+        <w:rPr>
+          <w:b/>
+          <w:bCs/>
+          <w:color w:val="000000" w:themeColor="text1"/>
+          <w:u w:val="single"/>
+        </w:rPr>
+        <w:t>Design Guidelines</w:t>
+      </w:r>
+      <w:bookmarkEnd w:id="11"/>
+    </w:p>
+    <w:p>
+      <w:pPr>
+        <w:spacing w:line="360" w:lineRule="auto"/>
+      </w:pPr>
+    </w:p>
+    <w:p>
+      <w:pPr>
+        <w:spacing w:line="360" w:lineRule="auto"/>
+      </w:pPr>
+    </w:p>
+    <w:p>
+      <w:pPr>
+        <w:pStyle w:val="Heading2"/>
+        <w:spacing w:line="360" w:lineRule="auto"/>
+        <w:rPr>
+          <w:b/>
+          <w:bCs/>
+          <w:color w:val="000000" w:themeColor="text1"/>
+          <w:sz w:val="28"/>
+          <w:szCs w:val="28"/>
+          <w:u w:val="single"/>
+        </w:rPr>
+      </w:pPr>
+      <w:bookmarkStart w:id="12" w:name="_Toc126418010"/>
+      <w:r>
+        <w:rPr>
+          <w:b/>
+          <w:bCs/>
+          <w:color w:val="000000" w:themeColor="text1"/>
+          <w:sz w:val="28"/>
+          <w:szCs w:val="28"/>
+          <w:u w:val="single"/>
+        </w:rPr>
+        <w:t>iOS Guidelines</w:t>
+      </w:r>
+      <w:bookmarkEnd w:id="12"/>
+    </w:p>
+    <w:p>
+      <w:pPr>
+        <w:spacing w:line="360" w:lineRule="auto"/>
+      </w:pPr>
+    </w:p>
+    <w:p>
+      <w:pPr>
+        <w:spacing w:line="360" w:lineRule="auto"/>
+      </w:pPr>
+    </w:p>
+    <w:p>
+      <w:pPr>
+        <w:spacing w:line="360" w:lineRule="auto"/>
+      </w:pPr>
+    </w:p>
+    <w:p>
+      <w:pPr>
+        <w:pStyle w:val="Heading2"/>
+        <w:spacing w:line="360" w:lineRule="auto"/>
+        <w:rPr>
+          <w:b/>
+          <w:bCs/>
+          <w:color w:val="000000" w:themeColor="text1"/>
+          <w:sz w:val="28"/>
+          <w:szCs w:val="28"/>
+          <w:u w:val="single"/>
+        </w:rPr>
+      </w:pPr>
+      <w:bookmarkStart w:id="13" w:name="_Toc126418011"/>
+      <w:r>
+        <w:rPr>
+          <w:b/>
+          <w:bCs/>
+          <w:color w:val="000000" w:themeColor="text1"/>
+          <w:sz w:val="28"/>
+          <w:szCs w:val="28"/>
+          <w:u w:val="single"/>
+        </w:rPr>
         <w:t>Android Guidelines</w:t>
       </w:r>
       <w:bookmarkEnd w:id="13"/>
     </w:p>
-    <w:p/>
-    <w:p/>
-    <w:p/>
-    <w:p/>
-    <w:p/>
-    <w:p/>
-    <w:p/>
-    <w:p/>
-    <w:p/>
-    <w:p/>
-    <w:p/>
-    <w:p/>
-    <w:p/>
-    <w:p/>
-    <w:p/>
-    <w:p/>
-    <w:p/>
-    <w:p/>
-    <w:p/>
-    <w:p/>
-    <w:p/>
-    <w:p/>
-    <w:p/>
-    <w:p/>
-    <w:p/>
-    <w:p/>
-    <w:p/>
-    <w:p/>
-    <w:p/>
-    <w:p/>
-    <w:p/>
-    <w:p/>
-    <w:p/>
-    <w:p/>
-    <w:p/>
+    <w:p>
+      <w:pPr>
+        <w:spacing w:line="360" w:lineRule="auto"/>
+      </w:pPr>
+    </w:p>
+    <w:p>
+      <w:pPr>
+        <w:spacing w:line="360" w:lineRule="auto"/>
+      </w:pPr>
+    </w:p>
+    <w:p>
+      <w:pPr>
+        <w:spacing w:line="360" w:lineRule="auto"/>
+      </w:pPr>
+    </w:p>
+    <w:p>
+      <w:pPr>
+        <w:spacing w:line="360" w:lineRule="auto"/>
+      </w:pPr>
+    </w:p>
     <w:p>
       <w:pPr>
         <w:pStyle w:val="Heading1"/>
-        <w:rPr>
-          <w:b/>
-          <w:bCs/>
+        <w:spacing w:line="360" w:lineRule="auto"/>
+        <w:rPr>
+          <w:b/>
+          <w:bCs/>
+          <w:color w:val="000000" w:themeColor="text1"/>
+          <w:u w:val="single"/>
+        </w:rPr>
+      </w:pPr>
+      <w:r>
+        <w:rPr>
+          <w:b/>
+          <w:bCs/>
+          <w:color w:val="000000" w:themeColor="text1"/>
+          <w:u w:val="single"/>
+        </w:rPr>
+        <w:t>Conclusion</w:t>
+      </w:r>
+    </w:p>
+    <w:p>
+      <w:pPr>
+        <w:spacing w:line="360" w:lineRule="auto"/>
+      </w:pPr>
+      <w:r>
+        <w:t>This chapter has focused on the design for the gamified mobile app to be implemented for this project.</w:t>
+      </w:r>
+      <w:r>
+        <w:t xml:space="preserve"> The scenario and hierarchical task analysis frameworks from the field of Human Computer Interaction (HCI) were implemented, gaining further insight into user experience when using the app.</w:t>
+      </w:r>
+      <w:r>
+        <w:t xml:space="preserve"> The design decisions rationale are motivated through the insights gained from the literature review and the scenarios and hierarchical task analyses</w:t>
+      </w:r>
+      <w:r>
+        <w:t>. By iteratively creating the hand-drawn prototypes and then progressing to high fidelity prototypes, user flow was visualised and improvements to the overall design were made.</w:t>
+      </w:r>
+    </w:p>
+    <w:p>
+      <w:pPr>
+        <w:spacing w:line="360" w:lineRule="auto"/>
+      </w:pPr>
+    </w:p>
+    <w:p>
+      <w:pPr>
+        <w:spacing w:line="360" w:lineRule="auto"/>
+      </w:pPr>
+    </w:p>
+    <w:p>
+      <w:pPr>
+        <w:pStyle w:val="Heading1"/>
+        <w:spacing w:line="360" w:lineRule="auto"/>
+        <w:rPr>
+          <w:b/>
+          <w:bCs/>
+          <w:color w:val="000000" w:themeColor="text1"/>
           <w:u w:val="single"/>
         </w:rPr>
       </w:pPr>
@@ -1973,13 +2862,46 @@
           <w:color w:val="000000" w:themeColor="text1"/>
           <w:u w:val="single"/>
         </w:rPr>
-        <w:lastRenderedPageBreak/>
-        <w:t>References</w:t>
+        <w:t>Refer</w:t>
+      </w:r>
+      <w:r>
+        <w:rPr>
+          <w:b/>
+          <w:bCs/>
+          <w:color w:val="000000" w:themeColor="text1"/>
+          <w:u w:val="single"/>
+        </w:rPr>
+        <w:t>e</w:t>
+      </w:r>
+      <w:r>
+        <w:rPr>
+          <w:b/>
+          <w:bCs/>
+          <w:color w:val="000000" w:themeColor="text1"/>
+          <w:u w:val="single"/>
+        </w:rPr>
+        <w:t>nces</w:t>
       </w:r>
       <w:bookmarkEnd w:id="14"/>
     </w:p>
+    <w:p>
+      <w:pPr>
+        <w:spacing w:line="360" w:lineRule="auto"/>
+      </w:pPr>
+      <w:hyperlink r:id="rId9" w:history="1">
+        <w:r>
+          <w:rPr>
+            <w:rStyle w:val="Hyperlink"/>
+          </w:rPr>
+          <w:t>https://hbr.org/2021/07/how-susceptible-are-you-to-the-sunk-cost-fallacy</w:t>
+        </w:r>
+      </w:hyperlink>
+      <w:r>
+        <w:t xml:space="preserve"> </w:t>
+      </w:r>
+    </w:p>
     <w:sectPr>
-      <w:footerReference w:type="default" r:id="rId8"/>
+      <w:footerReference w:type="default" r:id="rId10"/>
       <w:pgSz w:w="11906" w:h="16838"/>
       <w:pgMar w:top="1440" w:right="1440" w:bottom="1440" w:left="1440" w:header="708" w:footer="708" w:gutter="0"/>
       <w:cols w:space="708"/>
@@ -3448,6 +4370,18 @@
       <w:u w:val="single"/>
     </w:rPr>
   </w:style>
+  <w:style w:type="character" w:styleId="UnresolvedMention">
+    <w:name w:val="Unresolved Mention"/>
+    <w:basedOn w:val="DefaultParagraphFont"/>
+    <w:uiPriority w:val="99"/>
+    <w:semiHidden/>
+    <w:unhideWhenUsed/>
+    <w:rsid w:val="00AB3D57"/>
+    <w:rPr>
+      <w:color w:val="605E5C"/>
+      <w:shd w:val="clear" w:color="auto" w:fill="E1DFDD"/>
+    </w:rPr>
+  </w:style>
 </w:styles>
 </file>
 

</xml_diff>

<commit_message>
Adding low and high fidelity prototypes
</commit_message>
<xml_diff>
--- a/Documentation/Design : Scenarios, HTAs/Design_Chapter.docx
+++ b/Documentation/Design : Scenarios, HTAs/Design_Chapter.docx
@@ -2566,7 +2566,13 @@
         <w:spacing w:line="360" w:lineRule="auto"/>
       </w:pPr>
       <w:r>
-        <w:t xml:space="preserve">Figures 3-10 </w:t>
+        <w:t>Figures 3-</w:t>
+      </w:r>
+      <w:r>
+        <w:t>9</w:t>
+      </w:r>
+      <w:r>
+        <w:t xml:space="preserve"> </w:t>
       </w:r>
       <w:r>
         <w:t xml:space="preserve">below </w:t>
@@ -2582,14 +2588,776 @@
       <w:pPr>
         <w:spacing w:line="360" w:lineRule="auto"/>
       </w:pPr>
-    </w:p>
-    <w:p>
-      <w:pPr>
-        <w:spacing w:line="360" w:lineRule="auto"/>
-      </w:pPr>
-      <w:r>
-        <w:t>&lt;Insert hand-drawn prototypes&gt;</w:t>
-      </w:r>
+      <w:r>
+        <w:rPr>
+          <w:noProof/>
+        </w:rPr>
+        <w:drawing>
+          <wp:anchor distT="0" distB="0" distL="114300" distR="114300" simplePos="0" relativeHeight="251671552" behindDoc="1" locked="0" layoutInCell="1" allowOverlap="1" wp14:anchorId="6D5C6833" wp14:editId="557BE3C0">
+            <wp:simplePos x="0" y="0"/>
+            <wp:positionH relativeFrom="column">
+              <wp:posOffset>-605861</wp:posOffset>
+            </wp:positionH>
+            <wp:positionV relativeFrom="paragraph">
+              <wp:posOffset>170180</wp:posOffset>
+            </wp:positionV>
+            <wp:extent cx="1664970" cy="2663825"/>
+            <wp:effectExtent l="0" t="0" r="0" b="3175"/>
+            <wp:wrapTight wrapText="bothSides">
+              <wp:wrapPolygon edited="0">
+                <wp:start x="0" y="0"/>
+                <wp:lineTo x="0" y="21523"/>
+                <wp:lineTo x="21419" y="21523"/>
+                <wp:lineTo x="21419" y="0"/>
+                <wp:lineTo x="0" y="0"/>
+              </wp:wrapPolygon>
+            </wp:wrapTight>
+            <wp:docPr id="17" name="Picture 17" descr="Diagram&#10;&#10;Description automatically generated"/>
+            <wp:cNvGraphicFramePr>
+              <a:graphicFrameLocks xmlns:a="http://schemas.openxmlformats.org/drawingml/2006/main" noChangeAspect="1"/>
+            </wp:cNvGraphicFramePr>
+            <a:graphic xmlns:a="http://schemas.openxmlformats.org/drawingml/2006/main">
+              <a:graphicData uri="http://schemas.openxmlformats.org/drawingml/2006/picture">
+                <pic:pic xmlns:pic="http://schemas.openxmlformats.org/drawingml/2006/picture">
+                  <pic:nvPicPr>
+                    <pic:cNvPr id="17" name="Picture 17" descr="Diagram&#10;&#10;Description automatically generated"/>
+                    <pic:cNvPicPr/>
+                  </pic:nvPicPr>
+                  <pic:blipFill>
+                    <a:blip r:embed="rId9" cstate="print">
+                      <a:extLst>
+                        <a:ext uri="{28A0092B-C50C-407E-A947-70E740481C1C}">
+                          <a14:useLocalDpi xmlns:a14="http://schemas.microsoft.com/office/drawing/2010/main" val="0"/>
+                        </a:ext>
+                      </a:extLst>
+                    </a:blip>
+                    <a:stretch>
+                      <a:fillRect/>
+                    </a:stretch>
+                  </pic:blipFill>
+                  <pic:spPr>
+                    <a:xfrm>
+                      <a:off x="0" y="0"/>
+                      <a:ext cx="1664970" cy="2663825"/>
+                    </a:xfrm>
+                    <a:prstGeom prst="rect">
+                      <a:avLst/>
+                    </a:prstGeom>
+                  </pic:spPr>
+                </pic:pic>
+              </a:graphicData>
+            </a:graphic>
+            <wp14:sizeRelH relativeFrom="page">
+              <wp14:pctWidth>0</wp14:pctWidth>
+            </wp14:sizeRelH>
+            <wp14:sizeRelV relativeFrom="page">
+              <wp14:pctHeight>0</wp14:pctHeight>
+            </wp14:sizeRelV>
+          </wp:anchor>
+        </w:drawing>
+      </w:r>
+      <w:r>
+        <w:rPr>
+          <w:noProof/>
+        </w:rPr>
+        <w:drawing>
+          <wp:anchor distT="0" distB="0" distL="114300" distR="114300" simplePos="0" relativeHeight="251666432" behindDoc="1" locked="0" layoutInCell="1" allowOverlap="1" wp14:anchorId="1A83F6A0" wp14:editId="083AC8E8">
+            <wp:simplePos x="0" y="0"/>
+            <wp:positionH relativeFrom="column">
+              <wp:posOffset>1884680</wp:posOffset>
+            </wp:positionH>
+            <wp:positionV relativeFrom="paragraph">
+              <wp:posOffset>170180</wp:posOffset>
+            </wp:positionV>
+            <wp:extent cx="1681480" cy="2562860"/>
+            <wp:effectExtent l="0" t="0" r="0" b="2540"/>
+            <wp:wrapTight wrapText="bothSides">
+              <wp:wrapPolygon edited="0">
+                <wp:start x="0" y="0"/>
+                <wp:lineTo x="0" y="21514"/>
+                <wp:lineTo x="21372" y="21514"/>
+                <wp:lineTo x="21372" y="0"/>
+                <wp:lineTo x="0" y="0"/>
+              </wp:wrapPolygon>
+            </wp:wrapTight>
+            <wp:docPr id="12" name="Picture 12" descr="A white board with writing on it&#10;&#10;Description automatically generated with low confidence"/>
+            <wp:cNvGraphicFramePr>
+              <a:graphicFrameLocks xmlns:a="http://schemas.openxmlformats.org/drawingml/2006/main" noChangeAspect="1"/>
+            </wp:cNvGraphicFramePr>
+            <a:graphic xmlns:a="http://schemas.openxmlformats.org/drawingml/2006/main">
+              <a:graphicData uri="http://schemas.openxmlformats.org/drawingml/2006/picture">
+                <pic:pic xmlns:pic="http://schemas.openxmlformats.org/drawingml/2006/picture">
+                  <pic:nvPicPr>
+                    <pic:cNvPr id="12" name="Picture 12" descr="A white board with writing on it&#10;&#10;Description automatically generated with low confidence"/>
+                    <pic:cNvPicPr/>
+                  </pic:nvPicPr>
+                  <pic:blipFill>
+                    <a:blip r:embed="rId10" cstate="print">
+                      <a:extLst>
+                        <a:ext uri="{28A0092B-C50C-407E-A947-70E740481C1C}">
+                          <a14:useLocalDpi xmlns:a14="http://schemas.microsoft.com/office/drawing/2010/main" val="0"/>
+                        </a:ext>
+                      </a:extLst>
+                    </a:blip>
+                    <a:stretch>
+                      <a:fillRect/>
+                    </a:stretch>
+                  </pic:blipFill>
+                  <pic:spPr>
+                    <a:xfrm>
+                      <a:off x="0" y="0"/>
+                      <a:ext cx="1681480" cy="2562860"/>
+                    </a:xfrm>
+                    <a:prstGeom prst="rect">
+                      <a:avLst/>
+                    </a:prstGeom>
+                  </pic:spPr>
+                </pic:pic>
+              </a:graphicData>
+            </a:graphic>
+            <wp14:sizeRelH relativeFrom="page">
+              <wp14:pctWidth>0</wp14:pctWidth>
+            </wp14:sizeRelH>
+            <wp14:sizeRelV relativeFrom="page">
+              <wp14:pctHeight>0</wp14:pctHeight>
+            </wp14:sizeRelV>
+          </wp:anchor>
+        </w:drawing>
+      </w:r>
+      <w:r>
+        <w:rPr>
+          <w:noProof/>
+        </w:rPr>
+        <w:drawing>
+          <wp:anchor distT="0" distB="0" distL="114300" distR="114300" simplePos="0" relativeHeight="251665408" behindDoc="1" locked="0" layoutInCell="1" allowOverlap="1" wp14:anchorId="3B791290" wp14:editId="71ABBF08">
+            <wp:simplePos x="0" y="0"/>
+            <wp:positionH relativeFrom="column">
+              <wp:posOffset>4231570</wp:posOffset>
+            </wp:positionH>
+            <wp:positionV relativeFrom="paragraph">
+              <wp:posOffset>91581</wp:posOffset>
+            </wp:positionV>
+            <wp:extent cx="1692910" cy="2647315"/>
+            <wp:effectExtent l="0" t="0" r="0" b="0"/>
+            <wp:wrapTight wrapText="bothSides">
+              <wp:wrapPolygon edited="0">
+                <wp:start x="0" y="0"/>
+                <wp:lineTo x="0" y="21450"/>
+                <wp:lineTo x="21389" y="21450"/>
+                <wp:lineTo x="21389" y="0"/>
+                <wp:lineTo x="0" y="0"/>
+              </wp:wrapPolygon>
+            </wp:wrapTight>
+            <wp:docPr id="11" name="Picture 11" descr="Text, letter&#10;&#10;Description automatically generated"/>
+            <wp:cNvGraphicFramePr>
+              <a:graphicFrameLocks xmlns:a="http://schemas.openxmlformats.org/drawingml/2006/main" noChangeAspect="1"/>
+            </wp:cNvGraphicFramePr>
+            <a:graphic xmlns:a="http://schemas.openxmlformats.org/drawingml/2006/main">
+              <a:graphicData uri="http://schemas.openxmlformats.org/drawingml/2006/picture">
+                <pic:pic xmlns:pic="http://schemas.openxmlformats.org/drawingml/2006/picture">
+                  <pic:nvPicPr>
+                    <pic:cNvPr id="11" name="Picture 11" descr="Text, letter&#10;&#10;Description automatically generated"/>
+                    <pic:cNvPicPr/>
+                  </pic:nvPicPr>
+                  <pic:blipFill>
+                    <a:blip r:embed="rId11" cstate="print">
+                      <a:extLst>
+                        <a:ext uri="{28A0092B-C50C-407E-A947-70E740481C1C}">
+                          <a14:useLocalDpi xmlns:a14="http://schemas.microsoft.com/office/drawing/2010/main" val="0"/>
+                        </a:ext>
+                      </a:extLst>
+                    </a:blip>
+                    <a:stretch>
+                      <a:fillRect/>
+                    </a:stretch>
+                  </pic:blipFill>
+                  <pic:spPr>
+                    <a:xfrm>
+                      <a:off x="0" y="0"/>
+                      <a:ext cx="1692910" cy="2647315"/>
+                    </a:xfrm>
+                    <a:prstGeom prst="rect">
+                      <a:avLst/>
+                    </a:prstGeom>
+                  </pic:spPr>
+                </pic:pic>
+              </a:graphicData>
+            </a:graphic>
+            <wp14:sizeRelH relativeFrom="page">
+              <wp14:pctWidth>0</wp14:pctWidth>
+            </wp14:sizeRelH>
+            <wp14:sizeRelV relativeFrom="page">
+              <wp14:pctHeight>0</wp14:pctHeight>
+            </wp14:sizeRelV>
+          </wp:anchor>
+        </w:drawing>
+      </w:r>
+    </w:p>
+    <w:p>
+      <w:pPr>
+        <w:spacing w:line="360" w:lineRule="auto"/>
+      </w:pPr>
+    </w:p>
+    <w:p>
+      <w:pPr>
+        <w:spacing w:line="360" w:lineRule="auto"/>
+      </w:pPr>
+    </w:p>
+    <w:p>
+      <w:pPr>
+        <w:spacing w:line="360" w:lineRule="auto"/>
+      </w:pPr>
+    </w:p>
+    <w:p>
+      <w:pPr>
+        <w:spacing w:line="360" w:lineRule="auto"/>
+      </w:pPr>
+    </w:p>
+    <w:p>
+      <w:pPr>
+        <w:spacing w:line="360" w:lineRule="auto"/>
+      </w:pPr>
+    </w:p>
+    <w:p>
+      <w:pPr>
+        <w:spacing w:line="360" w:lineRule="auto"/>
+      </w:pPr>
+    </w:p>
+    <w:p>
+      <w:pPr>
+        <w:spacing w:line="360" w:lineRule="auto"/>
+      </w:pPr>
+    </w:p>
+    <w:p>
+      <w:pPr>
+        <w:spacing w:line="360" w:lineRule="auto"/>
+      </w:pPr>
+    </w:p>
+    <w:p>
+      <w:pPr>
+        <w:spacing w:line="360" w:lineRule="auto"/>
+      </w:pPr>
+    </w:p>
+    <w:p>
+      <w:pPr>
+        <w:spacing w:line="360" w:lineRule="auto"/>
+      </w:pPr>
+    </w:p>
+    <w:p>
+      <w:pPr>
+        <w:spacing w:line="360" w:lineRule="auto"/>
+      </w:pPr>
+      <w:r>
+        <w:rPr>
+          <w:noProof/>
+        </w:rPr>
+        <w:drawing>
+          <wp:anchor distT="0" distB="0" distL="114300" distR="114300" simplePos="0" relativeHeight="251668480" behindDoc="1" locked="0" layoutInCell="1" allowOverlap="1" wp14:anchorId="1D233E58" wp14:editId="187194E2">
+            <wp:simplePos x="0" y="0"/>
+            <wp:positionH relativeFrom="column">
+              <wp:posOffset>2009210</wp:posOffset>
+            </wp:positionH>
+            <wp:positionV relativeFrom="paragraph">
+              <wp:posOffset>227613</wp:posOffset>
+            </wp:positionV>
+            <wp:extent cx="1727200" cy="2777490"/>
+            <wp:effectExtent l="0" t="0" r="0" b="3810"/>
+            <wp:wrapTight wrapText="bothSides">
+              <wp:wrapPolygon edited="0">
+                <wp:start x="0" y="0"/>
+                <wp:lineTo x="0" y="21531"/>
+                <wp:lineTo x="21441" y="21531"/>
+                <wp:lineTo x="21441" y="0"/>
+                <wp:lineTo x="0" y="0"/>
+              </wp:wrapPolygon>
+            </wp:wrapTight>
+            <wp:docPr id="14" name="Picture 14" descr="Text, letter&#10;&#10;Description automatically generated"/>
+            <wp:cNvGraphicFramePr>
+              <a:graphicFrameLocks xmlns:a="http://schemas.openxmlformats.org/drawingml/2006/main" noChangeAspect="1"/>
+            </wp:cNvGraphicFramePr>
+            <a:graphic xmlns:a="http://schemas.openxmlformats.org/drawingml/2006/main">
+              <a:graphicData uri="http://schemas.openxmlformats.org/drawingml/2006/picture">
+                <pic:pic xmlns:pic="http://schemas.openxmlformats.org/drawingml/2006/picture">
+                  <pic:nvPicPr>
+                    <pic:cNvPr id="14" name="Picture 14" descr="Text, letter&#10;&#10;Description automatically generated"/>
+                    <pic:cNvPicPr/>
+                  </pic:nvPicPr>
+                  <pic:blipFill>
+                    <a:blip r:embed="rId12" cstate="print">
+                      <a:extLst>
+                        <a:ext uri="{28A0092B-C50C-407E-A947-70E740481C1C}">
+                          <a14:useLocalDpi xmlns:a14="http://schemas.microsoft.com/office/drawing/2010/main" val="0"/>
+                        </a:ext>
+                      </a:extLst>
+                    </a:blip>
+                    <a:stretch>
+                      <a:fillRect/>
+                    </a:stretch>
+                  </pic:blipFill>
+                  <pic:spPr>
+                    <a:xfrm>
+                      <a:off x="0" y="0"/>
+                      <a:ext cx="1727200" cy="2777490"/>
+                    </a:xfrm>
+                    <a:prstGeom prst="rect">
+                      <a:avLst/>
+                    </a:prstGeom>
+                  </pic:spPr>
+                </pic:pic>
+              </a:graphicData>
+            </a:graphic>
+            <wp14:sizeRelH relativeFrom="page">
+              <wp14:pctWidth>0</wp14:pctWidth>
+            </wp14:sizeRelH>
+            <wp14:sizeRelV relativeFrom="page">
+              <wp14:pctHeight>0</wp14:pctHeight>
+            </wp14:sizeRelV>
+          </wp:anchor>
+        </w:drawing>
+      </w:r>
+      <w:r>
+        <w:rPr>
+          <w:noProof/>
+        </w:rPr>
+        <w:drawing>
+          <wp:anchor distT="0" distB="0" distL="114300" distR="114300" simplePos="0" relativeHeight="251669504" behindDoc="1" locked="0" layoutInCell="1" allowOverlap="1" wp14:anchorId="4C36964B" wp14:editId="44B2188D">
+            <wp:simplePos x="0" y="0"/>
+            <wp:positionH relativeFrom="column">
+              <wp:posOffset>-609882</wp:posOffset>
+            </wp:positionH>
+            <wp:positionV relativeFrom="paragraph">
+              <wp:posOffset>227965</wp:posOffset>
+            </wp:positionV>
+            <wp:extent cx="1783080" cy="2832100"/>
+            <wp:effectExtent l="0" t="0" r="0" b="0"/>
+            <wp:wrapTight wrapText="bothSides">
+              <wp:wrapPolygon edited="0">
+                <wp:start x="0" y="0"/>
+                <wp:lineTo x="0" y="21503"/>
+                <wp:lineTo x="21385" y="21503"/>
+                <wp:lineTo x="21385" y="0"/>
+                <wp:lineTo x="0" y="0"/>
+              </wp:wrapPolygon>
+            </wp:wrapTight>
+            <wp:docPr id="15" name="Picture 15" descr="A piece of paper with writing on it&#10;&#10;Description automatically generated with medium confidence"/>
+            <wp:cNvGraphicFramePr>
+              <a:graphicFrameLocks xmlns:a="http://schemas.openxmlformats.org/drawingml/2006/main" noChangeAspect="1"/>
+            </wp:cNvGraphicFramePr>
+            <a:graphic xmlns:a="http://schemas.openxmlformats.org/drawingml/2006/main">
+              <a:graphicData uri="http://schemas.openxmlformats.org/drawingml/2006/picture">
+                <pic:pic xmlns:pic="http://schemas.openxmlformats.org/drawingml/2006/picture">
+                  <pic:nvPicPr>
+                    <pic:cNvPr id="15" name="Picture 15" descr="A piece of paper with writing on it&#10;&#10;Description automatically generated with medium confidence"/>
+                    <pic:cNvPicPr/>
+                  </pic:nvPicPr>
+                  <pic:blipFill>
+                    <a:blip r:embed="rId13" cstate="print">
+                      <a:extLst>
+                        <a:ext uri="{28A0092B-C50C-407E-A947-70E740481C1C}">
+                          <a14:useLocalDpi xmlns:a14="http://schemas.microsoft.com/office/drawing/2010/main" val="0"/>
+                        </a:ext>
+                      </a:extLst>
+                    </a:blip>
+                    <a:stretch>
+                      <a:fillRect/>
+                    </a:stretch>
+                  </pic:blipFill>
+                  <pic:spPr>
+                    <a:xfrm>
+                      <a:off x="0" y="0"/>
+                      <a:ext cx="1783080" cy="2832100"/>
+                    </a:xfrm>
+                    <a:prstGeom prst="rect">
+                      <a:avLst/>
+                    </a:prstGeom>
+                  </pic:spPr>
+                </pic:pic>
+              </a:graphicData>
+            </a:graphic>
+            <wp14:sizeRelH relativeFrom="page">
+              <wp14:pctWidth>0</wp14:pctWidth>
+            </wp14:sizeRelH>
+            <wp14:sizeRelV relativeFrom="page">
+              <wp14:pctHeight>0</wp14:pctHeight>
+            </wp14:sizeRelV>
+          </wp:anchor>
+        </w:drawing>
+      </w:r>
+    </w:p>
+    <w:p>
+      <w:pPr>
+        <w:spacing w:line="360" w:lineRule="auto"/>
+      </w:pPr>
+      <w:r>
+        <w:rPr>
+          <w:noProof/>
+        </w:rPr>
+        <w:drawing>
+          <wp:anchor distT="0" distB="0" distL="114300" distR="114300" simplePos="0" relativeHeight="251667456" behindDoc="1" locked="0" layoutInCell="1" allowOverlap="1" wp14:anchorId="6ED8265F" wp14:editId="00F31AEE">
+            <wp:simplePos x="0" y="0"/>
+            <wp:positionH relativeFrom="column">
+              <wp:posOffset>4424962</wp:posOffset>
+            </wp:positionH>
+            <wp:positionV relativeFrom="paragraph">
+              <wp:posOffset>39087</wp:posOffset>
+            </wp:positionV>
+            <wp:extent cx="1636395" cy="2547620"/>
+            <wp:effectExtent l="0" t="0" r="1905" b="5080"/>
+            <wp:wrapTight wrapText="bothSides">
+              <wp:wrapPolygon edited="0">
+                <wp:start x="0" y="0"/>
+                <wp:lineTo x="0" y="21535"/>
+                <wp:lineTo x="21458" y="21535"/>
+                <wp:lineTo x="21458" y="0"/>
+                <wp:lineTo x="0" y="0"/>
+              </wp:wrapPolygon>
+            </wp:wrapTight>
+            <wp:docPr id="13" name="Picture 13" descr="A piece of paper with writing on it&#10;&#10;Description automatically generated"/>
+            <wp:cNvGraphicFramePr>
+              <a:graphicFrameLocks xmlns:a="http://schemas.openxmlformats.org/drawingml/2006/main" noChangeAspect="1"/>
+            </wp:cNvGraphicFramePr>
+            <a:graphic xmlns:a="http://schemas.openxmlformats.org/drawingml/2006/main">
+              <a:graphicData uri="http://schemas.openxmlformats.org/drawingml/2006/picture">
+                <pic:pic xmlns:pic="http://schemas.openxmlformats.org/drawingml/2006/picture">
+                  <pic:nvPicPr>
+                    <pic:cNvPr id="13" name="Picture 13" descr="A piece of paper with writing on it&#10;&#10;Description automatically generated"/>
+                    <pic:cNvPicPr/>
+                  </pic:nvPicPr>
+                  <pic:blipFill>
+                    <a:blip r:embed="rId14" cstate="print">
+                      <a:extLst>
+                        <a:ext uri="{28A0092B-C50C-407E-A947-70E740481C1C}">
+                          <a14:useLocalDpi xmlns:a14="http://schemas.microsoft.com/office/drawing/2010/main" val="0"/>
+                        </a:ext>
+                      </a:extLst>
+                    </a:blip>
+                    <a:stretch>
+                      <a:fillRect/>
+                    </a:stretch>
+                  </pic:blipFill>
+                  <pic:spPr>
+                    <a:xfrm>
+                      <a:off x="0" y="0"/>
+                      <a:ext cx="1636395" cy="2547620"/>
+                    </a:xfrm>
+                    <a:prstGeom prst="rect">
+                      <a:avLst/>
+                    </a:prstGeom>
+                  </pic:spPr>
+                </pic:pic>
+              </a:graphicData>
+            </a:graphic>
+            <wp14:sizeRelH relativeFrom="page">
+              <wp14:pctWidth>0</wp14:pctWidth>
+            </wp14:sizeRelH>
+            <wp14:sizeRelV relativeFrom="page">
+              <wp14:pctHeight>0</wp14:pctHeight>
+            </wp14:sizeRelV>
+          </wp:anchor>
+        </w:drawing>
+      </w:r>
+    </w:p>
+    <w:p>
+      <w:pPr>
+        <w:spacing w:line="360" w:lineRule="auto"/>
+      </w:pPr>
+    </w:p>
+    <w:p>
+      <w:pPr>
+        <w:spacing w:line="360" w:lineRule="auto"/>
+      </w:pPr>
+    </w:p>
+    <w:p>
+      <w:pPr>
+        <w:spacing w:line="360" w:lineRule="auto"/>
+      </w:pPr>
+    </w:p>
+    <w:p>
+      <w:pPr>
+        <w:spacing w:line="360" w:lineRule="auto"/>
+      </w:pPr>
+    </w:p>
+    <w:p>
+      <w:pPr>
+        <w:spacing w:line="360" w:lineRule="auto"/>
+      </w:pPr>
+    </w:p>
+    <w:p>
+      <w:pPr>
+        <w:spacing w:line="360" w:lineRule="auto"/>
+      </w:pPr>
+    </w:p>
+    <w:p>
+      <w:pPr>
+        <w:spacing w:line="360" w:lineRule="auto"/>
+      </w:pPr>
+    </w:p>
+    <w:p>
+      <w:pPr>
+        <w:spacing w:line="360" w:lineRule="auto"/>
+      </w:pPr>
+    </w:p>
+    <w:p>
+      <w:pPr>
+        <w:spacing w:line="360" w:lineRule="auto"/>
+      </w:pPr>
+    </w:p>
+    <w:p>
+      <w:pPr>
+        <w:spacing w:line="360" w:lineRule="auto"/>
+      </w:pPr>
+    </w:p>
+    <w:p>
+      <w:pPr>
+        <w:spacing w:line="360" w:lineRule="auto"/>
+      </w:pPr>
+    </w:p>
+    <w:p>
+      <w:pPr>
+        <w:spacing w:line="360" w:lineRule="auto"/>
+      </w:pPr>
+    </w:p>
+    <w:p>
+      <w:pPr>
+        <w:spacing w:line="360" w:lineRule="auto"/>
+      </w:pPr>
+    </w:p>
+    <w:p>
+      <w:pPr>
+        <w:spacing w:line="360" w:lineRule="auto"/>
+      </w:pPr>
+    </w:p>
+    <w:p>
+      <w:pPr>
+        <w:spacing w:line="360" w:lineRule="auto"/>
+      </w:pPr>
+      <w:r>
+        <w:rPr>
+          <w:noProof/>
+        </w:rPr>
+        <w:lastRenderedPageBreak/>
+        <w:drawing>
+          <wp:anchor distT="0" distB="0" distL="114300" distR="114300" simplePos="0" relativeHeight="251670528" behindDoc="1" locked="0" layoutInCell="1" allowOverlap="1" wp14:anchorId="270EC686" wp14:editId="790509AB">
+            <wp:simplePos x="0" y="0"/>
+            <wp:positionH relativeFrom="column">
+              <wp:posOffset>3230527</wp:posOffset>
+            </wp:positionH>
+            <wp:positionV relativeFrom="paragraph">
+              <wp:posOffset>70</wp:posOffset>
+            </wp:positionV>
+            <wp:extent cx="1814830" cy="2923540"/>
+            <wp:effectExtent l="0" t="0" r="1270" b="0"/>
+            <wp:wrapTight wrapText="bothSides">
+              <wp:wrapPolygon edited="0">
+                <wp:start x="0" y="0"/>
+                <wp:lineTo x="0" y="21487"/>
+                <wp:lineTo x="21464" y="21487"/>
+                <wp:lineTo x="21464" y="0"/>
+                <wp:lineTo x="0" y="0"/>
+              </wp:wrapPolygon>
+            </wp:wrapTight>
+            <wp:docPr id="16" name="Picture 16" descr="Text, letter&#10;&#10;Description automatically generated"/>
+            <wp:cNvGraphicFramePr>
+              <a:graphicFrameLocks xmlns:a="http://schemas.openxmlformats.org/drawingml/2006/main" noChangeAspect="1"/>
+            </wp:cNvGraphicFramePr>
+            <a:graphic xmlns:a="http://schemas.openxmlformats.org/drawingml/2006/main">
+              <a:graphicData uri="http://schemas.openxmlformats.org/drawingml/2006/picture">
+                <pic:pic xmlns:pic="http://schemas.openxmlformats.org/drawingml/2006/picture">
+                  <pic:nvPicPr>
+                    <pic:cNvPr id="16" name="Picture 16" descr="Text, letter&#10;&#10;Description automatically generated"/>
+                    <pic:cNvPicPr/>
+                  </pic:nvPicPr>
+                  <pic:blipFill>
+                    <a:blip r:embed="rId15" cstate="print">
+                      <a:extLst>
+                        <a:ext uri="{28A0092B-C50C-407E-A947-70E740481C1C}">
+                          <a14:useLocalDpi xmlns:a14="http://schemas.microsoft.com/office/drawing/2010/main" val="0"/>
+                        </a:ext>
+                      </a:extLst>
+                    </a:blip>
+                    <a:stretch>
+                      <a:fillRect/>
+                    </a:stretch>
+                  </pic:blipFill>
+                  <pic:spPr>
+                    <a:xfrm>
+                      <a:off x="0" y="0"/>
+                      <a:ext cx="1814830" cy="2923540"/>
+                    </a:xfrm>
+                    <a:prstGeom prst="rect">
+                      <a:avLst/>
+                    </a:prstGeom>
+                  </pic:spPr>
+                </pic:pic>
+              </a:graphicData>
+            </a:graphic>
+            <wp14:sizeRelH relativeFrom="page">
+              <wp14:pctWidth>0</wp14:pctWidth>
+            </wp14:sizeRelH>
+            <wp14:sizeRelV relativeFrom="page">
+              <wp14:pctHeight>0</wp14:pctHeight>
+            </wp14:sizeRelV>
+          </wp:anchor>
+        </w:drawing>
+      </w:r>
+      <w:r>
+        <w:rPr>
+          <w:noProof/>
+        </w:rPr>
+        <w:drawing>
+          <wp:anchor distT="0" distB="0" distL="114300" distR="114300" simplePos="0" relativeHeight="251672576" behindDoc="1" locked="0" layoutInCell="1" allowOverlap="1" wp14:anchorId="5A10B25A" wp14:editId="6CA26434">
+            <wp:simplePos x="0" y="0"/>
+            <wp:positionH relativeFrom="column">
+              <wp:posOffset>372039</wp:posOffset>
+            </wp:positionH>
+            <wp:positionV relativeFrom="paragraph">
+              <wp:posOffset>0</wp:posOffset>
+            </wp:positionV>
+            <wp:extent cx="1878330" cy="2923540"/>
+            <wp:effectExtent l="0" t="0" r="1270" b="0"/>
+            <wp:wrapTight wrapText="bothSides">
+              <wp:wrapPolygon edited="0">
+                <wp:start x="0" y="0"/>
+                <wp:lineTo x="0" y="21487"/>
+                <wp:lineTo x="21469" y="21487"/>
+                <wp:lineTo x="21469" y="0"/>
+                <wp:lineTo x="0" y="0"/>
+              </wp:wrapPolygon>
+            </wp:wrapTight>
+            <wp:docPr id="18" name="Picture 18" descr="Text, letter&#10;&#10;Description automatically generated"/>
+            <wp:cNvGraphicFramePr>
+              <a:graphicFrameLocks xmlns:a="http://schemas.openxmlformats.org/drawingml/2006/main" noChangeAspect="1"/>
+            </wp:cNvGraphicFramePr>
+            <a:graphic xmlns:a="http://schemas.openxmlformats.org/drawingml/2006/main">
+              <a:graphicData uri="http://schemas.openxmlformats.org/drawingml/2006/picture">
+                <pic:pic xmlns:pic="http://schemas.openxmlformats.org/drawingml/2006/picture">
+                  <pic:nvPicPr>
+                    <pic:cNvPr id="18" name="Picture 18" descr="Text, letter&#10;&#10;Description automatically generated"/>
+                    <pic:cNvPicPr/>
+                  </pic:nvPicPr>
+                  <pic:blipFill>
+                    <a:blip r:embed="rId16" cstate="print">
+                      <a:extLst>
+                        <a:ext uri="{28A0092B-C50C-407E-A947-70E740481C1C}">
+                          <a14:useLocalDpi xmlns:a14="http://schemas.microsoft.com/office/drawing/2010/main" val="0"/>
+                        </a:ext>
+                      </a:extLst>
+                    </a:blip>
+                    <a:stretch>
+                      <a:fillRect/>
+                    </a:stretch>
+                  </pic:blipFill>
+                  <pic:spPr>
+                    <a:xfrm>
+                      <a:off x="0" y="0"/>
+                      <a:ext cx="1878330" cy="2923540"/>
+                    </a:xfrm>
+                    <a:prstGeom prst="rect">
+                      <a:avLst/>
+                    </a:prstGeom>
+                  </pic:spPr>
+                </pic:pic>
+              </a:graphicData>
+            </a:graphic>
+            <wp14:sizeRelH relativeFrom="page">
+              <wp14:pctWidth>0</wp14:pctWidth>
+            </wp14:sizeRelH>
+            <wp14:sizeRelV relativeFrom="page">
+              <wp14:pctHeight>0</wp14:pctHeight>
+            </wp14:sizeRelV>
+          </wp:anchor>
+        </w:drawing>
+      </w:r>
+    </w:p>
+    <w:p>
+      <w:pPr>
+        <w:spacing w:line="360" w:lineRule="auto"/>
+      </w:pPr>
+    </w:p>
+    <w:p>
+      <w:pPr>
+        <w:spacing w:line="360" w:lineRule="auto"/>
+      </w:pPr>
+    </w:p>
+    <w:p>
+      <w:pPr>
+        <w:spacing w:line="360" w:lineRule="auto"/>
+      </w:pPr>
+    </w:p>
+    <w:p>
+      <w:pPr>
+        <w:spacing w:line="360" w:lineRule="auto"/>
+      </w:pPr>
+    </w:p>
+    <w:p>
+      <w:pPr>
+        <w:spacing w:line="360" w:lineRule="auto"/>
+      </w:pPr>
+    </w:p>
+    <w:p>
+      <w:pPr>
+        <w:spacing w:line="360" w:lineRule="auto"/>
+      </w:pPr>
+    </w:p>
+    <w:p>
+      <w:pPr>
+        <w:spacing w:line="360" w:lineRule="auto"/>
+      </w:pPr>
+    </w:p>
+    <w:p>
+      <w:pPr>
+        <w:spacing w:line="360" w:lineRule="auto"/>
+      </w:pPr>
+    </w:p>
+    <w:p>
+      <w:pPr>
+        <w:spacing w:line="360" w:lineRule="auto"/>
+      </w:pPr>
+    </w:p>
+    <w:p>
+      <w:pPr>
+        <w:spacing w:line="360" w:lineRule="auto"/>
+      </w:pPr>
+    </w:p>
+    <w:p>
+      <w:pPr>
+        <w:spacing w:line="360" w:lineRule="auto"/>
+      </w:pPr>
+    </w:p>
+    <w:p>
+      <w:pPr>
+        <w:spacing w:line="360" w:lineRule="auto"/>
+      </w:pPr>
+    </w:p>
+    <w:p>
+      <w:pPr>
+        <w:spacing w:line="360" w:lineRule="auto"/>
+      </w:pPr>
+    </w:p>
+    <w:p>
+      <w:pPr>
+        <w:spacing w:line="360" w:lineRule="auto"/>
+      </w:pPr>
+    </w:p>
+    <w:p>
+      <w:pPr>
+        <w:spacing w:line="360" w:lineRule="auto"/>
+      </w:pPr>
+    </w:p>
+    <w:p>
+      <w:pPr>
+        <w:spacing w:line="360" w:lineRule="auto"/>
+      </w:pPr>
+    </w:p>
+    <w:p>
+      <w:pPr>
+        <w:spacing w:line="360" w:lineRule="auto"/>
+      </w:pPr>
+    </w:p>
+    <w:p>
+      <w:pPr>
+        <w:spacing w:line="360" w:lineRule="auto"/>
+      </w:pPr>
     </w:p>
     <w:p>
       <w:pPr>
@@ -2647,26 +3415,651 @@
         <w:spacing w:line="360" w:lineRule="auto"/>
       </w:pPr>
       <w:r>
-        <w:t>Figures 11 – 16 below illustrate the high-fidelity prototypes for the app.</w:t>
-      </w:r>
-    </w:p>
-    <w:p>
-      <w:pPr>
-        <w:spacing w:line="360" w:lineRule="auto"/>
-      </w:pPr>
-    </w:p>
-    <w:p>
-      <w:pPr>
-        <w:spacing w:line="360" w:lineRule="auto"/>
-      </w:pPr>
-    </w:p>
-    <w:p>
-      <w:pPr>
-        <w:spacing w:line="360" w:lineRule="auto"/>
-      </w:pPr>
-      <w:r>
-        <w:t>&lt;Insert Figma screenshots&gt;</w:t>
-      </w:r>
+        <w:t xml:space="preserve">Figures </w:t>
+      </w:r>
+      <w:r>
+        <w:t>10</w:t>
+      </w:r>
+      <w:r>
+        <w:t xml:space="preserve"> – 16 below illustrate the high-fidelity prototypes for the app.</w:t>
+      </w:r>
+    </w:p>
+    <w:p>
+      <w:pPr>
+        <w:spacing w:line="360" w:lineRule="auto"/>
+      </w:pPr>
+    </w:p>
+    <w:p>
+      <w:pPr>
+        <w:spacing w:line="360" w:lineRule="auto"/>
+      </w:pPr>
+      <w:r>
+        <w:rPr>
+          <w:noProof/>
+        </w:rPr>
+        <w:lastRenderedPageBreak/>
+        <w:drawing>
+          <wp:anchor distT="0" distB="0" distL="114300" distR="114300" simplePos="0" relativeHeight="251663360" behindDoc="1" locked="0" layoutInCell="1" allowOverlap="1" wp14:anchorId="3520286E" wp14:editId="6EFBDA08">
+            <wp:simplePos x="0" y="0"/>
+            <wp:positionH relativeFrom="column">
+              <wp:posOffset>2913591</wp:posOffset>
+            </wp:positionH>
+            <wp:positionV relativeFrom="paragraph">
+              <wp:posOffset>364349</wp:posOffset>
+            </wp:positionV>
+            <wp:extent cx="1511300" cy="2607310"/>
+            <wp:effectExtent l="0" t="0" r="0" b="0"/>
+            <wp:wrapTight wrapText="bothSides">
+              <wp:wrapPolygon edited="0">
+                <wp:start x="0" y="0"/>
+                <wp:lineTo x="0" y="21463"/>
+                <wp:lineTo x="21418" y="21463"/>
+                <wp:lineTo x="21418" y="0"/>
+                <wp:lineTo x="0" y="0"/>
+              </wp:wrapPolygon>
+            </wp:wrapTight>
+            <wp:docPr id="8" name="Picture 8" descr="Graphical user interface, text, application, chat or text message&#10;&#10;Description automatically generated"/>
+            <wp:cNvGraphicFramePr>
+              <a:graphicFrameLocks xmlns:a="http://schemas.openxmlformats.org/drawingml/2006/main" noChangeAspect="1"/>
+            </wp:cNvGraphicFramePr>
+            <a:graphic xmlns:a="http://schemas.openxmlformats.org/drawingml/2006/main">
+              <a:graphicData uri="http://schemas.openxmlformats.org/drawingml/2006/picture">
+                <pic:pic xmlns:pic="http://schemas.openxmlformats.org/drawingml/2006/picture">
+                  <pic:nvPicPr>
+                    <pic:cNvPr id="8" name="Picture 8" descr="Graphical user interface, text, application, chat or text message&#10;&#10;Description automatically generated"/>
+                    <pic:cNvPicPr/>
+                  </pic:nvPicPr>
+                  <pic:blipFill>
+                    <a:blip r:embed="rId17" cstate="print">
+                      <a:extLst>
+                        <a:ext uri="{28A0092B-C50C-407E-A947-70E740481C1C}">
+                          <a14:useLocalDpi xmlns:a14="http://schemas.microsoft.com/office/drawing/2010/main" val="0"/>
+                        </a:ext>
+                      </a:extLst>
+                    </a:blip>
+                    <a:stretch>
+                      <a:fillRect/>
+                    </a:stretch>
+                  </pic:blipFill>
+                  <pic:spPr>
+                    <a:xfrm>
+                      <a:off x="0" y="0"/>
+                      <a:ext cx="1511300" cy="2607310"/>
+                    </a:xfrm>
+                    <a:prstGeom prst="rect">
+                      <a:avLst/>
+                    </a:prstGeom>
+                  </pic:spPr>
+                </pic:pic>
+              </a:graphicData>
+            </a:graphic>
+            <wp14:sizeRelH relativeFrom="page">
+              <wp14:pctWidth>0</wp14:pctWidth>
+            </wp14:sizeRelH>
+            <wp14:sizeRelV relativeFrom="page">
+              <wp14:pctHeight>0</wp14:pctHeight>
+            </wp14:sizeRelV>
+          </wp:anchor>
+        </w:drawing>
+      </w:r>
+      <w:r>
+        <w:rPr>
+          <w:noProof/>
+        </w:rPr>
+        <w:drawing>
+          <wp:anchor distT="0" distB="0" distL="114300" distR="114300" simplePos="0" relativeHeight="251660288" behindDoc="1" locked="0" layoutInCell="1" allowOverlap="1" wp14:anchorId="3038F862" wp14:editId="3A0C3C1D">
+            <wp:simplePos x="0" y="0"/>
+            <wp:positionH relativeFrom="column">
+              <wp:posOffset>1015506</wp:posOffset>
+            </wp:positionH>
+            <wp:positionV relativeFrom="paragraph">
+              <wp:posOffset>296051</wp:posOffset>
+            </wp:positionV>
+            <wp:extent cx="1501140" cy="2681605"/>
+            <wp:effectExtent l="0" t="0" r="0" b="0"/>
+            <wp:wrapTight wrapText="bothSides">
+              <wp:wrapPolygon edited="0">
+                <wp:start x="0" y="0"/>
+                <wp:lineTo x="0" y="21482"/>
+                <wp:lineTo x="21381" y="21482"/>
+                <wp:lineTo x="21381" y="0"/>
+                <wp:lineTo x="0" y="0"/>
+              </wp:wrapPolygon>
+            </wp:wrapTight>
+            <wp:docPr id="3" name="Picture 3" descr="Application&#10;&#10;Description automatically generated"/>
+            <wp:cNvGraphicFramePr>
+              <a:graphicFrameLocks xmlns:a="http://schemas.openxmlformats.org/drawingml/2006/main" noChangeAspect="1"/>
+            </wp:cNvGraphicFramePr>
+            <a:graphic xmlns:a="http://schemas.openxmlformats.org/drawingml/2006/main">
+              <a:graphicData uri="http://schemas.openxmlformats.org/drawingml/2006/picture">
+                <pic:pic xmlns:pic="http://schemas.openxmlformats.org/drawingml/2006/picture">
+                  <pic:nvPicPr>
+                    <pic:cNvPr id="3" name="Picture 3" descr="Application&#10;&#10;Description automatically generated"/>
+                    <pic:cNvPicPr/>
+                  </pic:nvPicPr>
+                  <pic:blipFill>
+                    <a:blip r:embed="rId18" cstate="print">
+                      <a:extLst>
+                        <a:ext uri="{28A0092B-C50C-407E-A947-70E740481C1C}">
+                          <a14:useLocalDpi xmlns:a14="http://schemas.microsoft.com/office/drawing/2010/main" val="0"/>
+                        </a:ext>
+                      </a:extLst>
+                    </a:blip>
+                    <a:stretch>
+                      <a:fillRect/>
+                    </a:stretch>
+                  </pic:blipFill>
+                  <pic:spPr>
+                    <a:xfrm>
+                      <a:off x="0" y="0"/>
+                      <a:ext cx="1501140" cy="2681605"/>
+                    </a:xfrm>
+                    <a:prstGeom prst="rect">
+                      <a:avLst/>
+                    </a:prstGeom>
+                  </pic:spPr>
+                </pic:pic>
+              </a:graphicData>
+            </a:graphic>
+            <wp14:sizeRelH relativeFrom="page">
+              <wp14:pctWidth>0</wp14:pctWidth>
+            </wp14:sizeRelH>
+            <wp14:sizeRelV relativeFrom="page">
+              <wp14:pctHeight>0</wp14:pctHeight>
+            </wp14:sizeRelV>
+          </wp:anchor>
+        </w:drawing>
+      </w:r>
+      <w:r>
+        <w:rPr>
+          <w:noProof/>
+        </w:rPr>
+        <w:drawing>
+          <wp:anchor distT="0" distB="0" distL="114300" distR="114300" simplePos="0" relativeHeight="251658240" behindDoc="1" locked="0" layoutInCell="1" allowOverlap="1" wp14:anchorId="714DDFDD" wp14:editId="51EF3EDD">
+            <wp:simplePos x="0" y="0"/>
+            <wp:positionH relativeFrom="column">
+              <wp:posOffset>-813223</wp:posOffset>
+            </wp:positionH>
+            <wp:positionV relativeFrom="paragraph">
+              <wp:posOffset>291748</wp:posOffset>
+            </wp:positionV>
+            <wp:extent cx="1501140" cy="2673985"/>
+            <wp:effectExtent l="0" t="0" r="0" b="5715"/>
+            <wp:wrapTight wrapText="bothSides">
+              <wp:wrapPolygon edited="0">
+                <wp:start x="0" y="0"/>
+                <wp:lineTo x="0" y="21544"/>
+                <wp:lineTo x="21381" y="21544"/>
+                <wp:lineTo x="21381" y="0"/>
+                <wp:lineTo x="0" y="0"/>
+              </wp:wrapPolygon>
+            </wp:wrapTight>
+            <wp:docPr id="4" name="Picture 4" descr="Application&#10;&#10;Description automatically generated with low confidence"/>
+            <wp:cNvGraphicFramePr>
+              <a:graphicFrameLocks xmlns:a="http://schemas.openxmlformats.org/drawingml/2006/main" noChangeAspect="1"/>
+            </wp:cNvGraphicFramePr>
+            <a:graphic xmlns:a="http://schemas.openxmlformats.org/drawingml/2006/main">
+              <a:graphicData uri="http://schemas.openxmlformats.org/drawingml/2006/picture">
+                <pic:pic xmlns:pic="http://schemas.openxmlformats.org/drawingml/2006/picture">
+                  <pic:nvPicPr>
+                    <pic:cNvPr id="4" name="Picture 4" descr="Application&#10;&#10;Description automatically generated with low confidence"/>
+                    <pic:cNvPicPr/>
+                  </pic:nvPicPr>
+                  <pic:blipFill>
+                    <a:blip r:embed="rId19" cstate="print">
+                      <a:extLst>
+                        <a:ext uri="{28A0092B-C50C-407E-A947-70E740481C1C}">
+                          <a14:useLocalDpi xmlns:a14="http://schemas.microsoft.com/office/drawing/2010/main" val="0"/>
+                        </a:ext>
+                      </a:extLst>
+                    </a:blip>
+                    <a:stretch>
+                      <a:fillRect/>
+                    </a:stretch>
+                  </pic:blipFill>
+                  <pic:spPr>
+                    <a:xfrm>
+                      <a:off x="0" y="0"/>
+                      <a:ext cx="1501140" cy="2673985"/>
+                    </a:xfrm>
+                    <a:prstGeom prst="rect">
+                      <a:avLst/>
+                    </a:prstGeom>
+                  </pic:spPr>
+                </pic:pic>
+              </a:graphicData>
+            </a:graphic>
+            <wp14:sizeRelH relativeFrom="page">
+              <wp14:pctWidth>0</wp14:pctWidth>
+            </wp14:sizeRelH>
+            <wp14:sizeRelV relativeFrom="page">
+              <wp14:pctHeight>0</wp14:pctHeight>
+            </wp14:sizeRelV>
+          </wp:anchor>
+        </w:drawing>
+      </w:r>
+    </w:p>
+    <w:p>
+      <w:pPr>
+        <w:spacing w:line="360" w:lineRule="auto"/>
+      </w:pPr>
+      <w:r>
+        <w:rPr>
+          <w:noProof/>
+        </w:rPr>
+        <w:drawing>
+          <wp:anchor distT="0" distB="0" distL="114300" distR="114300" simplePos="0" relativeHeight="251659264" behindDoc="1" locked="0" layoutInCell="1" allowOverlap="1" wp14:anchorId="4D47C49A" wp14:editId="23779C81">
+            <wp:simplePos x="0" y="0"/>
+            <wp:positionH relativeFrom="column">
+              <wp:posOffset>4920756</wp:posOffset>
+            </wp:positionH>
+            <wp:positionV relativeFrom="paragraph">
+              <wp:posOffset>102235</wp:posOffset>
+            </wp:positionV>
+            <wp:extent cx="1478280" cy="2593340"/>
+            <wp:effectExtent l="0" t="0" r="0" b="0"/>
+            <wp:wrapTight wrapText="bothSides">
+              <wp:wrapPolygon edited="0">
+                <wp:start x="0" y="0"/>
+                <wp:lineTo x="0" y="21473"/>
+                <wp:lineTo x="21340" y="21473"/>
+                <wp:lineTo x="21340" y="0"/>
+                <wp:lineTo x="0" y="0"/>
+              </wp:wrapPolygon>
+            </wp:wrapTight>
+            <wp:docPr id="2" name="Picture 2" descr="Graphical user interface, text&#10;&#10;Description automatically generated"/>
+            <wp:cNvGraphicFramePr>
+              <a:graphicFrameLocks xmlns:a="http://schemas.openxmlformats.org/drawingml/2006/main" noChangeAspect="1"/>
+            </wp:cNvGraphicFramePr>
+            <a:graphic xmlns:a="http://schemas.openxmlformats.org/drawingml/2006/main">
+              <a:graphicData uri="http://schemas.openxmlformats.org/drawingml/2006/picture">
+                <pic:pic xmlns:pic="http://schemas.openxmlformats.org/drawingml/2006/picture">
+                  <pic:nvPicPr>
+                    <pic:cNvPr id="2" name="Picture 2" descr="Graphical user interface, text&#10;&#10;Description automatically generated"/>
+                    <pic:cNvPicPr/>
+                  </pic:nvPicPr>
+                  <pic:blipFill>
+                    <a:blip r:embed="rId20" cstate="print">
+                      <a:extLst>
+                        <a:ext uri="{28A0092B-C50C-407E-A947-70E740481C1C}">
+                          <a14:useLocalDpi xmlns:a14="http://schemas.microsoft.com/office/drawing/2010/main" val="0"/>
+                        </a:ext>
+                      </a:extLst>
+                    </a:blip>
+                    <a:stretch>
+                      <a:fillRect/>
+                    </a:stretch>
+                  </pic:blipFill>
+                  <pic:spPr>
+                    <a:xfrm>
+                      <a:off x="0" y="0"/>
+                      <a:ext cx="1478280" cy="2593340"/>
+                    </a:xfrm>
+                    <a:prstGeom prst="rect">
+                      <a:avLst/>
+                    </a:prstGeom>
+                  </pic:spPr>
+                </pic:pic>
+              </a:graphicData>
+            </a:graphic>
+            <wp14:sizeRelH relativeFrom="page">
+              <wp14:pctWidth>0</wp14:pctWidth>
+            </wp14:sizeRelH>
+            <wp14:sizeRelV relativeFrom="page">
+              <wp14:pctHeight>0</wp14:pctHeight>
+            </wp14:sizeRelV>
+          </wp:anchor>
+        </w:drawing>
+      </w:r>
+    </w:p>
+    <w:p>
+      <w:pPr>
+        <w:spacing w:line="360" w:lineRule="auto"/>
+      </w:pPr>
+    </w:p>
+    <w:p>
+      <w:pPr>
+        <w:spacing w:line="360" w:lineRule="auto"/>
+      </w:pPr>
+    </w:p>
+    <w:p>
+      <w:pPr>
+        <w:spacing w:line="360" w:lineRule="auto"/>
+      </w:pPr>
+    </w:p>
+    <w:p>
+      <w:pPr>
+        <w:spacing w:line="360" w:lineRule="auto"/>
+      </w:pPr>
+    </w:p>
+    <w:p>
+      <w:pPr>
+        <w:spacing w:line="360" w:lineRule="auto"/>
+      </w:pPr>
+    </w:p>
+    <w:p>
+      <w:pPr>
+        <w:spacing w:line="360" w:lineRule="auto"/>
+      </w:pPr>
+      <w:r>
+        <w:rPr>
+          <w:noProof/>
+        </w:rPr>
+        <w:drawing>
+          <wp:anchor distT="0" distB="0" distL="114300" distR="114300" simplePos="0" relativeHeight="251664384" behindDoc="1" locked="0" layoutInCell="1" allowOverlap="1" wp14:anchorId="5E045484" wp14:editId="1C6F1B1C">
+            <wp:simplePos x="0" y="0"/>
+            <wp:positionH relativeFrom="column">
+              <wp:posOffset>1330960</wp:posOffset>
+            </wp:positionH>
+            <wp:positionV relativeFrom="paragraph">
+              <wp:posOffset>1348599</wp:posOffset>
+            </wp:positionV>
+            <wp:extent cx="1659255" cy="2870200"/>
+            <wp:effectExtent l="0" t="0" r="4445" b="0"/>
+            <wp:wrapTight wrapText="bothSides">
+              <wp:wrapPolygon edited="0">
+                <wp:start x="0" y="0"/>
+                <wp:lineTo x="0" y="21504"/>
+                <wp:lineTo x="21493" y="21504"/>
+                <wp:lineTo x="21493" y="0"/>
+                <wp:lineTo x="0" y="0"/>
+              </wp:wrapPolygon>
+            </wp:wrapTight>
+            <wp:docPr id="7" name="Picture 7" descr="A screenshot of a cell phone&#10;&#10;Description automatically generated with medium confidence"/>
+            <wp:cNvGraphicFramePr>
+              <a:graphicFrameLocks xmlns:a="http://schemas.openxmlformats.org/drawingml/2006/main" noChangeAspect="1"/>
+            </wp:cNvGraphicFramePr>
+            <a:graphic xmlns:a="http://schemas.openxmlformats.org/drawingml/2006/main">
+              <a:graphicData uri="http://schemas.openxmlformats.org/drawingml/2006/picture">
+                <pic:pic xmlns:pic="http://schemas.openxmlformats.org/drawingml/2006/picture">
+                  <pic:nvPicPr>
+                    <pic:cNvPr id="7" name="Picture 7" descr="A screenshot of a cell phone&#10;&#10;Description automatically generated with medium confidence"/>
+                    <pic:cNvPicPr/>
+                  </pic:nvPicPr>
+                  <pic:blipFill>
+                    <a:blip r:embed="rId21" cstate="print">
+                      <a:extLst>
+                        <a:ext uri="{28A0092B-C50C-407E-A947-70E740481C1C}">
+                          <a14:useLocalDpi xmlns:a14="http://schemas.microsoft.com/office/drawing/2010/main" val="0"/>
+                        </a:ext>
+                      </a:extLst>
+                    </a:blip>
+                    <a:stretch>
+                      <a:fillRect/>
+                    </a:stretch>
+                  </pic:blipFill>
+                  <pic:spPr>
+                    <a:xfrm>
+                      <a:off x="0" y="0"/>
+                      <a:ext cx="1659255" cy="2870200"/>
+                    </a:xfrm>
+                    <a:prstGeom prst="rect">
+                      <a:avLst/>
+                    </a:prstGeom>
+                  </pic:spPr>
+                </pic:pic>
+              </a:graphicData>
+            </a:graphic>
+            <wp14:sizeRelH relativeFrom="page">
+              <wp14:pctWidth>0</wp14:pctWidth>
+            </wp14:sizeRelH>
+            <wp14:sizeRelV relativeFrom="page">
+              <wp14:pctHeight>0</wp14:pctHeight>
+            </wp14:sizeRelV>
+          </wp:anchor>
+        </w:drawing>
+      </w:r>
+      <w:r>
+        <w:rPr>
+          <w:noProof/>
+        </w:rPr>
+        <w:drawing>
+          <wp:anchor distT="0" distB="0" distL="114300" distR="114300" simplePos="0" relativeHeight="251661312" behindDoc="1" locked="0" layoutInCell="1" allowOverlap="1" wp14:anchorId="164A681C" wp14:editId="2438A858">
+            <wp:simplePos x="0" y="0"/>
+            <wp:positionH relativeFrom="column">
+              <wp:posOffset>-812306</wp:posOffset>
+            </wp:positionH>
+            <wp:positionV relativeFrom="paragraph">
+              <wp:posOffset>1332089</wp:posOffset>
+            </wp:positionV>
+            <wp:extent cx="1636395" cy="2886710"/>
+            <wp:effectExtent l="0" t="0" r="1905" b="0"/>
+            <wp:wrapTight wrapText="bothSides">
+              <wp:wrapPolygon edited="0">
+                <wp:start x="0" y="0"/>
+                <wp:lineTo x="0" y="21476"/>
+                <wp:lineTo x="21458" y="21476"/>
+                <wp:lineTo x="21458" y="0"/>
+                <wp:lineTo x="0" y="0"/>
+              </wp:wrapPolygon>
+            </wp:wrapTight>
+            <wp:docPr id="5" name="Picture 5" descr="A screenshot of a cell phone&#10;&#10;Description automatically generated with medium confidence"/>
+            <wp:cNvGraphicFramePr>
+              <a:graphicFrameLocks xmlns:a="http://schemas.openxmlformats.org/drawingml/2006/main" noChangeAspect="1"/>
+            </wp:cNvGraphicFramePr>
+            <a:graphic xmlns:a="http://schemas.openxmlformats.org/drawingml/2006/main">
+              <a:graphicData uri="http://schemas.openxmlformats.org/drawingml/2006/picture">
+                <pic:pic xmlns:pic="http://schemas.openxmlformats.org/drawingml/2006/picture">
+                  <pic:nvPicPr>
+                    <pic:cNvPr id="5" name="Picture 5" descr="A screenshot of a cell phone&#10;&#10;Description automatically generated with medium confidence"/>
+                    <pic:cNvPicPr/>
+                  </pic:nvPicPr>
+                  <pic:blipFill>
+                    <a:blip r:embed="rId22" cstate="print">
+                      <a:extLst>
+                        <a:ext uri="{28A0092B-C50C-407E-A947-70E740481C1C}">
+                          <a14:useLocalDpi xmlns:a14="http://schemas.microsoft.com/office/drawing/2010/main" val="0"/>
+                        </a:ext>
+                      </a:extLst>
+                    </a:blip>
+                    <a:stretch>
+                      <a:fillRect/>
+                    </a:stretch>
+                  </pic:blipFill>
+                  <pic:spPr>
+                    <a:xfrm>
+                      <a:off x="0" y="0"/>
+                      <a:ext cx="1636395" cy="2886710"/>
+                    </a:xfrm>
+                    <a:prstGeom prst="rect">
+                      <a:avLst/>
+                    </a:prstGeom>
+                  </pic:spPr>
+                </pic:pic>
+              </a:graphicData>
+            </a:graphic>
+            <wp14:sizeRelH relativeFrom="page">
+              <wp14:pctWidth>0</wp14:pctWidth>
+            </wp14:sizeRelH>
+            <wp14:sizeRelV relativeFrom="page">
+              <wp14:pctHeight>0</wp14:pctHeight>
+            </wp14:sizeRelV>
+          </wp:anchor>
+        </w:drawing>
+      </w:r>
+    </w:p>
+    <w:p>
+      <w:pPr>
+        <w:spacing w:line="360" w:lineRule="auto"/>
+      </w:pPr>
+    </w:p>
+    <w:p>
+      <w:pPr>
+        <w:spacing w:line="360" w:lineRule="auto"/>
+      </w:pPr>
+    </w:p>
+    <w:p>
+      <w:pPr>
+        <w:spacing w:line="360" w:lineRule="auto"/>
+      </w:pPr>
+    </w:p>
+    <w:p>
+      <w:pPr>
+        <w:spacing w:line="360" w:lineRule="auto"/>
+      </w:pPr>
+      <w:r>
+        <w:rPr>
+          <w:noProof/>
+        </w:rPr>
+        <w:drawing>
+          <wp:anchor distT="0" distB="0" distL="114300" distR="114300" simplePos="0" relativeHeight="251662336" behindDoc="1" locked="0" layoutInCell="1" allowOverlap="1" wp14:anchorId="1A4CDD88" wp14:editId="5CE75F94">
+            <wp:simplePos x="0" y="0"/>
+            <wp:positionH relativeFrom="column">
+              <wp:posOffset>3822276</wp:posOffset>
+            </wp:positionH>
+            <wp:positionV relativeFrom="paragraph">
+              <wp:posOffset>280529</wp:posOffset>
+            </wp:positionV>
+            <wp:extent cx="1642110" cy="2821940"/>
+            <wp:effectExtent l="0" t="0" r="0" b="0"/>
+            <wp:wrapTight wrapText="bothSides">
+              <wp:wrapPolygon edited="0">
+                <wp:start x="0" y="0"/>
+                <wp:lineTo x="0" y="21483"/>
+                <wp:lineTo x="21383" y="21483"/>
+                <wp:lineTo x="21383" y="0"/>
+                <wp:lineTo x="0" y="0"/>
+              </wp:wrapPolygon>
+            </wp:wrapTight>
+            <wp:docPr id="6" name="Picture 6" descr="A picture containing graphical user interface&#10;&#10;Description automatically generated"/>
+            <wp:cNvGraphicFramePr>
+              <a:graphicFrameLocks xmlns:a="http://schemas.openxmlformats.org/drawingml/2006/main" noChangeAspect="1"/>
+            </wp:cNvGraphicFramePr>
+            <a:graphic xmlns:a="http://schemas.openxmlformats.org/drawingml/2006/main">
+              <a:graphicData uri="http://schemas.openxmlformats.org/drawingml/2006/picture">
+                <pic:pic xmlns:pic="http://schemas.openxmlformats.org/drawingml/2006/picture">
+                  <pic:nvPicPr>
+                    <pic:cNvPr id="6" name="Picture 6" descr="A picture containing graphical user interface&#10;&#10;Description automatically generated"/>
+                    <pic:cNvPicPr/>
+                  </pic:nvPicPr>
+                  <pic:blipFill>
+                    <a:blip r:embed="rId23" cstate="print">
+                      <a:extLst>
+                        <a:ext uri="{28A0092B-C50C-407E-A947-70E740481C1C}">
+                          <a14:useLocalDpi xmlns:a14="http://schemas.microsoft.com/office/drawing/2010/main" val="0"/>
+                        </a:ext>
+                      </a:extLst>
+                    </a:blip>
+                    <a:stretch>
+                      <a:fillRect/>
+                    </a:stretch>
+                  </pic:blipFill>
+                  <pic:spPr>
+                    <a:xfrm>
+                      <a:off x="0" y="0"/>
+                      <a:ext cx="1642110" cy="2821940"/>
+                    </a:xfrm>
+                    <a:prstGeom prst="rect">
+                      <a:avLst/>
+                    </a:prstGeom>
+                  </pic:spPr>
+                </pic:pic>
+              </a:graphicData>
+            </a:graphic>
+            <wp14:sizeRelH relativeFrom="page">
+              <wp14:pctWidth>0</wp14:pctWidth>
+            </wp14:sizeRelH>
+            <wp14:sizeRelV relativeFrom="page">
+              <wp14:pctHeight>0</wp14:pctHeight>
+            </wp14:sizeRelV>
+          </wp:anchor>
+        </w:drawing>
+      </w:r>
+    </w:p>
+    <w:p>
+      <w:pPr>
+        <w:spacing w:line="360" w:lineRule="auto"/>
+      </w:pPr>
+    </w:p>
+    <w:p>
+      <w:pPr>
+        <w:spacing w:line="360" w:lineRule="auto"/>
+      </w:pPr>
+    </w:p>
+    <w:p>
+      <w:pPr>
+        <w:spacing w:line="360" w:lineRule="auto"/>
+      </w:pPr>
+    </w:p>
+    <w:p>
+      <w:pPr>
+        <w:spacing w:line="360" w:lineRule="auto"/>
+      </w:pPr>
+    </w:p>
+    <w:p>
+      <w:pPr>
+        <w:spacing w:line="360" w:lineRule="auto"/>
+      </w:pPr>
+    </w:p>
+    <w:p>
+      <w:pPr>
+        <w:spacing w:line="360" w:lineRule="auto"/>
+      </w:pPr>
+    </w:p>
+    <w:p>
+      <w:pPr>
+        <w:spacing w:line="360" w:lineRule="auto"/>
+      </w:pPr>
+    </w:p>
+    <w:p>
+      <w:pPr>
+        <w:spacing w:line="360" w:lineRule="auto"/>
+      </w:pPr>
+    </w:p>
+    <w:p>
+      <w:pPr>
+        <w:spacing w:line="360" w:lineRule="auto"/>
+      </w:pPr>
+    </w:p>
+    <w:p>
+      <w:pPr>
+        <w:spacing w:line="360" w:lineRule="auto"/>
+      </w:pPr>
+    </w:p>
+    <w:p>
+      <w:pPr>
+        <w:spacing w:line="360" w:lineRule="auto"/>
+      </w:pPr>
+    </w:p>
+    <w:p>
+      <w:pPr>
+        <w:spacing w:line="360" w:lineRule="auto"/>
+      </w:pPr>
+    </w:p>
+    <w:p>
+      <w:pPr>
+        <w:spacing w:line="360" w:lineRule="auto"/>
+      </w:pPr>
+    </w:p>
+    <w:p>
+      <w:pPr>
+        <w:spacing w:line="360" w:lineRule="auto"/>
+      </w:pPr>
+    </w:p>
+    <w:p>
+      <w:pPr>
+        <w:spacing w:line="360" w:lineRule="auto"/>
+      </w:pPr>
+    </w:p>
+    <w:p>
+      <w:pPr>
+        <w:spacing w:line="360" w:lineRule="auto"/>
+      </w:pPr>
+    </w:p>
+    <w:p>
+      <w:pPr>
+        <w:spacing w:line="360" w:lineRule="auto"/>
+      </w:pPr>
+    </w:p>
+    <w:p>
+      <w:pPr>
+        <w:spacing w:line="360" w:lineRule="auto"/>
+      </w:pPr>
+    </w:p>
+    <w:p>
+      <w:pPr>
+        <w:spacing w:line="360" w:lineRule="auto"/>
+      </w:pPr>
     </w:p>
     <w:p>
       <w:pPr>
@@ -2888,7 +4281,7 @@
       <w:pPr>
         <w:spacing w:line="360" w:lineRule="auto"/>
       </w:pPr>
-      <w:hyperlink r:id="rId9" w:history="1">
+      <w:hyperlink r:id="rId24" w:history="1">
         <w:r>
           <w:rPr>
             <w:rStyle w:val="Hyperlink"/>
@@ -2901,7 +4294,7 @@
       </w:r>
     </w:p>
     <w:sectPr>
-      <w:footerReference w:type="default" r:id="rId10"/>
+      <w:footerReference w:type="default" r:id="rId25"/>
       <w:pgSz w:w="11906" w:h="16838"/>
       <w:pgMar w:top="1440" w:right="1440" w:bottom="1440" w:left="1440" w:header="708" w:footer="708" w:gutter="0"/>
       <w:cols w:space="708"/>

</xml_diff>

<commit_message>
Fixing transport co2e from gCo2e to kgCo2e
</commit_message>
<xml_diff>
--- a/Documentation/Design : Scenarios, HTAs/Design_Chapter.docx
+++ b/Documentation/Design : Scenarios, HTAs/Design_Chapter.docx
@@ -1,6 +1,6 @@
 
 <file path=word/document.xml><?xml version="1.0" encoding="utf-8"?>
-<w:document xmlns:wpc="http://schemas.microsoft.com/office/word/2010/wordprocessingCanvas" xmlns:cx="http://schemas.microsoft.com/office/drawing/2014/chartex" xmlns:cx1="http://schemas.microsoft.com/office/drawing/2015/9/8/chartex" xmlns:cx2="http://schemas.microsoft.com/office/drawing/2015/10/21/chartex" xmlns:cx3="http://schemas.microsoft.com/office/drawing/2016/5/9/chartex" xmlns:cx4="http://schemas.microsoft.com/office/drawing/2016/5/10/chartex" xmlns:cx5="http://schemas.microsoft.com/office/drawing/2016/5/11/chartex" xmlns:cx6="http://schemas.microsoft.com/office/drawing/2016/5/12/chartex" xmlns:cx7="http://schemas.microsoft.com/office/drawing/2016/5/13/chartex" xmlns:cx8="http://schemas.microsoft.com/office/drawing/2016/5/14/chartex" xmlns:mc="http://schemas.openxmlformats.org/markup-compatibility/2006" xmlns:aink="http://schemas.microsoft.com/office/drawing/2016/ink" xmlns:am3d="http://schemas.microsoft.com/office/drawing/2017/model3d" xmlns:o="urn:schemas-microsoft-com:office:office" xmlns:oel="http://schemas.microsoft.com/office/2019/extlst" xmlns:r="http://schemas.openxmlformats.org/officeDocument/2006/relationships" xmlns:m="http://schemas.openxmlformats.org/officeDocument/2006/math" xmlns:v="urn:schemas-microsoft-com:vml" xmlns:wp14="http://schemas.microsoft.com/office/word/2010/wordprocessingDrawing" xmlns:wp="http://schemas.openxmlformats.org/drawingml/2006/wordprocessingDrawing" xmlns:w10="urn:schemas-microsoft-com:office:word" xmlns:w="http://schemas.openxmlformats.org/wordprocessingml/2006/main" xmlns:w14="http://schemas.microsoft.com/office/word/2010/wordml" xmlns:w15="http://schemas.microsoft.com/office/word/2012/wordml" xmlns:w16cex="http://schemas.microsoft.com/office/word/2018/wordml/cex" xmlns:w16cid="http://schemas.microsoft.com/office/word/2016/wordml/cid" xmlns:w16="http://schemas.microsoft.com/office/word/2018/wordml" xmlns:w16sdtdh="http://schemas.microsoft.com/office/word/2020/wordml/sdtdatahash" xmlns:w16se="http://schemas.microsoft.com/office/word/2015/wordml/symex" xmlns:wpg="http://schemas.microsoft.com/office/word/2010/wordprocessingGroup" xmlns:wpi="http://schemas.microsoft.com/office/word/2010/wordprocessingInk" xmlns:wne="http://schemas.microsoft.com/office/word/2006/wordml" xmlns:wps="http://schemas.microsoft.com/office/word/2010/wordprocessingShape" mc:Ignorable="w14 w15 w16se w16cid w16 w16cex w16sdtdh wp14">
+<w:document xmlns:wpc="http://schemas.microsoft.com/office/word/2010/wordprocessingCanvas" xmlns:cx="http://schemas.microsoft.com/office/drawing/2014/chartex" xmlns:cx1="http://schemas.microsoft.com/office/drawing/2015/9/8/chartex" xmlns:cx2="http://schemas.microsoft.com/office/drawing/2015/10/21/chartex" xmlns:cx3="http://schemas.microsoft.com/office/drawing/2016/5/9/chartex" xmlns:cx4="http://schemas.microsoft.com/office/drawing/2016/5/10/chartex" xmlns:cx5="http://schemas.microsoft.com/office/drawing/2016/5/11/chartex" xmlns:cx6="http://schemas.microsoft.com/office/drawing/2016/5/12/chartex" xmlns:cx7="http://schemas.microsoft.com/office/drawing/2016/5/13/chartex" xmlns:cx8="http://schemas.microsoft.com/office/drawing/2016/5/14/chartex" xmlns:mc="http://schemas.openxmlformats.org/markup-compatibility/2006" xmlns:aink="http://schemas.microsoft.com/office/drawing/2016/ink" xmlns:am3d="http://schemas.microsoft.com/office/drawing/2017/model3d" xmlns:o="urn:schemas-microsoft-com:office:office" xmlns:oel="http://schemas.microsoft.com/office/2019/extlst" xmlns:r="http://schemas.openxmlformats.org/officeDocument/2006/relationships" xmlns:m="http://schemas.openxmlformats.org/officeDocument/2006/math" xmlns:v="urn:schemas-microsoft-com:vml" xmlns:wp14="http://schemas.microsoft.com/office/word/2010/wordprocessingDrawing" xmlns:wp="http://schemas.openxmlformats.org/drawingml/2006/wordprocessingDrawing" xmlns:w10="urn:schemas-microsoft-com:office:word" xmlns:w="http://schemas.openxmlformats.org/wordprocessingml/2006/main" xmlns:w14="http://schemas.microsoft.com/office/word/2010/wordml" xmlns:w15="http://schemas.microsoft.com/office/word/2012/wordml" xmlns:w16cex="http://schemas.microsoft.com/office/word/2018/wordml/cex" xmlns:w16cid="http://schemas.microsoft.com/office/word/2016/wordml/cid" xmlns:w16="http://schemas.microsoft.com/office/word/2018/wordml" xmlns:w16du="http://schemas.microsoft.com/office/word/2023/wordml/word16du" xmlns:w16sdtdh="http://schemas.microsoft.com/office/word/2020/wordml/sdtdatahash" xmlns:w16se="http://schemas.microsoft.com/office/word/2015/wordml/symex" xmlns:wpg="http://schemas.microsoft.com/office/word/2010/wordprocessingGroup" xmlns:wpi="http://schemas.microsoft.com/office/word/2010/wordprocessingInk" xmlns:wne="http://schemas.microsoft.com/office/word/2006/wordml" xmlns:wps="http://schemas.microsoft.com/office/word/2010/wordprocessingShape" mc:Ignorable="w14 w15 w16se w16cid w16 w16cex w16sdtdh wp14">
   <w:body>
     <w:p>
       <w:pPr>
@@ -1559,12 +1559,73 @@
     </w:p>
     <w:p>
       <w:pPr>
+        <w:spacing w:line="360" w:lineRule="auto"/>
+      </w:pPr>
+    </w:p>
+    <w:p>
+      <w:pPr>
+        <w:spacing w:line="360" w:lineRule="auto"/>
+      </w:pPr>
+    </w:p>
+    <w:p>
+      <w:pPr>
+        <w:spacing w:line="360" w:lineRule="auto"/>
+      </w:pPr>
+    </w:p>
+    <w:p>
+      <w:pPr>
+        <w:spacing w:line="360" w:lineRule="auto"/>
+      </w:pPr>
+      <w:r>
+        <w:lastRenderedPageBreak/>
+        <w:t>This chapter discusses the design</w:t>
+      </w:r>
+      <w:r>
+        <w:t xml:space="preserve"> for the social mobile app created in this project</w:t>
+      </w:r>
+      <w:r>
+        <w:t>. Firstly, insights from</w:t>
+      </w:r>
+      <w:r>
+        <w:t xml:space="preserve"> the </w:t>
+      </w:r>
+      <w:r>
+        <w:t xml:space="preserve">literature review </w:t>
+      </w:r>
+      <w:r>
+        <w:t>discussed in the previous chapter will be presented</w:t>
+      </w:r>
+      <w:r>
+        <w:t xml:space="preserve">, </w:t>
+      </w:r>
+      <w:r>
+        <w:t xml:space="preserve">then a requirements analysis from the </w:t>
+      </w:r>
+      <w:r>
+        <w:t>field of Human Computer Interaction (HCI)</w:t>
+      </w:r>
+      <w:r>
+        <w:t xml:space="preserve"> is presented with insights from this</w:t>
+      </w:r>
+      <w:r>
+        <w:t xml:space="preserve">, before </w:t>
+      </w:r>
+      <w:r>
+        <w:t xml:space="preserve">finally </w:t>
+      </w:r>
+      <w:r>
+        <w:t xml:space="preserve">presenting </w:t>
+      </w:r>
+      <w:r>
+        <w:t xml:space="preserve">both </w:t>
+      </w:r>
+      <w:r>
+        <w:t>low and high-fidelity prototypes.</w:t>
+      </w:r>
+    </w:p>
+    <w:p>
+      <w:pPr>
         <w:pStyle w:val="Heading1"/>
-        <w:numPr>
-          <w:ilvl w:val="0"/>
-          <w:numId w:val="4"/>
-        </w:numPr>
-        <w:spacing w:line="360" w:lineRule="auto"/>
         <w:rPr>
           <w:b/>
           <w:bCs/>
@@ -1572,7 +1633,6 @@
           <w:u w:val="single"/>
         </w:rPr>
       </w:pPr>
-      <w:bookmarkStart w:id="0" w:name="_Toc127199888"/>
       <w:r>
         <w:rPr>
           <w:b/>
@@ -1580,1216 +1640,27 @@
           <w:color w:val="000000" w:themeColor="text1"/>
           <w:u w:val="single"/>
         </w:rPr>
-        <w:lastRenderedPageBreak/>
-        <w:t>Requirements Analysis</w:t>
-      </w:r>
-      <w:bookmarkEnd w:id="0"/>
-    </w:p>
-    <w:p>
-      <w:pPr>
-        <w:spacing w:line="360" w:lineRule="auto"/>
-      </w:pPr>
-      <w:r>
-        <w:t xml:space="preserve">This section implements the frameworks used in the field of Human Factors (HF), or Human Computer Interaction (HCI), namely scenarios and hierarchical task analysis, to develop further insight into what users may feel, experience and </w:t>
-      </w:r>
-      <w:r>
-        <w:t>what</w:t>
-      </w:r>
-      <w:r>
-        <w:t xml:space="preserve"> they </w:t>
-      </w:r>
-      <w:r>
-        <w:t xml:space="preserve">are trying to </w:t>
-      </w:r>
-      <w:r>
-        <w:t>achieve</w:t>
-      </w:r>
-      <w:r>
-        <w:t xml:space="preserve"> by using the gamified mobile app in this project.</w:t>
-      </w:r>
-      <w:r>
-        <w:t xml:space="preserve"> By implementing the scenario and hierarchical task analysis frameworks, improvements can be made to the design of the app to provide a more seamless experience for the users.</w:t>
-      </w:r>
-    </w:p>
-    <w:p>
-      <w:pPr>
-        <w:spacing w:line="360" w:lineRule="auto"/>
-      </w:pPr>
-    </w:p>
-    <w:p>
-      <w:pPr>
-        <w:pStyle w:val="Heading2"/>
-        <w:spacing w:line="360" w:lineRule="auto"/>
-        <w:rPr>
-          <w:b/>
-          <w:bCs/>
-          <w:color w:val="000000" w:themeColor="text1"/>
-          <w:sz w:val="28"/>
-          <w:szCs w:val="28"/>
-          <w:u w:val="single"/>
-        </w:rPr>
-      </w:pPr>
-      <w:bookmarkStart w:id="1" w:name="_Toc127199889"/>
-      <w:r>
-        <w:rPr>
-          <w:b/>
-          <w:bCs/>
-          <w:color w:val="000000" w:themeColor="text1"/>
-          <w:sz w:val="28"/>
-          <w:szCs w:val="28"/>
-          <w:u w:val="single"/>
-        </w:rPr>
-        <w:t>Scenarios</w:t>
-      </w:r>
-      <w:bookmarkEnd w:id="1"/>
-    </w:p>
-    <w:p>
-      <w:pPr>
-        <w:spacing w:line="360" w:lineRule="auto"/>
-      </w:pPr>
-      <w:r>
-        <w:t xml:space="preserve">This section provides </w:t>
-      </w:r>
-      <w:r>
-        <w:t xml:space="preserve">a </w:t>
-      </w:r>
-      <w:r>
-        <w:t>user scenario associated with the mobile application to be built for this project.</w:t>
-      </w:r>
-      <w:r>
-        <w:t xml:space="preserve"> </w:t>
-      </w:r>
-      <w:r>
-        <w:t xml:space="preserve">The scenario illustrated in this section </w:t>
-      </w:r>
-      <w:r>
-        <w:t xml:space="preserve">is that of </w:t>
-      </w:r>
-      <w:r>
-        <w:t>an unmotivated environmentalist</w:t>
-      </w:r>
-      <w:r>
-        <w:t xml:space="preserve">. </w:t>
-      </w:r>
-      <w:r>
-        <w:t>The purpose of this section is to gain insight into how the user</w:t>
-      </w:r>
-      <w:r>
-        <w:t>s</w:t>
-      </w:r>
-      <w:r>
-        <w:t xml:space="preserve"> feel, what they experience and what they are trying to achieve</w:t>
-      </w:r>
-      <w:r>
-        <w:t xml:space="preserve"> when using the mobile application</w:t>
-      </w:r>
-      <w:r>
-        <w:t xml:space="preserve">, taking into account their personal characteristics and </w:t>
-      </w:r>
-      <w:r>
-        <w:t>diverse</w:t>
-      </w:r>
-      <w:r>
-        <w:t xml:space="preserve"> backgrounds.</w:t>
-      </w:r>
-    </w:p>
-    <w:p>
-      <w:pPr>
-        <w:spacing w:line="360" w:lineRule="auto"/>
-      </w:pPr>
-    </w:p>
-    <w:p>
-      <w:pPr>
-        <w:pStyle w:val="Heading3"/>
-        <w:spacing w:line="360" w:lineRule="auto"/>
-        <w:rPr>
-          <w:b/>
-          <w:bCs/>
-          <w:color w:val="000000" w:themeColor="text1"/>
-          <w:sz w:val="26"/>
-          <w:szCs w:val="26"/>
-          <w:u w:val="single"/>
-        </w:rPr>
-      </w:pPr>
-      <w:bookmarkStart w:id="2" w:name="_Toc127199890"/>
-      <w:r>
-        <w:rPr>
-          <w:b/>
-          <w:bCs/>
-          <w:color w:val="000000" w:themeColor="text1"/>
-          <w:sz w:val="26"/>
-          <w:szCs w:val="26"/>
-          <w:u w:val="single"/>
-        </w:rPr>
-        <w:t>Unmotivated Environmentalist</w:t>
-      </w:r>
-      <w:bookmarkEnd w:id="2"/>
-    </w:p>
-    <w:p>
-      <w:pPr>
-        <w:spacing w:line="360" w:lineRule="auto"/>
-      </w:pPr>
-      <w:r>
-        <w:t>Dave is a student at Trinity College Dublin, where he studies Environmental Science. Dave has always been fascinated by science and often spends his time outdoors enjoying nature and watching documentaries about the environment. Dave is environmentally concerned but lacks motivation to take meaningful action to reduce his carbon footprint because there is nothing holding him personally accountable for his environmental actions and it is too easy to avoid change. Any consequences for his lack of action he feels is too distant and does not affect him directly. Dave wishes there was an easy way to increase his motivation to reduce his individual carbon footprint.</w:t>
-      </w:r>
-    </w:p>
-    <w:p>
-      <w:pPr>
-        <w:spacing w:line="360" w:lineRule="auto"/>
-      </w:pPr>
-    </w:p>
-    <w:p>
-      <w:pPr>
-        <w:spacing w:line="360" w:lineRule="auto"/>
-      </w:pPr>
-      <w:r>
-        <w:t xml:space="preserve">While researching academic papers for an assignment, Dave comes across a gamified social mobile app where students compete individually and in teams through their carbon footprints. Dave has experience using carbon footprint calculators and has frequently found them to be too time-consuming, requiring too much effort and ultimately frustrating and de-motivating him. If the calculation of his footprint does not require much effort, Dave </w:t>
-      </w:r>
-      <w:r>
-        <w:lastRenderedPageBreak/>
-        <w:t>would like to use the app to compete against his friends, hopeful that this app will help him feel accountable. Ultimately, Dave sees this app as a great opportunity to help him achieve his goal of increasing his motivation for reducing his individual carbon footprint.</w:t>
-      </w:r>
-    </w:p>
-    <w:p>
-      <w:pPr>
-        <w:spacing w:line="360" w:lineRule="auto"/>
-      </w:pPr>
-    </w:p>
-    <w:p>
-      <w:pPr>
-        <w:spacing w:line="360" w:lineRule="auto"/>
-      </w:pPr>
-      <w:r>
-        <w:t>After signing in to the app with his credentials, Dave observes the screen displayed to him. He notices the “Add Emission” button and decides to click it. Next, Dave sees the option to select either a transport emission or a food emission. Dave selects a transport emission. Dave sees a list of fields he needs to fill in and immediately feels concerned because of his experience using time-consuming carbon footprint calculators in the past. Dave is prompted to select what size car he uses, which he has no idea. He notices there is a key explaining how a small car is a mini, and a large car is an SUV. Dave drives an SUV so he selects a large car. Dave is grateful the app is helpful for selecting the appropriate answers.</w:t>
-      </w:r>
-    </w:p>
-    <w:p>
-      <w:pPr>
-        <w:spacing w:line="360" w:lineRule="auto"/>
-      </w:pPr>
-    </w:p>
-    <w:p>
-      <w:pPr>
-        <w:spacing w:line="360" w:lineRule="auto"/>
-      </w:pPr>
-      <w:r>
-        <w:t xml:space="preserve">Next, Dave selects diesel as his fuel type. Since he drove by himself to work Dave selects 1 for the number of passengers. Since Dave has driven to work every day he knows the commute distance is 4.8km. By accident, Dave enters 48 and selects kilometres. To log his commute, Dave selects “save”. After selecting “save”, Dave is shown the information he has entered and is asked to confirm the details are accurate. Dave glances through the details and notices he entered 48 instead of 4.8km and quickly fixes this mistake, before clicking confirm. Dave is grateful the app prompted him to review his entry, preventing him from logging an incorrect distance, and appreciates how easy it was to change the distance entered. </w:t>
-      </w:r>
-    </w:p>
-    <w:p>
-      <w:pPr>
-        <w:spacing w:line="360" w:lineRule="auto"/>
-      </w:pPr>
-    </w:p>
-    <w:p>
-      <w:pPr>
-        <w:spacing w:line="360" w:lineRule="auto"/>
-      </w:pPr>
-      <w:r>
-        <w:t>After arriving home from work, Dave opens the app to log his commute home. To his delight, Dave sees the new entry has his previous commute entry already filled in. Dave simply clicks save, confirming his new log and takes great satisfaction in not having to refill in all the details all over again.</w:t>
-      </w:r>
-    </w:p>
-    <w:p>
-      <w:pPr>
-        <w:spacing w:line="360" w:lineRule="auto"/>
-      </w:pPr>
-    </w:p>
-    <w:p>
-      <w:pPr>
-        <w:spacing w:line="360" w:lineRule="auto"/>
-      </w:pPr>
-      <w:r>
-        <w:t xml:space="preserve">At the end of the day, Dave views his position in the individual leaderboard and sees he is ranked third out of fifth amongst his friends. In the team leaderboard his team is coming 4th </w:t>
-      </w:r>
-      <w:r>
-        <w:lastRenderedPageBreak/>
-        <w:t>and he notices this is because his score has dragged them down. Dave feels the urge to improve his score in the future so he does not let his team down.</w:t>
-      </w:r>
-    </w:p>
-    <w:p>
-      <w:pPr>
-        <w:spacing w:line="360" w:lineRule="auto"/>
-      </w:pPr>
-    </w:p>
-    <w:p>
-      <w:pPr>
-        <w:spacing w:line="360" w:lineRule="auto"/>
-      </w:pPr>
-      <w:r>
-        <w:t>After logging his emissions through the app and competing with his friends through his carbon footprint score, Dave notices an overall reduction in his carbon footprint over time and takes great comfort in the environmental change the app has brought about amongst him and his friends. Dave’s environmental concerns begin to ease and he is relieved to finally feel motivated to take meaningful action to reduce his carbon footprint. Feeling personally accountable to help his team win, Dave finds it difficult to avoid changing his damaging environmental actions and that the consequences for his lack of action is reflected on a day to day basis. By competing against his friends, Dave’s motivation to improve his environmental behaviour improves greatly, giving him a great appreciation for how convenient and helpful the app is.</w:t>
-      </w:r>
-    </w:p>
-    <w:p>
-      <w:pPr>
-        <w:spacing w:line="360" w:lineRule="auto"/>
-      </w:pPr>
-    </w:p>
-    <w:p>
-      <w:pPr>
-        <w:pStyle w:val="Heading2"/>
-        <w:spacing w:line="360" w:lineRule="auto"/>
-        <w:rPr>
-          <w:b/>
-          <w:bCs/>
-          <w:color w:val="000000" w:themeColor="text1"/>
-          <w:sz w:val="28"/>
-          <w:szCs w:val="28"/>
-          <w:u w:val="single"/>
-        </w:rPr>
-      </w:pPr>
-      <w:bookmarkStart w:id="3" w:name="_Toc127199891"/>
-      <w:r>
-        <w:rPr>
-          <w:b/>
-          <w:bCs/>
-          <w:color w:val="000000" w:themeColor="text1"/>
-          <w:sz w:val="28"/>
-          <w:szCs w:val="28"/>
-          <w:u w:val="single"/>
-        </w:rPr>
-        <w:t>Hierarchical Task Analysis</w:t>
-      </w:r>
-      <w:bookmarkEnd w:id="3"/>
-    </w:p>
-    <w:p>
-      <w:pPr>
-        <w:spacing w:line="360" w:lineRule="auto"/>
-      </w:pPr>
-      <w:r>
-        <w:t xml:space="preserve">Following on from the scenario discussed in the previous section, this section provides the hierarchical task analysis for </w:t>
-      </w:r>
-      <w:r>
-        <w:t>logging emissions</w:t>
-      </w:r>
-      <w:r>
-        <w:t>,</w:t>
-      </w:r>
-      <w:r>
-        <w:t xml:space="preserve"> which was a focal task in </w:t>
-      </w:r>
-      <w:r>
-        <w:t xml:space="preserve">the </w:t>
-      </w:r>
-      <w:r>
-        <w:t xml:space="preserve">previous </w:t>
-      </w:r>
-      <w:r>
-        <w:t>scenario, offering insights into the most frequent, complex, and error prone tasks.</w:t>
-      </w:r>
-    </w:p>
-    <w:p>
-      <w:pPr>
-        <w:spacing w:line="360" w:lineRule="auto"/>
-      </w:pPr>
-    </w:p>
-    <w:p>
-      <w:pPr>
-        <w:pStyle w:val="Heading3"/>
-        <w:spacing w:line="360" w:lineRule="auto"/>
-        <w:rPr>
-          <w:b/>
-          <w:bCs/>
-          <w:color w:val="000000" w:themeColor="text1"/>
-          <w:sz w:val="26"/>
-          <w:szCs w:val="26"/>
-          <w:u w:val="single"/>
-        </w:rPr>
-      </w:pPr>
-      <w:bookmarkStart w:id="4" w:name="_Toc127199892"/>
-      <w:r>
-        <w:rPr>
-          <w:b/>
-          <w:bCs/>
-          <w:color w:val="000000" w:themeColor="text1"/>
-          <w:sz w:val="26"/>
-          <w:szCs w:val="26"/>
-          <w:u w:val="single"/>
-        </w:rPr>
-        <w:t>Log Emission</w:t>
-      </w:r>
-      <w:bookmarkEnd w:id="4"/>
-    </w:p>
-    <w:p>
-      <w:pPr>
-        <w:spacing w:line="360" w:lineRule="auto"/>
-      </w:pPr>
-      <w:r>
-        <w:t>0. Log Emission</w:t>
-      </w:r>
-    </w:p>
-    <w:p>
-      <w:pPr>
-        <w:spacing w:line="360" w:lineRule="auto"/>
-      </w:pPr>
-      <w:r>
-        <w:t xml:space="preserve">    </w:t>
-      </w:r>
-      <w:r>
-        <w:tab/>
-        <w:t>1. Sign in</w:t>
-      </w:r>
-    </w:p>
-    <w:p>
-      <w:pPr>
-        <w:spacing w:line="360" w:lineRule="auto"/>
-      </w:pPr>
-      <w:r>
-        <w:tab/>
-      </w:r>
-      <w:r>
-        <w:tab/>
-        <w:t>1.1. Enter email</w:t>
-      </w:r>
-    </w:p>
-    <w:p>
-      <w:pPr>
-        <w:spacing w:line="360" w:lineRule="auto"/>
-      </w:pPr>
-      <w:r>
-        <w:tab/>
-      </w:r>
-      <w:r>
-        <w:tab/>
-        <w:t>1.2. Enter password</w:t>
-      </w:r>
-    </w:p>
-    <w:p>
-      <w:pPr>
-        <w:spacing w:line="360" w:lineRule="auto"/>
-      </w:pPr>
-      <w:r>
-        <w:tab/>
-      </w:r>
-      <w:r>
-        <w:tab/>
-        <w:t>1.3. Select sign in</w:t>
-      </w:r>
-    </w:p>
-    <w:p>
-      <w:pPr>
-        <w:spacing w:line="360" w:lineRule="auto"/>
-        <w:ind w:left="720"/>
-      </w:pPr>
-      <w:r>
-        <w:t>2. Add Emission</w:t>
-      </w:r>
-    </w:p>
-    <w:p>
-      <w:pPr>
-        <w:spacing w:line="360" w:lineRule="auto"/>
-        <w:ind w:left="720"/>
-      </w:pPr>
-      <w:r>
-        <w:t>2.1. Select add emission</w:t>
-      </w:r>
-    </w:p>
-    <w:p>
-      <w:pPr>
-        <w:spacing w:line="360" w:lineRule="auto"/>
-        <w:ind w:left="720"/>
-      </w:pPr>
-      <w:r>
-        <w:t>2.2. Select emission type</w:t>
-      </w:r>
-    </w:p>
-    <w:p>
-      <w:pPr>
-        <w:spacing w:line="360" w:lineRule="auto"/>
-      </w:pPr>
-      <w:r>
-        <w:tab/>
-      </w:r>
-      <w:r>
-        <w:tab/>
-        <w:t>2.3. Add transport emission</w:t>
-      </w:r>
-    </w:p>
-    <w:p>
-      <w:pPr>
-        <w:spacing w:line="360" w:lineRule="auto"/>
-        <w:ind w:left="2160"/>
-      </w:pPr>
-      <w:r>
-        <w:t>2.3.1. Select mode of transport</w:t>
-      </w:r>
-    </w:p>
-    <w:p>
-      <w:pPr>
-        <w:spacing w:line="360" w:lineRule="auto"/>
-        <w:ind w:left="2160"/>
-      </w:pPr>
-      <w:r>
-        <w:lastRenderedPageBreak/>
-        <w:t>2.3.2. Select car size</w:t>
-      </w:r>
-    </w:p>
-    <w:p>
-      <w:pPr>
-        <w:spacing w:line="360" w:lineRule="auto"/>
-        <w:ind w:left="2160"/>
-      </w:pPr>
-      <w:r>
-        <w:t>2.3.3. Select fuel type</w:t>
-      </w:r>
-    </w:p>
-    <w:p>
-      <w:pPr>
-        <w:spacing w:line="360" w:lineRule="auto"/>
-        <w:ind w:left="2160"/>
-      </w:pPr>
-      <w:r>
-        <w:t>2.3.4. Enter number of passengers</w:t>
-      </w:r>
-    </w:p>
-    <w:p>
-      <w:pPr>
-        <w:spacing w:line="360" w:lineRule="auto"/>
-        <w:ind w:left="2160"/>
-      </w:pPr>
-      <w:r>
-        <w:t>2.3.5. Enter distance</w:t>
-      </w:r>
-    </w:p>
-    <w:p>
-      <w:pPr>
-        <w:spacing w:line="360" w:lineRule="auto"/>
-        <w:ind w:left="2160"/>
-      </w:pPr>
-      <w:r>
-        <w:t>2.3.6. Select unit of distance</w:t>
-      </w:r>
-    </w:p>
-    <w:p>
-      <w:pPr>
-        <w:spacing w:line="360" w:lineRule="auto"/>
-      </w:pPr>
-      <w:r>
-        <w:tab/>
-      </w:r>
-      <w:r>
-        <w:tab/>
-        <w:t>2.4. Add food emission</w:t>
-      </w:r>
-    </w:p>
-    <w:p>
-      <w:pPr>
-        <w:spacing w:line="360" w:lineRule="auto"/>
-      </w:pPr>
-      <w:r>
-        <w:tab/>
-      </w:r>
-      <w:r>
-        <w:tab/>
-      </w:r>
-      <w:r>
-        <w:tab/>
-        <w:t>2.4.1. Select food type</w:t>
-      </w:r>
-    </w:p>
-    <w:p>
-      <w:pPr>
-        <w:spacing w:line="360" w:lineRule="auto"/>
-      </w:pPr>
-      <w:r>
-        <w:tab/>
-      </w:r>
-      <w:r>
-        <w:tab/>
-      </w:r>
-      <w:r>
-        <w:tab/>
-        <w:t>2.4.2. Enter portion size</w:t>
-      </w:r>
-    </w:p>
-    <w:p>
-      <w:pPr>
-        <w:spacing w:line="360" w:lineRule="auto"/>
-      </w:pPr>
-      <w:r>
-        <w:tab/>
-      </w:r>
-      <w:r>
-        <w:tab/>
-      </w:r>
-      <w:r>
-        <w:tab/>
-        <w:t>2.4.3 Select unit of measurement</w:t>
-      </w:r>
-    </w:p>
-    <w:p>
-      <w:pPr>
-        <w:spacing w:line="360" w:lineRule="auto"/>
-        <w:ind w:left="1440"/>
-      </w:pPr>
-      <w:r>
-        <w:t>2.5. Select save</w:t>
-      </w:r>
-    </w:p>
-    <w:p>
-      <w:pPr>
-        <w:spacing w:line="360" w:lineRule="auto"/>
-        <w:ind w:left="1440"/>
-      </w:pPr>
-      <w:r>
-        <w:t>2.6. Select cancel</w:t>
-      </w:r>
-    </w:p>
-    <w:p>
-      <w:pPr>
-        <w:spacing w:line="360" w:lineRule="auto"/>
-        <w:ind w:left="720"/>
-      </w:pPr>
-      <w:r>
-        <w:t>3. Confirm details of emission log</w:t>
-      </w:r>
-    </w:p>
-    <w:p>
-      <w:pPr>
-        <w:spacing w:line="360" w:lineRule="auto"/>
-      </w:pPr>
-    </w:p>
-    <w:p>
-      <w:pPr>
-        <w:spacing w:line="360" w:lineRule="auto"/>
-      </w:pPr>
-      <w:r>
-        <w:t>Plan 0: Do 1, then 2, then 3.</w:t>
-      </w:r>
-    </w:p>
-    <w:p>
-      <w:pPr>
-        <w:spacing w:line="360" w:lineRule="auto"/>
-      </w:pPr>
-    </w:p>
-    <w:p>
-      <w:pPr>
-        <w:spacing w:line="360" w:lineRule="auto"/>
-      </w:pPr>
-      <w:r>
-        <w:t>Plan 1: Do 1.1, then 1.2, then 1.3.</w:t>
-      </w:r>
-    </w:p>
-    <w:p>
-      <w:pPr>
-        <w:spacing w:line="360" w:lineRule="auto"/>
-      </w:pPr>
-    </w:p>
-    <w:p>
-      <w:pPr>
-        <w:spacing w:line="360" w:lineRule="auto"/>
-      </w:pPr>
-      <w:r>
-        <w:t>Plan 2: Do 2.1 then 2.2. If 2.2 equals transport, do 2.3., else if 2.2 equals food, do 2.4. Do 2.5 or 2.6. Do 3.</w:t>
-      </w:r>
-    </w:p>
-    <w:p>
-      <w:pPr>
-        <w:spacing w:line="360" w:lineRule="auto"/>
-      </w:pPr>
-    </w:p>
-    <w:p>
-      <w:pPr>
-        <w:spacing w:line="360" w:lineRule="auto"/>
-      </w:pPr>
-      <w:r>
-        <w:t>Plan 2.3: Do 2.3.1. If 2.3.1. equals dart, Luas or train, then skip to 2.3.5. Do 2.3.5 and 2.3.6 in any order. If 2.3.1 equals bus, do 2.3.4., 2.3.5. and 2.3.6 in any order. If 2.3.1 equals car, do 2.3.2., 2.3.3., 2.3.4., 2.3.5., and 2.3.6., in any order.</w:t>
-      </w:r>
-    </w:p>
-    <w:p>
-      <w:pPr>
-        <w:spacing w:line="360" w:lineRule="auto"/>
-      </w:pPr>
-    </w:p>
-    <w:p>
-      <w:pPr>
-        <w:spacing w:line="360" w:lineRule="auto"/>
-      </w:pPr>
-      <w:r>
-        <w:t>Plan 2.4: Do 2.4.1, then do 2.4.2. and 2.4.3 in any order.</w:t>
-      </w:r>
-    </w:p>
-    <w:p>
-      <w:pPr>
-        <w:spacing w:line="360" w:lineRule="auto"/>
-      </w:pPr>
-    </w:p>
-    <w:p>
-      <w:pPr>
-        <w:pStyle w:val="Heading4"/>
-        <w:spacing w:line="360" w:lineRule="auto"/>
-        <w:rPr>
-          <w:b/>
-          <w:bCs/>
-          <w:i w:val="0"/>
-          <w:iCs w:val="0"/>
-          <w:color w:val="000000" w:themeColor="text1"/>
-          <w:sz w:val="28"/>
-          <w:szCs w:val="28"/>
-          <w:u w:val="single"/>
-        </w:rPr>
-      </w:pPr>
-      <w:r>
-        <w:rPr>
-          <w:b/>
-          <w:bCs/>
-          <w:i w:val="0"/>
-          <w:iCs w:val="0"/>
-          <w:color w:val="000000" w:themeColor="text1"/>
-          <w:sz w:val="28"/>
-          <w:szCs w:val="28"/>
-          <w:u w:val="single"/>
-        </w:rPr>
-        <w:t>Log Emission Analysis</w:t>
-      </w:r>
-    </w:p>
-    <w:p>
-      <w:pPr>
-        <w:spacing w:line="360" w:lineRule="auto"/>
-      </w:pPr>
-      <w:r>
-        <w:t>With logging an emission, th</w:t>
-      </w:r>
-      <w:r>
-        <w:t xml:space="preserve">e most </w:t>
-      </w:r>
-      <w:r>
-        <w:t>frequent tasks</w:t>
-      </w:r>
-      <w:r>
-        <w:t xml:space="preserve"> </w:t>
-      </w:r>
-      <w:r>
-        <w:t xml:space="preserve">involve filling out all the details time and time again. </w:t>
-      </w:r>
-      <w:r>
-        <w:t>This may prove to be painful for users and time consuming if they have the exact same commute to work every day, or they eat the same food for certain meals.</w:t>
-      </w:r>
-      <w:r>
-        <w:t xml:space="preserve"> A simple </w:t>
-      </w:r>
-      <w:r>
-        <w:lastRenderedPageBreak/>
-        <w:t>solution to solve this pain point of users could be the option to save or copy a previous entry, with the ability to edit the new copied entry.</w:t>
-      </w:r>
-    </w:p>
-    <w:p>
-      <w:pPr>
-        <w:spacing w:line="360" w:lineRule="auto"/>
-      </w:pPr>
-    </w:p>
-    <w:p>
-      <w:pPr>
-        <w:spacing w:line="360" w:lineRule="auto"/>
-      </w:pPr>
-      <w:r>
-        <w:t xml:space="preserve">Complex </w:t>
-      </w:r>
-      <w:r>
-        <w:t>tasks are those which either take a long time, or can be confusing to achieve. Complex tasks for logging an emission involve k</w:t>
-      </w:r>
-      <w:r>
-        <w:t xml:space="preserve">nowing the car size, knowing </w:t>
-      </w:r>
-      <w:r>
-        <w:t xml:space="preserve">the </w:t>
-      </w:r>
-      <w:r>
-        <w:t xml:space="preserve">number of passengers if on </w:t>
-      </w:r>
-      <w:r>
-        <w:t xml:space="preserve">a </w:t>
-      </w:r>
-      <w:r>
-        <w:t>bus, Luas or dart</w:t>
-      </w:r>
-      <w:r>
-        <w:t xml:space="preserve">, </w:t>
-      </w:r>
-      <w:r>
-        <w:t>k</w:t>
-      </w:r>
-      <w:r>
-        <w:t xml:space="preserve">nowing </w:t>
-      </w:r>
-      <w:r>
-        <w:t xml:space="preserve">the </w:t>
-      </w:r>
-      <w:r>
-        <w:t>portion size for eating food, especially if eating out in a restaurant or when you do not have a scales to weigh food.</w:t>
-      </w:r>
-      <w:r>
-        <w:t xml:space="preserve"> Additionally, it could be c</w:t>
-      </w:r>
-      <w:r>
-        <w:t xml:space="preserve">onfusing when you cycle or ate pasta or </w:t>
-      </w:r>
-      <w:r>
-        <w:t>do some activity</w:t>
-      </w:r>
-      <w:r>
-        <w:t xml:space="preserve"> where there is no option to select</w:t>
-      </w:r>
-      <w:r>
-        <w:t xml:space="preserve"> this food type or mode of transport. </w:t>
-      </w:r>
-      <w:r>
-        <w:t xml:space="preserve">Knowing </w:t>
-      </w:r>
-      <w:r>
-        <w:t xml:space="preserve">the </w:t>
-      </w:r>
-      <w:r>
-        <w:t xml:space="preserve">distance travelled is </w:t>
-      </w:r>
-      <w:r>
-        <w:t>not considered complex</w:t>
-      </w:r>
-      <w:r>
-        <w:t xml:space="preserve"> because </w:t>
-      </w:r>
-      <w:r>
-        <w:t xml:space="preserve">users </w:t>
-      </w:r>
-      <w:r>
-        <w:t xml:space="preserve">can </w:t>
-      </w:r>
-      <w:r>
-        <w:t xml:space="preserve">easily </w:t>
-      </w:r>
-      <w:r>
-        <w:t>use google maps.</w:t>
-      </w:r>
-    </w:p>
-    <w:p>
-      <w:pPr>
-        <w:spacing w:line="360" w:lineRule="auto"/>
-      </w:pPr>
-    </w:p>
-    <w:p>
-      <w:pPr>
-        <w:spacing w:line="360" w:lineRule="auto"/>
-      </w:pPr>
-      <w:r>
-        <w:t>Solutions</w:t>
-      </w:r>
-      <w:r>
-        <w:t xml:space="preserve"> to the above complex tasks involve p</w:t>
-      </w:r>
-      <w:r>
-        <w:t>rovid</w:t>
-      </w:r>
-      <w:r>
-        <w:t>ing</w:t>
-      </w:r>
-      <w:r>
-        <w:t xml:space="preserve"> </w:t>
-      </w:r>
-      <w:r>
-        <w:t xml:space="preserve">the </w:t>
-      </w:r>
-      <w:r>
-        <w:t xml:space="preserve">engine size </w:t>
-      </w:r>
-      <w:r>
-        <w:t xml:space="preserve">and examples </w:t>
-      </w:r>
-      <w:r>
-        <w:t xml:space="preserve">beside car size selection </w:t>
-      </w:r>
-      <w:r>
-        <w:t>such as 1.2L for a small car, and a small car is a mini, large car is an SUV, p</w:t>
-      </w:r>
-      <w:r>
-        <w:t>rovid</w:t>
-      </w:r>
-      <w:r>
-        <w:t>ing</w:t>
-      </w:r>
-      <w:r>
-        <w:t xml:space="preserve"> average or recommended </w:t>
-      </w:r>
-      <w:r>
-        <w:t xml:space="preserve">values for fields which users may not know an accurate answer for such as </w:t>
-      </w:r>
-      <w:r>
-        <w:t>portion size</w:t>
-      </w:r>
-      <w:r>
-        <w:t>s</w:t>
-      </w:r>
-      <w:r>
-        <w:t xml:space="preserve"> </w:t>
-      </w:r>
-      <w:r>
-        <w:t xml:space="preserve">for food, or </w:t>
-      </w:r>
-      <w:r>
-        <w:t xml:space="preserve">number of passengers </w:t>
-      </w:r>
-      <w:r>
-        <w:t>on a</w:t>
-      </w:r>
-      <w:r>
-        <w:t xml:space="preserve"> bus, Luas or dart</w:t>
-      </w:r>
-      <w:r>
-        <w:t xml:space="preserve"> and finally to p</w:t>
-      </w:r>
-      <w:r>
-        <w:t xml:space="preserve">rovide different units of measurement because </w:t>
-      </w:r>
-      <w:r>
-        <w:t>users may be more familiar with kilograms instead of pounds</w:t>
-      </w:r>
-      <w:r>
-        <w:t>, and some food packets provide different units of measurement</w:t>
-      </w:r>
-      <w:r>
-        <w:t>.</w:t>
-      </w:r>
-    </w:p>
-    <w:p>
-      <w:pPr>
-        <w:spacing w:line="360" w:lineRule="auto"/>
-      </w:pPr>
-    </w:p>
-    <w:p>
-      <w:pPr>
-        <w:spacing w:line="360" w:lineRule="auto"/>
-      </w:pPr>
-      <w:r>
-        <w:t>Serious error</w:t>
-      </w:r>
-      <w:r>
-        <w:t>s in logging emissions involve m</w:t>
-      </w:r>
-      <w:r>
-        <w:t>aking mistake</w:t>
-      </w:r>
-      <w:r>
-        <w:t xml:space="preserve">s such as forgetting to add a decimal point for distance travelled or portion size of food. Additionally, if users cannot </w:t>
-      </w:r>
-      <w:r>
-        <w:t xml:space="preserve">remember if </w:t>
-      </w:r>
-      <w:r>
-        <w:t>they</w:t>
-      </w:r>
-      <w:r>
-        <w:t xml:space="preserve"> have </w:t>
-      </w:r>
-      <w:r>
-        <w:t xml:space="preserve">already </w:t>
-      </w:r>
-      <w:r>
-        <w:t xml:space="preserve">logged </w:t>
-      </w:r>
-      <w:r>
-        <w:t xml:space="preserve">an emission </w:t>
-      </w:r>
-      <w:r>
-        <w:t xml:space="preserve">so </w:t>
-      </w:r>
-      <w:r>
-        <w:t>they</w:t>
-      </w:r>
-      <w:r>
-        <w:t xml:space="preserve"> either have duplicate log</w:t>
-      </w:r>
-      <w:r>
-        <w:t>s</w:t>
-      </w:r>
-      <w:r>
-        <w:t xml:space="preserve">, or no log at all because </w:t>
-      </w:r>
-      <w:r>
-        <w:t>they</w:t>
-      </w:r>
-      <w:r>
-        <w:t xml:space="preserve"> think </w:t>
-      </w:r>
-      <w:r>
-        <w:t>they have</w:t>
-      </w:r>
-      <w:r>
-        <w:t xml:space="preserve"> already </w:t>
-      </w:r>
-      <w:r>
-        <w:t>recorded this activity</w:t>
-      </w:r>
-      <w:r>
-        <w:t>.</w:t>
-      </w:r>
-    </w:p>
-    <w:p>
-      <w:pPr>
-        <w:spacing w:line="360" w:lineRule="auto"/>
-      </w:pPr>
-    </w:p>
-    <w:p>
-      <w:pPr>
-        <w:spacing w:line="360" w:lineRule="auto"/>
-      </w:pPr>
-      <w:r>
-        <w:t>Solutions</w:t>
-      </w:r>
-      <w:r>
-        <w:t xml:space="preserve"> to these serious errors outlined above involve p</w:t>
-      </w:r>
-      <w:r>
-        <w:t>rovid</w:t>
-      </w:r>
-      <w:r>
-        <w:t>ing a</w:t>
-      </w:r>
-      <w:r>
-        <w:t xml:space="preserve"> summary of </w:t>
-      </w:r>
-      <w:r>
-        <w:t xml:space="preserve">the emission </w:t>
-      </w:r>
-      <w:r>
-        <w:t>entry asking user to confirm</w:t>
-      </w:r>
-      <w:r>
-        <w:t>, cancel</w:t>
-      </w:r>
-      <w:r>
-        <w:t xml:space="preserve"> or edit </w:t>
-      </w:r>
-      <w:r>
-        <w:t xml:space="preserve">the </w:t>
-      </w:r>
-      <w:r>
-        <w:t>entry</w:t>
-      </w:r>
-      <w:r>
-        <w:t>, d</w:t>
-      </w:r>
-      <w:r>
-        <w:t>isplay</w:t>
-      </w:r>
-      <w:r>
-        <w:t xml:space="preserve">ing a </w:t>
-      </w:r>
-      <w:r>
-        <w:t xml:space="preserve">history of logs for </w:t>
-      </w:r>
-      <w:r>
-        <w:t xml:space="preserve">the </w:t>
-      </w:r>
-      <w:r>
-        <w:t xml:space="preserve">current day to avoid duplicates/forgetting </w:t>
-      </w:r>
-      <w:r>
-        <w:t xml:space="preserve">to </w:t>
-      </w:r>
-      <w:r>
-        <w:t>ent</w:t>
-      </w:r>
-      <w:r>
-        <w:t>er an activity and p</w:t>
-      </w:r>
-      <w:r>
-        <w:t>rovid</w:t>
-      </w:r>
-      <w:r>
-        <w:t>ing the</w:t>
-      </w:r>
-      <w:r>
-        <w:t xml:space="preserve"> ability to edit or delete logs </w:t>
-      </w:r>
-      <w:r>
-        <w:t xml:space="preserve">once confirmed </w:t>
-      </w:r>
-      <w:r>
-        <w:t xml:space="preserve">if duplicates or incorrect logs </w:t>
-      </w:r>
-      <w:r>
-        <w:t xml:space="preserve">are </w:t>
-      </w:r>
-      <w:r>
-        <w:t>made</w:t>
-      </w:r>
-      <w:r>
-        <w:t>.</w:t>
-      </w:r>
-    </w:p>
-    <w:p>
-      <w:pPr>
-        <w:spacing w:line="360" w:lineRule="auto"/>
-      </w:pPr>
-    </w:p>
-    <w:p>
-      <w:pPr>
-        <w:pStyle w:val="Heading2"/>
-        <w:spacing w:line="360" w:lineRule="auto"/>
-        <w:rPr>
-          <w:b/>
-          <w:bCs/>
-          <w:color w:val="000000" w:themeColor="text1"/>
-          <w:sz w:val="28"/>
-          <w:szCs w:val="28"/>
-          <w:u w:val="single"/>
-        </w:rPr>
-      </w:pPr>
-      <w:bookmarkStart w:id="5" w:name="_Toc127199893"/>
-      <w:r>
-        <w:rPr>
-          <w:b/>
-          <w:bCs/>
-          <w:color w:val="000000" w:themeColor="text1"/>
-          <w:sz w:val="28"/>
-          <w:szCs w:val="28"/>
-          <w:u w:val="single"/>
-        </w:rPr>
-        <w:lastRenderedPageBreak/>
-        <w:t>Conclusion</w:t>
-      </w:r>
-      <w:bookmarkEnd w:id="5"/>
-    </w:p>
-    <w:p>
-      <w:pPr>
-        <w:spacing w:line="360" w:lineRule="auto"/>
-      </w:pPr>
-      <w:r>
-        <w:t xml:space="preserve">Within this section, </w:t>
-      </w:r>
-      <w:r>
-        <w:t xml:space="preserve">a </w:t>
-      </w:r>
-      <w:r>
-        <w:t>scenario and hierarchical task analys</w:t>
-      </w:r>
-      <w:r>
-        <w:t>is</w:t>
-      </w:r>
-      <w:r>
-        <w:t xml:space="preserve"> w</w:t>
-      </w:r>
-      <w:r>
-        <w:t>as</w:t>
-      </w:r>
-      <w:r>
-        <w:t xml:space="preserve"> introduced and examined to illustrate user experience, reflecting good or bad design decisions. By taking into account diverse user abilities and backgrounds, as well as the most frequent, complex and error prone tasks of using the app, overall design of the app can be drastically improved.</w:t>
-      </w:r>
-      <w:r>
-        <w:t xml:space="preserve"> Further detail for the benefits of creating and analysing the scenario</w:t>
-      </w:r>
-      <w:r>
-        <w:t>s</w:t>
-      </w:r>
-      <w:r>
-        <w:t xml:space="preserve"> and hierarchical task analyses will be explored in the next section</w:t>
-      </w:r>
-      <w:r>
-        <w:t xml:space="preserve"> on design decisions rationale</w:t>
-      </w:r>
-      <w:r>
-        <w:t>.</w:t>
-      </w:r>
-    </w:p>
-    <w:p>
-      <w:pPr>
-        <w:spacing w:line="360" w:lineRule="auto"/>
-      </w:pPr>
-    </w:p>
-    <w:p>
-      <w:pPr>
-        <w:pStyle w:val="Heading1"/>
-        <w:spacing w:line="360" w:lineRule="auto"/>
-        <w:rPr>
-          <w:b/>
-          <w:bCs/>
-          <w:color w:val="000000" w:themeColor="text1"/>
-          <w:u w:val="single"/>
-        </w:rPr>
-      </w:pPr>
-      <w:bookmarkStart w:id="6" w:name="_Toc127199894"/>
-      <w:r>
-        <w:rPr>
-          <w:b/>
-          <w:bCs/>
-          <w:color w:val="000000" w:themeColor="text1"/>
-          <w:u w:val="single"/>
-        </w:rPr>
-        <w:t>Design Decisions Rationale</w:t>
-      </w:r>
-      <w:bookmarkEnd w:id="6"/>
-    </w:p>
-    <w:p>
-      <w:pPr>
-        <w:spacing w:line="360" w:lineRule="auto"/>
-      </w:pPr>
-      <w:r>
-        <w:t xml:space="preserve">The main motivators contributing to the design decisions rationale </w:t>
-      </w:r>
-      <w:r>
-        <w:t xml:space="preserve">for the mobile app to be implemented </w:t>
-      </w:r>
-      <w:r>
-        <w:t>are the literature review and the scenarios and hierarchical task analys</w:t>
-      </w:r>
-      <w:r>
-        <w:t>e</w:t>
-      </w:r>
-      <w:r>
-        <w:t>s</w:t>
-      </w:r>
-      <w:r>
-        <w:t>, discussed in chapters two and three respectively.</w:t>
-      </w:r>
-    </w:p>
-    <w:p>
-      <w:pPr>
-        <w:spacing w:line="360" w:lineRule="auto"/>
-      </w:pPr>
-    </w:p>
-    <w:p>
-      <w:pPr>
-        <w:pStyle w:val="Heading2"/>
-        <w:spacing w:line="360" w:lineRule="auto"/>
-        <w:rPr>
-          <w:b/>
-          <w:bCs/>
-          <w:color w:val="000000" w:themeColor="text1"/>
-          <w:sz w:val="28"/>
-          <w:szCs w:val="28"/>
-          <w:u w:val="single"/>
-        </w:rPr>
-      </w:pPr>
-      <w:bookmarkStart w:id="7" w:name="_Toc127199895"/>
-      <w:r>
-        <w:rPr>
-          <w:b/>
-          <w:bCs/>
-          <w:color w:val="000000" w:themeColor="text1"/>
-          <w:sz w:val="28"/>
-          <w:szCs w:val="28"/>
-          <w:u w:val="single"/>
-        </w:rPr>
         <w:t>Literature Review Insights</w:t>
       </w:r>
-      <w:bookmarkEnd w:id="7"/>
-    </w:p>
-    <w:p>
-      <w:pPr>
-        <w:spacing w:line="360" w:lineRule="auto"/>
-      </w:pPr>
-      <w:r>
-        <w:t xml:space="preserve">The literature review discussed in chapter two of this report examined the areas of carbon footprints and </w:t>
-      </w:r>
-      <w:r>
-        <w:t xml:space="preserve">carbon footprint </w:t>
-      </w:r>
-      <w:r>
-        <w:t xml:space="preserve">calculators, behavioural psychology and effective gamification design. Based on this discussion, the </w:t>
-      </w:r>
-      <w:r>
-        <w:t xml:space="preserve">prioritised </w:t>
-      </w:r>
-      <w:r>
-        <w:t>value-adding features which should be implemented are illustrated in figure 1 below.</w:t>
+    </w:p>
+    <w:p>
+      <w:pPr>
+        <w:spacing w:line="360" w:lineRule="auto"/>
+      </w:pPr>
+      <w:r>
+        <w:t xml:space="preserve">The literature review discussed in chapter two of this report examined the areas of carbon footprints and carbon footprint calculators, behavioural psychology and effective gamification design. Based on </w:t>
+      </w:r>
+      <w:r>
+        <w:t xml:space="preserve">the literature review, </w:t>
+      </w:r>
+      <w:r>
+        <w:t xml:space="preserve">the prioritised value-adding features which should be implemented are </w:t>
+      </w:r>
+      <w:r>
+        <w:t xml:space="preserve">achievement and social features, competition and cooperation, a quick and easy footprint calculation and a way to educate users. As discussed in the literature review there are a variety of ways to include these features, and the specific ways implemented in this social mobile app are points, a leaderboard and an individual progress chart for achievement features, team and individual leaderboards for social features, to focus on meat consumption and transport for a quick footprint calculation, individual leaderboard for competition, team leaderboard for cooperation and finally to view the emissions from various activities to educate users. All of these insights are illustrated </w:t>
+      </w:r>
+      <w:r>
+        <w:t>in figure 1 below.</w:t>
       </w:r>
     </w:p>
     <w:p>
@@ -2808,26 +1679,26 @@
         <mc:AlternateContent>
           <mc:Choice Requires="wps">
             <w:drawing>
-              <wp:anchor distT="0" distB="0" distL="114300" distR="114300" simplePos="0" relativeHeight="251675648" behindDoc="1" locked="0" layoutInCell="1" allowOverlap="1" wp14:anchorId="142D370C" wp14:editId="47C81E98">
+              <wp:anchor distT="0" distB="0" distL="114300" distR="114300" simplePos="0" relativeHeight="251712512" behindDoc="1" locked="0" layoutInCell="1" allowOverlap="1" wp14:anchorId="3777C5BF" wp14:editId="15C91A39">
                 <wp:simplePos x="0" y="0"/>
                 <wp:positionH relativeFrom="column">
                   <wp:posOffset>0</wp:posOffset>
                 </wp:positionH>
                 <wp:positionV relativeFrom="paragraph">
-                  <wp:posOffset>2341245</wp:posOffset>
+                  <wp:posOffset>2302510</wp:posOffset>
                 </wp:positionV>
-                <wp:extent cx="5725795" cy="635"/>
-                <wp:effectExtent l="0" t="0" r="1905" b="12065"/>
+                <wp:extent cx="5731510" cy="635"/>
+                <wp:effectExtent l="0" t="0" r="0" b="12065"/>
                 <wp:wrapTight wrapText="bothSides">
                   <wp:wrapPolygon edited="0">
                     <wp:start x="0" y="0"/>
                     <wp:lineTo x="0" y="0"/>
-                    <wp:lineTo x="21559" y="0"/>
-                    <wp:lineTo x="21559" y="0"/>
+                    <wp:lineTo x="21538" y="0"/>
+                    <wp:lineTo x="21538" y="0"/>
                     <wp:lineTo x="0" y="0"/>
                   </wp:wrapPolygon>
                 </wp:wrapTight>
-                <wp:docPr id="1" name="Text Box 1"/>
+                <wp:docPr id="36" name="Text Box 36"/>
                 <wp:cNvGraphicFramePr/>
                 <a:graphic xmlns:a="http://schemas.openxmlformats.org/drawingml/2006/main">
                   <a:graphicData uri="http://schemas.microsoft.com/office/word/2010/wordprocessingShape">
@@ -2836,7 +1707,7 @@
                       <wps:spPr>
                         <a:xfrm>
                           <a:off x="0" y="0"/>
-                          <a:ext cx="5725795" cy="635"/>
+                          <a:ext cx="5731510" cy="635"/>
                         </a:xfrm>
                         <a:prstGeom prst="rect">
                           <a:avLst/>
@@ -2853,9 +1724,6 @@
                           <w:p>
                             <w:pPr>
                               <w:pStyle w:val="Caption"/>
-                              <w:rPr>
-                                <w:noProof/>
-                              </w:rPr>
                             </w:pPr>
                             <w:r>
                               <w:t xml:space="preserve">Figure </w:t>
@@ -2879,7 +1747,25 @@
                               <w:fldChar w:fldCharType="end"/>
                             </w:r>
                             <w:r>
-                              <w:t>: A table representing the insights from the literature review on how to design the mobile app to effectively motivate pro-environmental behavioural change.</w:t>
+                              <w:t>: Table representing the recommended features from the literature review in the 1</w:t>
+                            </w:r>
+                            <w:r>
+                              <w:rPr>
+                                <w:vertAlign w:val="superscript"/>
+                              </w:rPr>
+                              <w:t>st</w:t>
+                            </w:r>
+                            <w:r>
+                              <w:t xml:space="preserve"> column, with how the feature is implemented in the app  in the 2</w:t>
+                            </w:r>
+                            <w:r>
+                              <w:rPr>
+                                <w:vertAlign w:val="superscript"/>
+                              </w:rPr>
+                              <w:t>nd</w:t>
+                            </w:r>
+                            <w:r>
+                              <w:t xml:space="preserve"> column.</w:t>
                             </w:r>
                           </w:p>
                         </w:txbxContent>
@@ -2898,19 +1784,16 @@
           </mc:Choice>
           <mc:Fallback>
             <w:pict>
-              <v:shapetype w14:anchorId="142D370C" id="_x0000_t202" coordsize="21600,21600" o:spt="202" path="m,l,21600r21600,l21600,xe">
+              <v:shapetype w14:anchorId="3777C5BF" id="_x0000_t202" coordsize="21600,21600" o:spt="202" path="m,l,21600r21600,l21600,xe">
                 <v:stroke joinstyle="miter"/>
                 <v:path gradientshapeok="t" o:connecttype="rect"/>
               </v:shapetype>
-              <v:shape id="Text Box 1" o:spid="_x0000_s1026" type="#_x0000_t202" style="position:absolute;margin-left:0;margin-top:184.35pt;width:450.85pt;height:.05pt;z-index:-251640832;visibility:visible;mso-wrap-style:square;mso-wrap-distance-left:9pt;mso-wrap-distance-top:0;mso-wrap-distance-right:9pt;mso-wrap-distance-bottom:0;mso-position-horizontal:absolute;mso-position-horizontal-relative:text;mso-position-vertical:absolute;mso-position-vertical-relative:text;v-text-anchor:top" o:gfxdata="UEsDBBQABgAIAAAAIQC2gziS/gAAAOEBAAATAAAAW0NvbnRlbnRfVHlwZXNdLnhtbJSRQU7DMBBF&#13;&#10;90jcwfIWJU67QAgl6YK0S0CoHGBkTxKLZGx5TGhvj5O2G0SRWNoz/78nu9wcxkFMGNg6quQqL6RA&#13;&#10;0s5Y6ir5vt9lD1JwBDIwOMJKHpHlpr69KfdHjyxSmriSfYz+USnWPY7AufNIadK6MEJMx9ApD/oD&#13;&#10;OlTrorhX2lFEilmcO2RdNtjC5xDF9pCuTyYBB5bi6bQ4syoJ3g9WQ0ymaiLzg5KdCXlKLjvcW893&#13;&#10;SUOqXwnz5DrgnHtJTxOsQfEKIT7DmDSUCaxw7Rqn8787ZsmRM9e2VmPeBN4uqYvTtW7jvijg9N/y&#13;&#10;JsXecLq0q+WD6m8AAAD//wMAUEsDBBQABgAIAAAAIQA4/SH/1gAAAJQBAAALAAAAX3JlbHMvLnJl&#13;&#10;bHOkkMFqwzAMhu+DvYPRfXGawxijTi+j0GvpHsDYimMaW0Yy2fr2M4PBMnrbUb/Q94l/f/hMi1qR&#13;&#10;JVI2sOt6UJgd+ZiDgffL8ekFlFSbvV0oo4EbChzGx4f9GRdb25HMsYhqlCwG5lrLq9biZkxWOiqY&#13;&#10;22YiTra2kYMu1l1tQD30/bPm3wwYN0x18gb45AdQl1tp5j/sFB2T0FQ7R0nTNEV3j6o9feQzro1i&#13;&#10;OWA14Fm+Q8a1a8+Bvu/d/dMb2JY5uiPbhG/ktn4cqGU/er3pcvwCAAD//wMAUEsDBBQABgAIAAAA&#13;&#10;IQDoUkRDFgIAADgEAAAOAAAAZHJzL2Uyb0RvYy54bWysU8GO2jAQvVfqP1i+lwAVu11EWFFWVJXQ&#13;&#10;7kpstWfj2CSS43HHhoR+fcdOAu22p6oXZ+IZv/G897y4b2vDTgp9BTbnk9GYM2UlFJU95Pzby+bD&#13;&#10;J858ELYQBqzK+Vl5fr98/27RuLmaQgmmUMgIxPp543JehuDmWeZlqWrhR+CUpaQGrEWgXzxkBYqG&#13;&#10;0GuTTcfjm6wBLByCVN7T7kOX5MuEr7WS4UlrrwIzOae7hbRiWvdxzZYLMT+gcGUl+2uIf7hFLSpL&#13;&#10;TS9QDyIIdsTqD6i6kggedBhJqDPQupIqzUDTTMZvptmVwqk0C5Hj3YUm//9g5eNp556RhfYztCRg&#13;&#10;JKRxfu5pM87Taqzjl27KKE8Uni+0qTYwSZuz2+ns9m7GmaTczcdZxMiuRx368EVBzWKQcyRNElXi&#13;&#10;tPWhKx1KYicPpio2lTHxJybWBtlJkH5NWQXVg/9WZWystRBPdYBxJ7vOEaPQ7tt+uD0UZ5oZobOD&#13;&#10;d3JTUaOt8OFZIOlPY5KnwxMt2kCTc+gjzkrAH3/bj/UkC2U5a8hPOfffjwIVZ+arJcGi+YYAh2A/&#13;&#10;BPZYr4FGnNBrcTKFdACDGUKNUL+S1VexC6WEldQr52EI16FzNT0VqVarVEQWcyJs7c7JCD0Q+tK+&#13;&#10;CnS9HIFUfITBaWL+RpWuNuniVsdAFCfJIqEdiz3PZM8kev+Uov9//U9V1we//AkAAP//AwBQSwME&#13;&#10;FAAGAAgAAAAhAKpPobPjAAAADQEAAA8AAABkcnMvZG93bnJldi54bWxMj0FPwzAMhe9I/IfISFzQ&#13;&#10;lo5NpXRNp2nAgV0mul24ZY3XFJqkStKt/HsMF7hYtp/8/L5iNZqOndGH1lkBs2kCDG3tVGsbAYf9&#13;&#10;yyQDFqK0SnbOooAvDLAqr68KmSt3sW94rmLDyMSGXArQMfY556HWaGSYuh4taSfnjYw0+oYrLy9k&#13;&#10;bjp+nyQpN7K19EHLHjca689qMAJ2i/edvhtOz9v1Yu5fD8Mm/WgqIW5vxqcllfUSWMQx/l3ADwPl&#13;&#10;h5KCHd1gVWCdAKKJAuZp9gCM5MdkRs3xd5MBLwv+n6L8BgAA//8DAFBLAQItABQABgAIAAAAIQC2&#13;&#10;gziS/gAAAOEBAAATAAAAAAAAAAAAAAAAAAAAAABbQ29udGVudF9UeXBlc10ueG1sUEsBAi0AFAAG&#13;&#10;AAgAAAAhADj9If/WAAAAlAEAAAsAAAAAAAAAAAAAAAAALwEAAF9yZWxzLy5yZWxzUEsBAi0AFAAG&#13;&#10;AAgAAAAhAOhSREMWAgAAOAQAAA4AAAAAAAAAAAAAAAAALgIAAGRycy9lMm9Eb2MueG1sUEsBAi0A&#13;&#10;FAAGAAgAAAAhAKpPobPjAAAADQEAAA8AAAAAAAAAAAAAAAAAcAQAAGRycy9kb3ducmV2LnhtbFBL&#13;&#10;BQYAAAAABAAEAPMAAACABQAAAAA=&#13;&#10;" stroked="f">
+              <v:shape id="Text Box 36" o:spid="_x0000_s1026" type="#_x0000_t202" style="position:absolute;margin-left:0;margin-top:181.3pt;width:451.3pt;height:.05pt;z-index:-251603968;visibility:visible;mso-wrap-style:square;mso-wrap-distance-left:9pt;mso-wrap-distance-top:0;mso-wrap-distance-right:9pt;mso-wrap-distance-bottom:0;mso-position-horizontal:absolute;mso-position-horizontal-relative:text;mso-position-vertical:absolute;mso-position-vertical-relative:text;v-text-anchor:top" o:gfxdata="UEsDBBQABgAIAAAAIQC2gziS/gAAAOEBAAATAAAAW0NvbnRlbnRfVHlwZXNdLnhtbJSRQU7DMBBF&#13;&#10;90jcwfIWJU67QAgl6YK0S0CoHGBkTxKLZGx5TGhvj5O2G0SRWNoz/78nu9wcxkFMGNg6quQqL6RA&#13;&#10;0s5Y6ir5vt9lD1JwBDIwOMJKHpHlpr69KfdHjyxSmriSfYz+USnWPY7AufNIadK6MEJMx9ApD/oD&#13;&#10;OlTrorhX2lFEilmcO2RdNtjC5xDF9pCuTyYBB5bi6bQ4syoJ3g9WQ0ymaiLzg5KdCXlKLjvcW893&#13;&#10;SUOqXwnz5DrgnHtJTxOsQfEKIT7DmDSUCaxw7Rqn8787ZsmRM9e2VmPeBN4uqYvTtW7jvijg9N/y&#13;&#10;JsXecLq0q+WD6m8AAAD//wMAUEsDBBQABgAIAAAAIQA4/SH/1gAAAJQBAAALAAAAX3JlbHMvLnJl&#13;&#10;bHOkkMFqwzAMhu+DvYPRfXGawxijTi+j0GvpHsDYimMaW0Yy2fr2M4PBMnrbUb/Q94l/f/hMi1qR&#13;&#10;JVI2sOt6UJgd+ZiDgffL8ekFlFSbvV0oo4EbChzGx4f9GRdb25HMsYhqlCwG5lrLq9biZkxWOiqY&#13;&#10;22YiTra2kYMu1l1tQD30/bPm3wwYN0x18gb45AdQl1tp5j/sFB2T0FQ7R0nTNEV3j6o9feQzro1i&#13;&#10;OWA14Fm+Q8a1a8+Bvu/d/dMb2JY5uiPbhG/ktn4cqGU/er3pcvwCAAD//wMAUEsDBBQABgAIAAAA&#13;&#10;IQCDYIZPFQIAADgEAAAOAAAAZHJzL2Uyb0RvYy54bWysU8Fu2zAMvQ/YPwi6L05apBuMOEWWIsOA&#13;&#10;oC2QDj0rshwLkEWNUmJnXz9KtpOt22nYRaZF6lF872lx3zWGnRR6Dbbgs8mUM2UllNoeCv7tZfPh&#13;&#10;E2c+CFsKA1YV/Kw8v1++f7doXa5uoAZTKmQEYn3euoLXIbg8y7ysVSP8BJyylKwAGxHoFw9ZiaIl&#13;&#10;9MZkN9PpXdYClg5BKu9p96FP8mXCryolw1NVeRWYKTjdLaQV07qPa7ZciPyAwtVaDtcQ/3CLRmhL&#13;&#10;TS9QDyIIdkT9B1SjJYKHKkwkNBlUlZYqzUDTzKZvptnVwqk0C5Hj3YUm//9g5eNp556Rhe4zdCRg&#13;&#10;JKR1Pve0GefpKmzil27KKE8Uni+0qS4wSZvzj7ez+YxSknJ3t/OIkV2POvThi4KGxaDgSJokqsRp&#13;&#10;60NfOpbETh6MLjfamPgTE2uD7CRIv7bWQQ3gv1UZG2stxFM9YNzJrnPEKHT7bhhuD+WZZkbo7eCd&#13;&#10;3GhqtBU+PAsk/WkW8nR4oqUy0BYchoizGvDH3/ZjPclCWc5a8lPB/fejQMWZ+WpJsGi+McAx2I+B&#13;&#10;PTZroBFn9FqcTCEdwGDGsEJoXsnqq9iFUsJK6lXwMIbr0LuanopUq1UqIos5EbZ252SEHgl96V4F&#13;&#10;ukGOQCo+wug0kb9Rpa9NurjVMRDFSbJIaM/iwDPZM4k+PKXo/1//U9X1wS9/AgAA//8DAFBLAwQU&#13;&#10;AAYACAAAACEAJ/9n9OIAAAANAQAADwAAAGRycy9kb3ducmV2LnhtbEyPQU/DMAyF70j8h8hIXBBL&#13;&#10;2aYCXdNpGnBgl4myC7es8ZpC41RNupV/j8cFLpbtJz+/L1+OrhVH7EPjScHdJAGBVHnTUK1g9/5y&#13;&#10;+wAiRE1Gt55QwTcGWBaXF7nOjD/RGx7LWAs2oZBpBTbGLpMyVBadDhPfIbF28L3Tkce+lqbXJzZ3&#13;&#10;rZwmSSqdbog/WN3h2mL1VQ5OwXb+sbU3w+F5s5rP+tfdsE4/61Kp66vxacFltQARcYx/F3Bm4PxQ&#13;&#10;cLC9H8gE0Spgmqhglk5TECw/Judm/7u5B1nk8j9F8QMAAP//AwBQSwECLQAUAAYACAAAACEAtoM4&#13;&#10;kv4AAADhAQAAEwAAAAAAAAAAAAAAAAAAAAAAW0NvbnRlbnRfVHlwZXNdLnhtbFBLAQItABQABgAI&#13;&#10;AAAAIQA4/SH/1gAAAJQBAAALAAAAAAAAAAAAAAAAAC8BAABfcmVscy8ucmVsc1BLAQItABQABgAI&#13;&#10;AAAAIQCDYIZPFQIAADgEAAAOAAAAAAAAAAAAAAAAAC4CAABkcnMvZTJvRG9jLnhtbFBLAQItABQA&#13;&#10;BgAIAAAAIQAn/2f04gAAAA0BAAAPAAAAAAAAAAAAAAAAAG8EAABkcnMvZG93bnJldi54bWxQSwUG&#13;&#10;AAAAAAQABADzAAAAfgUAAAAA&#13;&#10;" stroked="f">
                 <v:textbox style="mso-fit-shape-to-text:t" inset="0,0,0,0">
                   <w:txbxContent>
                     <w:p>
                       <w:pPr>
                         <w:pStyle w:val="Caption"/>
-                        <w:rPr>
-                          <w:noProof/>
-                        </w:rPr>
                       </w:pPr>
                       <w:r>
                         <w:t xml:space="preserve">Figure </w:t>
@@ -2934,7 +1817,25 @@
                         <w:fldChar w:fldCharType="end"/>
                       </w:r>
                       <w:r>
-                        <w:t>: A table representing the insights from the literature review on how to design the mobile app to effectively motivate pro-environmental behavioural change.</w:t>
+                        <w:t>: Table representing the recommended features from the literature review in the 1</w:t>
+                      </w:r>
+                      <w:r>
+                        <w:rPr>
+                          <w:vertAlign w:val="superscript"/>
+                        </w:rPr>
+                        <w:t>st</w:t>
+                      </w:r>
+                      <w:r>
+                        <w:t xml:space="preserve"> column, with how the feature is implemented in the app  in the 2</w:t>
+                      </w:r>
+                      <w:r>
+                        <w:rPr>
+                          <w:vertAlign w:val="superscript"/>
+                        </w:rPr>
+                        <w:t>nd</w:t>
+                      </w:r>
+                      <w:r>
+                        <w:t xml:space="preserve"> column.</w:t>
                       </w:r>
                     </w:p>
                   </w:txbxContent>
@@ -2946,30 +1847,27 @@
         </mc:AlternateContent>
       </w:r>
       <w:r>
-        <w:rPr>
-          <w:noProof/>
-        </w:rPr>
         <w:drawing>
-          <wp:anchor distT="0" distB="0" distL="114300" distR="114300" simplePos="0" relativeHeight="251673600" behindDoc="1" locked="0" layoutInCell="1" allowOverlap="1" wp14:anchorId="5B50E0A2" wp14:editId="76824D1C">
+          <wp:anchor distT="0" distB="0" distL="114300" distR="114300" simplePos="0" relativeHeight="251710464" behindDoc="1" locked="0" layoutInCell="1" allowOverlap="1" wp14:anchorId="5F3B521D" wp14:editId="078A5F14">
             <wp:simplePos x="0" y="0"/>
             <wp:positionH relativeFrom="column">
               <wp:posOffset>0</wp:posOffset>
             </wp:positionH>
             <wp:positionV relativeFrom="paragraph">
-              <wp:posOffset>5715</wp:posOffset>
+              <wp:posOffset>3810</wp:posOffset>
             </wp:positionV>
-            <wp:extent cx="5726183" cy="2278800"/>
-            <wp:effectExtent l="0" t="0" r="1905" b="0"/>
+            <wp:extent cx="5731510" cy="2241550"/>
+            <wp:effectExtent l="0" t="0" r="0" b="6350"/>
             <wp:wrapTight wrapText="bothSides">
               <wp:wrapPolygon edited="0">
                 <wp:start x="0" y="0"/>
-                <wp:lineTo x="0" y="21431"/>
-                <wp:lineTo x="21559" y="21431"/>
-                <wp:lineTo x="21559" y="0"/>
+                <wp:lineTo x="0" y="21539"/>
+                <wp:lineTo x="21538" y="21539"/>
+                <wp:lineTo x="21538" y="0"/>
                 <wp:lineTo x="0" y="0"/>
               </wp:wrapPolygon>
             </wp:wrapTight>
-            <wp:docPr id="9" name="Picture 9" descr="Table&#10;&#10;Description automatically generated with medium confidence"/>
+            <wp:docPr id="1" name="Picture 1" descr="Table&#10;&#10;Description automatically generated"/>
             <wp:cNvGraphicFramePr>
               <a:graphicFrameLocks xmlns:a="http://schemas.openxmlformats.org/drawingml/2006/main" noChangeAspect="1"/>
             </wp:cNvGraphicFramePr>
@@ -2977,7 +1875,7 @@
               <a:graphicData uri="http://schemas.openxmlformats.org/drawingml/2006/picture">
                 <pic:pic xmlns:pic="http://schemas.openxmlformats.org/drawingml/2006/picture">
                   <pic:nvPicPr>
-                    <pic:cNvPr id="9" name="Picture 9" descr="Table&#10;&#10;Description automatically generated with medium confidence"/>
+                    <pic:cNvPr id="1" name="Picture 1" descr="Table&#10;&#10;Description automatically generated"/>
                     <pic:cNvPicPr/>
                   </pic:nvPicPr>
                   <pic:blipFill>
@@ -2995,7 +1893,7 @@
                   <pic:spPr>
                     <a:xfrm>
                       <a:off x="0" y="0"/>
-                      <a:ext cx="5726183" cy="2278800"/>
+                      <a:ext cx="5731510" cy="2241550"/>
                     </a:xfrm>
                     <a:prstGeom prst="rect">
                       <a:avLst/>
@@ -3023,70 +1921,27 @@
       <w:pPr>
         <w:spacing w:line="360" w:lineRule="auto"/>
       </w:pPr>
+    </w:p>
+    <w:p>
+      <w:pPr>
+        <w:spacing w:line="360" w:lineRule="auto"/>
+      </w:pPr>
       <w:r>
         <w:lastRenderedPageBreak/>
-        <w:t>As discussed in the literature review and illustrated in</w:t>
-      </w:r>
-      <w:r>
-        <w:t xml:space="preserve"> figure 1</w:t>
-      </w:r>
-      <w:r>
-        <w:t xml:space="preserve"> above, competition, cooperation, information, achievement features</w:t>
-      </w:r>
-      <w:r>
-        <w:t xml:space="preserve"> and </w:t>
-      </w:r>
-      <w:r>
-        <w:t>social features are highly effective</w:t>
-      </w:r>
-      <w:r>
-        <w:t xml:space="preserve"> functional requirements </w:t>
-      </w:r>
-      <w:r>
-        <w:t>for implementing mobile applications targeted at motivating pro-environmental behavioural change.</w:t>
-      </w:r>
-    </w:p>
-    <w:p>
-      <w:pPr>
-        <w:spacing w:line="360" w:lineRule="auto"/>
-      </w:pPr>
-    </w:p>
-    <w:p>
-      <w:pPr>
-        <w:spacing w:line="360" w:lineRule="auto"/>
-      </w:pPr>
-      <w:r>
-        <w:t>In addition, a quick, reduced user effort footprint calculator is needed, focusing on meat consumption and transport.</w:t>
-      </w:r>
-      <w:r>
-        <w:t xml:space="preserve"> This is because meat consumption, transport and energy usage are the three most contributary components of an individual’s carbon footprint, but energy usage requires pre-prepared knowledge of utility bills and information which is more difficult for users to collect, as well as not having control of </w:t>
-      </w:r>
-      <w:r>
-        <w:t xml:space="preserve">these emissions </w:t>
-      </w:r>
-      <w:r>
-        <w:t>such as how a home is powered</w:t>
-      </w:r>
-      <w:r>
-        <w:t xml:space="preserve"> when renting or living with parents</w:t>
-      </w:r>
-      <w:r>
-        <w:t>, as previously outlined in the literature review.</w:t>
-      </w:r>
-      <w:r>
-        <w:t xml:space="preserve"> Thus, meat consumption and transport are the emission factors this app focuses on collecting</w:t>
-      </w:r>
-      <w:r>
-        <w:t xml:space="preserve"> </w:t>
-      </w:r>
-      <w:r>
-        <w:t xml:space="preserve">from </w:t>
-      </w:r>
-      <w:r>
-        <w:t>user input</w:t>
-      </w:r>
-      <w:r>
-        <w:t>.</w:t>
+        <w:t>As discussed in the literature review and illustrated in figure 1 above, competition, cooperation, information, achievement features and social features are highly effective functional requirements for implementing mobile applications targeted at motivating pro-environmental behavioural change.</w:t>
+      </w:r>
+    </w:p>
+    <w:p>
+      <w:pPr>
+        <w:spacing w:line="360" w:lineRule="auto"/>
+      </w:pPr>
+    </w:p>
+    <w:p>
+      <w:pPr>
+        <w:spacing w:line="360" w:lineRule="auto"/>
+      </w:pPr>
+      <w:r>
+        <w:t>In addition, a quick, reduced user effort footprint calculator is needed, focusing on meat consumption and transport. This is because meat consumption, transport and energy usage are the three most contributary components of an individual’s carbon footprint, but energy usage requires pre-prepared knowledge of utility bills and information which is more difficult for users to collect, as well as not having control of these emissions such as how a home is powered when renting or living with parents, as previously outlined in the literature review. Thus, meat consumption and transport are the emission factors this app focuses on collecting from user input.</w:t>
       </w:r>
     </w:p>
     <w:p>
@@ -3104,8 +1959,51 @@
     </w:p>
     <w:p>
       <w:pPr>
-        <w:spacing w:line="360" w:lineRule="auto"/>
-      </w:pPr>
+        <w:pStyle w:val="Heading1"/>
+        <w:rPr>
+          <w:b/>
+          <w:bCs/>
+          <w:color w:val="000000" w:themeColor="text1"/>
+          <w:u w:val="single"/>
+        </w:rPr>
+      </w:pPr>
+      <w:bookmarkStart w:id="0" w:name="_Toc127199888"/>
+      <w:r>
+        <w:rPr>
+          <w:b/>
+          <w:bCs/>
+          <w:color w:val="000000" w:themeColor="text1"/>
+          <w:u w:val="single"/>
+        </w:rPr>
+        <w:t>Requirements Analysis</w:t>
+      </w:r>
+      <w:bookmarkEnd w:id="0"/>
+    </w:p>
+    <w:p>
+      <w:pPr>
+        <w:spacing w:line="360" w:lineRule="auto"/>
+      </w:pPr>
+      <w:r>
+        <w:t xml:space="preserve">This section implements the frameworks used in the field of Human Factors (HF), or Human Computer Interaction (HCI), namely scenarios and hierarchical task analysis, to develop further insight into what users may feel, experience and </w:t>
+      </w:r>
+      <w:r>
+        <w:t>what</w:t>
+      </w:r>
+      <w:r>
+        <w:t xml:space="preserve"> they </w:t>
+      </w:r>
+      <w:r>
+        <w:t xml:space="preserve">are trying to </w:t>
+      </w:r>
+      <w:r>
+        <w:t>achieve</w:t>
+      </w:r>
+      <w:r>
+        <w:t xml:space="preserve"> by using the gamified mobile app in this project.</w:t>
+      </w:r>
+      <w:r>
+        <w:t xml:space="preserve"> By implementing the scenario and hierarchical task analysis frameworks, improvements can be made to the design of the app to provide a more seamless experience for the users.</w:t>
+      </w:r>
     </w:p>
     <w:p>
       <w:pPr>
@@ -3125,7 +2023,1004 @@
           <w:u w:val="single"/>
         </w:rPr>
       </w:pPr>
-      <w:bookmarkStart w:id="8" w:name="_Toc127199896"/>
+      <w:bookmarkStart w:id="1" w:name="_Toc127199889"/>
+      <w:r>
+        <w:rPr>
+          <w:b/>
+          <w:bCs/>
+          <w:color w:val="000000" w:themeColor="text1"/>
+          <w:sz w:val="28"/>
+          <w:szCs w:val="28"/>
+          <w:u w:val="single"/>
+        </w:rPr>
+        <w:t>Scenarios</w:t>
+      </w:r>
+      <w:bookmarkEnd w:id="1"/>
+    </w:p>
+    <w:p>
+      <w:pPr>
+        <w:spacing w:line="360" w:lineRule="auto"/>
+      </w:pPr>
+      <w:r>
+        <w:t xml:space="preserve">This section provides </w:t>
+      </w:r>
+      <w:r>
+        <w:t xml:space="preserve">a </w:t>
+      </w:r>
+      <w:r>
+        <w:t>user scenario associated with the mobile application to be built for this project.</w:t>
+      </w:r>
+      <w:r>
+        <w:t xml:space="preserve"> </w:t>
+      </w:r>
+      <w:r>
+        <w:t xml:space="preserve">The scenario illustrated in this section </w:t>
+      </w:r>
+      <w:r>
+        <w:t xml:space="preserve">is that of </w:t>
+      </w:r>
+      <w:r>
+        <w:t>an unmotivated environmentalist</w:t>
+      </w:r>
+      <w:r>
+        <w:t xml:space="preserve">. </w:t>
+      </w:r>
+      <w:r>
+        <w:t>The purpose of this section is to gain insight into how the user</w:t>
+      </w:r>
+      <w:r>
+        <w:t>s</w:t>
+      </w:r>
+      <w:r>
+        <w:t xml:space="preserve"> feel, what </w:t>
+      </w:r>
+      <w:r>
+        <w:lastRenderedPageBreak/>
+        <w:t>they experience and what they are trying to achieve</w:t>
+      </w:r>
+      <w:r>
+        <w:t xml:space="preserve"> when using the mobile application</w:t>
+      </w:r>
+      <w:r>
+        <w:t xml:space="preserve">, taking into account their personal characteristics and </w:t>
+      </w:r>
+      <w:r>
+        <w:t>diverse</w:t>
+      </w:r>
+      <w:r>
+        <w:t xml:space="preserve"> backgrounds.</w:t>
+      </w:r>
+    </w:p>
+    <w:p>
+      <w:pPr>
+        <w:spacing w:line="360" w:lineRule="auto"/>
+      </w:pPr>
+    </w:p>
+    <w:p>
+      <w:pPr>
+        <w:pStyle w:val="Heading3"/>
+        <w:spacing w:line="360" w:lineRule="auto"/>
+        <w:rPr>
+          <w:b/>
+          <w:bCs/>
+          <w:color w:val="000000" w:themeColor="text1"/>
+          <w:sz w:val="26"/>
+          <w:szCs w:val="26"/>
+          <w:u w:val="single"/>
+        </w:rPr>
+      </w:pPr>
+      <w:bookmarkStart w:id="2" w:name="_Toc127199890"/>
+      <w:r>
+        <w:rPr>
+          <w:b/>
+          <w:bCs/>
+          <w:color w:val="000000" w:themeColor="text1"/>
+          <w:sz w:val="26"/>
+          <w:szCs w:val="26"/>
+          <w:u w:val="single"/>
+        </w:rPr>
+        <w:t>Unmotivated Environmentalist</w:t>
+      </w:r>
+      <w:bookmarkEnd w:id="2"/>
+    </w:p>
+    <w:p>
+      <w:pPr>
+        <w:spacing w:line="360" w:lineRule="auto"/>
+      </w:pPr>
+      <w:r>
+        <w:t>Dave is a student at Trinity College Dublin, where he studies Environmental Science. Dave has always been fascinated by science and often spends his time outdoors enjoying nature and watching documentaries about the environment. Dave is environmentally concerned but lacks motivation to take meaningful action to reduce his carbon footprint because there is nothing holding him personally accountable for his environmental actions and it is too easy to avoid change. Any consequences for his lack of action he feels is too distant and does not affect him directly. Dave wishes there was an easy way to increase his motivation to reduce his individual carbon footprint.</w:t>
+      </w:r>
+    </w:p>
+    <w:p>
+      <w:pPr>
+        <w:spacing w:line="360" w:lineRule="auto"/>
+      </w:pPr>
+    </w:p>
+    <w:p>
+      <w:pPr>
+        <w:spacing w:line="360" w:lineRule="auto"/>
+      </w:pPr>
+      <w:r>
+        <w:t>While researching academic papers for an assignment, Dave comes across a gamified social mobile app where students compete individually and in teams through their carbon footprints. Dave has experience using carbon footprint calculators and has frequently found them to be too time-consuming, requiring too much effort and ultimately frustrating and de-motivating him. If the calculation of his footprint does not require much effort, Dave would like to use the app to compete against his friends, hopeful that this app will help him feel accountable. Ultimately, Dave sees this app as a great opportunity to help him achieve his goal of increasing his motivation for reducing his individual carbon footprint.</w:t>
+      </w:r>
+    </w:p>
+    <w:p>
+      <w:pPr>
+        <w:spacing w:line="360" w:lineRule="auto"/>
+      </w:pPr>
+    </w:p>
+    <w:p>
+      <w:pPr>
+        <w:spacing w:line="360" w:lineRule="auto"/>
+      </w:pPr>
+      <w:r>
+        <w:t>After signing in to the app with his credentials, Dave observes the screen displayed to him. He notices the “Add Emission” button and decides to click it. Next, Dave sees the option to select either a transport emission or a food emission. Dave selects a transport emission. Dave sees a list of fields he needs to fill in and immediately feels concerned because of his experience using time-consuming carbon footprint calculators in the past. Dave is prompted to select what size car he uses, which he has no idea. He notices there is a key explaining how a small car is a mini, and a large car is an SUV. Dave drives an SUV so he selects a large car. Dave is grateful the app is helpful for selecting the appropriate answers.</w:t>
+      </w:r>
+    </w:p>
+    <w:p>
+      <w:pPr>
+        <w:spacing w:line="360" w:lineRule="auto"/>
+      </w:pPr>
+    </w:p>
+    <w:p>
+      <w:pPr>
+        <w:spacing w:line="360" w:lineRule="auto"/>
+      </w:pPr>
+      <w:r>
+        <w:t xml:space="preserve">Next, Dave selects diesel as his fuel type. Since he drove by himself to work Dave selects 1 for the number of passengers. Since Dave has driven to work every day he knows the commute distance is 4.8km. By accident, Dave enters 48 and selects kilometres. To log his commute, Dave selects “save”. After selecting “save”, Dave is shown the information he has entered and is asked to confirm the details are accurate. Dave glances through the details and notices he entered 48 instead of 4.8km and quickly fixes this mistake, before clicking confirm. Dave is grateful the app prompted him to review his entry, preventing him from logging an incorrect distance, and appreciates how easy it was to change the distance entered. </w:t>
+      </w:r>
+    </w:p>
+    <w:p>
+      <w:pPr>
+        <w:spacing w:line="360" w:lineRule="auto"/>
+      </w:pPr>
+    </w:p>
+    <w:p>
+      <w:pPr>
+        <w:spacing w:line="360" w:lineRule="auto"/>
+      </w:pPr>
+      <w:r>
+        <w:t>After arriving home from work, Dave opens the app to log his commute home. To his delight, Dave sees the new entry has his previous commute entry already filled in. Dave simply clicks save, confirming his new log and takes great satisfaction in not having to refill in all the details all over again.</w:t>
+      </w:r>
+    </w:p>
+    <w:p>
+      <w:pPr>
+        <w:spacing w:line="360" w:lineRule="auto"/>
+      </w:pPr>
+    </w:p>
+    <w:p>
+      <w:pPr>
+        <w:spacing w:line="360" w:lineRule="auto"/>
+      </w:pPr>
+      <w:r>
+        <w:t>At the end of the day, Dave views his position in the individual leaderboard and sees he is ranked third out of fifth amongst his friends. In the team leaderboard his team is coming 4th and he notices this is because his score has dragged them down. Dave feels the urge to improve his score in the future so he does not let his team down.</w:t>
+      </w:r>
+    </w:p>
+    <w:p>
+      <w:pPr>
+        <w:spacing w:line="360" w:lineRule="auto"/>
+      </w:pPr>
+    </w:p>
+    <w:p>
+      <w:pPr>
+        <w:spacing w:line="360" w:lineRule="auto"/>
+      </w:pPr>
+      <w:r>
+        <w:t>After logging his emissions through the app and competing with his friends through his carbon footprint score, Dave notices an overall reduction in his carbon footprint over time and takes great comfort in the environmental change the app has brought about amongst him and his friends. Dave’s environmental concerns begin to ease and he is relieved to finally feel motivated to take meaningful action to reduce his carbon footprint. Feeling personally accountable to help his team win, Dave finds it difficult to avoid changing his damaging environmental actions and that the consequences for his lack of action is reflected on a day to day basis. By competing against his friends, Dave’s motivation to improve his environmental behaviour improves greatly, giving him a great appreciation for how convenient and helpful the app is.</w:t>
+      </w:r>
+    </w:p>
+    <w:p>
+      <w:pPr>
+        <w:spacing w:line="360" w:lineRule="auto"/>
+      </w:pPr>
+    </w:p>
+    <w:p>
+      <w:pPr>
+        <w:pStyle w:val="Heading2"/>
+        <w:spacing w:line="360" w:lineRule="auto"/>
+        <w:rPr>
+          <w:b/>
+          <w:bCs/>
+          <w:color w:val="000000" w:themeColor="text1"/>
+          <w:sz w:val="28"/>
+          <w:szCs w:val="28"/>
+          <w:u w:val="single"/>
+        </w:rPr>
+      </w:pPr>
+      <w:bookmarkStart w:id="3" w:name="_Toc127199891"/>
+      <w:r>
+        <w:rPr>
+          <w:b/>
+          <w:bCs/>
+          <w:color w:val="000000" w:themeColor="text1"/>
+          <w:sz w:val="28"/>
+          <w:szCs w:val="28"/>
+          <w:u w:val="single"/>
+        </w:rPr>
+        <w:t>Hierarchical Task Analysis</w:t>
+      </w:r>
+      <w:bookmarkEnd w:id="3"/>
+    </w:p>
+    <w:p>
+      <w:pPr>
+        <w:spacing w:line="360" w:lineRule="auto"/>
+      </w:pPr>
+      <w:r>
+        <w:t xml:space="preserve">Following on from the scenario discussed in the previous section, this section provides the hierarchical task analysis for </w:t>
+      </w:r>
+      <w:r>
+        <w:t>logging emissions</w:t>
+      </w:r>
+      <w:r>
+        <w:t>,</w:t>
+      </w:r>
+      <w:r>
+        <w:t xml:space="preserve"> which was a focal task in </w:t>
+      </w:r>
+      <w:r>
+        <w:t xml:space="preserve">the </w:t>
+      </w:r>
+      <w:r>
+        <w:t xml:space="preserve">previous </w:t>
+      </w:r>
+      <w:r>
+        <w:t>scenario, offering insights into the most frequent, complex, and error prone tasks.</w:t>
+      </w:r>
+    </w:p>
+    <w:p>
+      <w:pPr>
+        <w:spacing w:line="360" w:lineRule="auto"/>
+      </w:pPr>
+    </w:p>
+    <w:p>
+      <w:pPr>
+        <w:pStyle w:val="Heading3"/>
+        <w:spacing w:line="360" w:lineRule="auto"/>
+        <w:rPr>
+          <w:b/>
+          <w:bCs/>
+          <w:color w:val="000000" w:themeColor="text1"/>
+          <w:sz w:val="26"/>
+          <w:szCs w:val="26"/>
+          <w:u w:val="single"/>
+        </w:rPr>
+      </w:pPr>
+      <w:bookmarkStart w:id="4" w:name="_Toc127199892"/>
+      <w:r>
+        <w:rPr>
+          <w:b/>
+          <w:bCs/>
+          <w:color w:val="000000" w:themeColor="text1"/>
+          <w:sz w:val="26"/>
+          <w:szCs w:val="26"/>
+          <w:u w:val="single"/>
+        </w:rPr>
+        <w:t>Log Emission</w:t>
+      </w:r>
+      <w:bookmarkEnd w:id="4"/>
+    </w:p>
+    <w:p>
+      <w:pPr>
+        <w:spacing w:line="360" w:lineRule="auto"/>
+      </w:pPr>
+      <w:r>
+        <w:t>0. Log Emission</w:t>
+      </w:r>
+    </w:p>
+    <w:p>
+      <w:pPr>
+        <w:spacing w:line="360" w:lineRule="auto"/>
+      </w:pPr>
+      <w:r>
+        <w:t xml:space="preserve">    </w:t>
+      </w:r>
+      <w:r>
+        <w:tab/>
+        <w:t>1. Sign in</w:t>
+      </w:r>
+    </w:p>
+    <w:p>
+      <w:pPr>
+        <w:spacing w:line="360" w:lineRule="auto"/>
+      </w:pPr>
+      <w:r>
+        <w:tab/>
+      </w:r>
+      <w:r>
+        <w:tab/>
+        <w:t>1.1. Enter email</w:t>
+      </w:r>
+    </w:p>
+    <w:p>
+      <w:pPr>
+        <w:spacing w:line="360" w:lineRule="auto"/>
+      </w:pPr>
+      <w:r>
+        <w:tab/>
+      </w:r>
+      <w:r>
+        <w:tab/>
+        <w:t>1.2. Enter password</w:t>
+      </w:r>
+    </w:p>
+    <w:p>
+      <w:pPr>
+        <w:spacing w:line="360" w:lineRule="auto"/>
+      </w:pPr>
+      <w:r>
+        <w:tab/>
+      </w:r>
+      <w:r>
+        <w:tab/>
+        <w:t>1.3. Select sign in</w:t>
+      </w:r>
+    </w:p>
+    <w:p>
+      <w:pPr>
+        <w:spacing w:line="360" w:lineRule="auto"/>
+        <w:ind w:left="720"/>
+      </w:pPr>
+      <w:r>
+        <w:t>2. Add Emission</w:t>
+      </w:r>
+    </w:p>
+    <w:p>
+      <w:pPr>
+        <w:spacing w:line="360" w:lineRule="auto"/>
+        <w:ind w:left="720"/>
+      </w:pPr>
+      <w:r>
+        <w:t>2.1. Select add emission</w:t>
+      </w:r>
+    </w:p>
+    <w:p>
+      <w:pPr>
+        <w:spacing w:line="360" w:lineRule="auto"/>
+        <w:ind w:left="720"/>
+      </w:pPr>
+      <w:r>
+        <w:t>2.2. Select emission type</w:t>
+      </w:r>
+    </w:p>
+    <w:p>
+      <w:pPr>
+        <w:spacing w:line="360" w:lineRule="auto"/>
+      </w:pPr>
+      <w:r>
+        <w:tab/>
+      </w:r>
+      <w:r>
+        <w:tab/>
+        <w:t>2.3. Add transport emission</w:t>
+      </w:r>
+    </w:p>
+    <w:p>
+      <w:pPr>
+        <w:spacing w:line="360" w:lineRule="auto"/>
+        <w:ind w:left="2160"/>
+      </w:pPr>
+      <w:r>
+        <w:t>2.3.1. Select mode of transport</w:t>
+      </w:r>
+    </w:p>
+    <w:p>
+      <w:pPr>
+        <w:spacing w:line="360" w:lineRule="auto"/>
+        <w:ind w:left="2160"/>
+      </w:pPr>
+      <w:r>
+        <w:t>2.3.2. Select car size</w:t>
+      </w:r>
+    </w:p>
+    <w:p>
+      <w:pPr>
+        <w:spacing w:line="360" w:lineRule="auto"/>
+        <w:ind w:left="2160"/>
+      </w:pPr>
+      <w:r>
+        <w:t>2.3.3. Select fuel type</w:t>
+      </w:r>
+    </w:p>
+    <w:p>
+      <w:pPr>
+        <w:spacing w:line="360" w:lineRule="auto"/>
+        <w:ind w:left="2160"/>
+      </w:pPr>
+      <w:r>
+        <w:t>2.3.4. Enter number of passengers</w:t>
+      </w:r>
+    </w:p>
+    <w:p>
+      <w:pPr>
+        <w:spacing w:line="360" w:lineRule="auto"/>
+        <w:ind w:left="2160"/>
+      </w:pPr>
+      <w:r>
+        <w:t>2.3.5. Enter distance</w:t>
+      </w:r>
+    </w:p>
+    <w:p>
+      <w:pPr>
+        <w:spacing w:line="360" w:lineRule="auto"/>
+        <w:ind w:left="2160"/>
+      </w:pPr>
+      <w:r>
+        <w:t>2.3.6. Select unit of distance</w:t>
+      </w:r>
+    </w:p>
+    <w:p>
+      <w:pPr>
+        <w:spacing w:line="360" w:lineRule="auto"/>
+      </w:pPr>
+      <w:r>
+        <w:tab/>
+      </w:r>
+      <w:r>
+        <w:tab/>
+        <w:t>2.4. Add food emission</w:t>
+      </w:r>
+    </w:p>
+    <w:p>
+      <w:pPr>
+        <w:spacing w:line="360" w:lineRule="auto"/>
+      </w:pPr>
+      <w:r>
+        <w:tab/>
+      </w:r>
+      <w:r>
+        <w:tab/>
+      </w:r>
+      <w:r>
+        <w:tab/>
+        <w:t>2.4.1. Select food type</w:t>
+      </w:r>
+    </w:p>
+    <w:p>
+      <w:pPr>
+        <w:spacing w:line="360" w:lineRule="auto"/>
+      </w:pPr>
+      <w:r>
+        <w:tab/>
+      </w:r>
+      <w:r>
+        <w:tab/>
+      </w:r>
+      <w:r>
+        <w:tab/>
+        <w:t>2.4.2. Enter portion size</w:t>
+      </w:r>
+    </w:p>
+    <w:p>
+      <w:pPr>
+        <w:spacing w:line="360" w:lineRule="auto"/>
+      </w:pPr>
+      <w:r>
+        <w:tab/>
+      </w:r>
+      <w:r>
+        <w:tab/>
+      </w:r>
+      <w:r>
+        <w:tab/>
+        <w:t>2.4.3 Select unit of measurement</w:t>
+      </w:r>
+    </w:p>
+    <w:p>
+      <w:pPr>
+        <w:spacing w:line="360" w:lineRule="auto"/>
+        <w:ind w:left="1440"/>
+      </w:pPr>
+      <w:r>
+        <w:t>2.5. Select save</w:t>
+      </w:r>
+    </w:p>
+    <w:p>
+      <w:pPr>
+        <w:spacing w:line="360" w:lineRule="auto"/>
+        <w:ind w:left="1440"/>
+      </w:pPr>
+      <w:r>
+        <w:t>2.6. Select cancel</w:t>
+      </w:r>
+    </w:p>
+    <w:p>
+      <w:pPr>
+        <w:spacing w:line="360" w:lineRule="auto"/>
+        <w:ind w:left="720"/>
+      </w:pPr>
+      <w:r>
+        <w:t>3. Confirm details of emission log</w:t>
+      </w:r>
+    </w:p>
+    <w:p>
+      <w:pPr>
+        <w:spacing w:line="360" w:lineRule="auto"/>
+      </w:pPr>
+    </w:p>
+    <w:p>
+      <w:pPr>
+        <w:spacing w:line="360" w:lineRule="auto"/>
+      </w:pPr>
+      <w:r>
+        <w:lastRenderedPageBreak/>
+        <w:t>Plan 0: Do 1, then 2, then 3.</w:t>
+      </w:r>
+    </w:p>
+    <w:p>
+      <w:pPr>
+        <w:spacing w:line="360" w:lineRule="auto"/>
+      </w:pPr>
+    </w:p>
+    <w:p>
+      <w:pPr>
+        <w:spacing w:line="360" w:lineRule="auto"/>
+      </w:pPr>
+      <w:r>
+        <w:t>Plan 1: Do 1.1, then 1.2, then 1.3.</w:t>
+      </w:r>
+    </w:p>
+    <w:p>
+      <w:pPr>
+        <w:spacing w:line="360" w:lineRule="auto"/>
+      </w:pPr>
+    </w:p>
+    <w:p>
+      <w:pPr>
+        <w:spacing w:line="360" w:lineRule="auto"/>
+      </w:pPr>
+      <w:r>
+        <w:t>Plan 2: Do 2.1 then 2.2. If 2.2 equals transport, do 2.3., else if 2.2 equals food, do 2.4. Do 2.5 or 2.6. Do 3.</w:t>
+      </w:r>
+    </w:p>
+    <w:p>
+      <w:pPr>
+        <w:spacing w:line="360" w:lineRule="auto"/>
+      </w:pPr>
+    </w:p>
+    <w:p>
+      <w:pPr>
+        <w:spacing w:line="360" w:lineRule="auto"/>
+      </w:pPr>
+      <w:r>
+        <w:t>Plan 2.3: Do 2.3.1. If 2.3.1. equals dart, Luas or train, then skip to 2.3.5. Do 2.3.5 and 2.3.6 in any order. If 2.3.1 equals bus, do 2.3.4., 2.3.5. and 2.3.6 in any order. If 2.3.1 equals car, do 2.3.2., 2.3.3., 2.3.4., 2.3.5., and 2.3.6., in any order.</w:t>
+      </w:r>
+    </w:p>
+    <w:p>
+      <w:pPr>
+        <w:spacing w:line="360" w:lineRule="auto"/>
+      </w:pPr>
+    </w:p>
+    <w:p>
+      <w:pPr>
+        <w:spacing w:line="360" w:lineRule="auto"/>
+      </w:pPr>
+      <w:r>
+        <w:t>Plan 2.4: Do 2.4.1, then do 2.4.2. and 2.4.3 in any order.</w:t>
+      </w:r>
+    </w:p>
+    <w:p>
+      <w:pPr>
+        <w:spacing w:line="360" w:lineRule="auto"/>
+      </w:pPr>
+    </w:p>
+    <w:p>
+      <w:pPr>
+        <w:pStyle w:val="Heading4"/>
+        <w:spacing w:line="360" w:lineRule="auto"/>
+        <w:rPr>
+          <w:b/>
+          <w:bCs/>
+          <w:i w:val="0"/>
+          <w:iCs w:val="0"/>
+          <w:color w:val="000000" w:themeColor="text1"/>
+          <w:sz w:val="28"/>
+          <w:szCs w:val="28"/>
+          <w:u w:val="single"/>
+        </w:rPr>
+      </w:pPr>
+      <w:r>
+        <w:rPr>
+          <w:b/>
+          <w:bCs/>
+          <w:i w:val="0"/>
+          <w:iCs w:val="0"/>
+          <w:color w:val="000000" w:themeColor="text1"/>
+          <w:sz w:val="28"/>
+          <w:szCs w:val="28"/>
+          <w:u w:val="single"/>
+        </w:rPr>
+        <w:t>Log Emission Analysis</w:t>
+      </w:r>
+    </w:p>
+    <w:p>
+      <w:pPr>
+        <w:spacing w:line="360" w:lineRule="auto"/>
+      </w:pPr>
+      <w:r>
+        <w:t>With logging an emission, th</w:t>
+      </w:r>
+      <w:r>
+        <w:t xml:space="preserve">e most </w:t>
+      </w:r>
+      <w:r>
+        <w:t xml:space="preserve">frequent tasks </w:t>
+      </w:r>
+      <w:r>
+        <w:t xml:space="preserve">involve filling out all the details time and time again. </w:t>
+      </w:r>
+      <w:r>
+        <w:t>This may prove to be painful for users and time consuming if they have the exact same commute to work every day, or they eat the same food for certain meals.</w:t>
+      </w:r>
+      <w:r>
+        <w:t xml:space="preserve"> A simple solution to solve this pain point of users could be the option to save or copy a previous entry, with the ability to edit the new copied entry.</w:t>
+      </w:r>
+    </w:p>
+    <w:p>
+      <w:pPr>
+        <w:spacing w:line="360" w:lineRule="auto"/>
+      </w:pPr>
+    </w:p>
+    <w:p>
+      <w:pPr>
+        <w:spacing w:line="360" w:lineRule="auto"/>
+      </w:pPr>
+      <w:r>
+        <w:t xml:space="preserve">Complex </w:t>
+      </w:r>
+      <w:r>
+        <w:t>tasks are those which either take a long time, or can be confusing to achieve. Complex tasks for logging an emission involve k</w:t>
+      </w:r>
+      <w:r>
+        <w:t xml:space="preserve">nowing the car size, knowing </w:t>
+      </w:r>
+      <w:r>
+        <w:t xml:space="preserve">the </w:t>
+      </w:r>
+      <w:r>
+        <w:t xml:space="preserve">number of passengers if on </w:t>
+      </w:r>
+      <w:r>
+        <w:t xml:space="preserve">a </w:t>
+      </w:r>
+      <w:r>
+        <w:t>bus, Luas or dart</w:t>
+      </w:r>
+      <w:r>
+        <w:t xml:space="preserve"> and </w:t>
+      </w:r>
+      <w:r>
+        <w:t>k</w:t>
+      </w:r>
+      <w:r>
+        <w:t xml:space="preserve">nowing </w:t>
+      </w:r>
+      <w:r>
+        <w:t xml:space="preserve">the </w:t>
+      </w:r>
+      <w:r>
+        <w:t>portion size for eating food, especially if eating out in a restaurant or when you do not have a scales to weigh food.</w:t>
+      </w:r>
+      <w:r>
+        <w:t xml:space="preserve"> Additionally, it could be c</w:t>
+      </w:r>
+      <w:r>
+        <w:t xml:space="preserve">onfusing when you cycle or ate pasta or </w:t>
+      </w:r>
+      <w:r>
+        <w:t>do some activity</w:t>
+      </w:r>
+      <w:r>
+        <w:t xml:space="preserve"> where there is no option to select</w:t>
+      </w:r>
+      <w:r>
+        <w:t xml:space="preserve"> this food type or mode of transport. </w:t>
+      </w:r>
+      <w:r>
+        <w:t xml:space="preserve">Knowing </w:t>
+      </w:r>
+      <w:r>
+        <w:t xml:space="preserve">the </w:t>
+      </w:r>
+      <w:r>
+        <w:t xml:space="preserve">distance travelled is </w:t>
+      </w:r>
+      <w:r>
+        <w:t>not considered complex</w:t>
+      </w:r>
+      <w:r>
+        <w:t xml:space="preserve"> because </w:t>
+      </w:r>
+      <w:r>
+        <w:t xml:space="preserve">users </w:t>
+      </w:r>
+      <w:r>
+        <w:t xml:space="preserve">can </w:t>
+      </w:r>
+      <w:r>
+        <w:t xml:space="preserve">easily </w:t>
+      </w:r>
+      <w:r>
+        <w:t>use google maps.</w:t>
+      </w:r>
+    </w:p>
+    <w:p>
+      <w:pPr>
+        <w:spacing w:line="360" w:lineRule="auto"/>
+      </w:pPr>
+    </w:p>
+    <w:p>
+      <w:pPr>
+        <w:spacing w:line="360" w:lineRule="auto"/>
+      </w:pPr>
+      <w:r>
+        <w:t>Solutions</w:t>
+      </w:r>
+      <w:r>
+        <w:t xml:space="preserve"> to the above complex tasks involve p</w:t>
+      </w:r>
+      <w:r>
+        <w:t>rovid</w:t>
+      </w:r>
+      <w:r>
+        <w:t>ing</w:t>
+      </w:r>
+      <w:r>
+        <w:t xml:space="preserve"> </w:t>
+      </w:r>
+      <w:r>
+        <w:t xml:space="preserve">the </w:t>
+      </w:r>
+      <w:r>
+        <w:t xml:space="preserve">engine size </w:t>
+      </w:r>
+      <w:r>
+        <w:t xml:space="preserve">and examples </w:t>
+      </w:r>
+      <w:r>
+        <w:t xml:space="preserve">beside car size selection </w:t>
+      </w:r>
+      <w:r>
+        <w:t xml:space="preserve">such as 1.2L for a small car, and a small car is a mini, large car is an SUV, </w:t>
+      </w:r>
+      <w:r>
+        <w:lastRenderedPageBreak/>
+        <w:t>p</w:t>
+      </w:r>
+      <w:r>
+        <w:t>rovid</w:t>
+      </w:r>
+      <w:r>
+        <w:t>ing</w:t>
+      </w:r>
+      <w:r>
+        <w:t xml:space="preserve"> average or recommended </w:t>
+      </w:r>
+      <w:r>
+        <w:t xml:space="preserve">values for fields which users may not know an accurate answer for such as </w:t>
+      </w:r>
+      <w:r>
+        <w:t>portion size</w:t>
+      </w:r>
+      <w:r>
+        <w:t>s</w:t>
+      </w:r>
+      <w:r>
+        <w:t xml:space="preserve"> </w:t>
+      </w:r>
+      <w:r>
+        <w:t xml:space="preserve">for food, or </w:t>
+      </w:r>
+      <w:r>
+        <w:t xml:space="preserve">number of passengers </w:t>
+      </w:r>
+      <w:r>
+        <w:t>on a</w:t>
+      </w:r>
+      <w:r>
+        <w:t xml:space="preserve"> bus, Luas or dart</w:t>
+      </w:r>
+      <w:r>
+        <w:t xml:space="preserve"> and finally to p</w:t>
+      </w:r>
+      <w:r>
+        <w:t xml:space="preserve">rovide different units of measurement because </w:t>
+      </w:r>
+      <w:r>
+        <w:t>users may be more familiar with kilograms instead of pounds</w:t>
+      </w:r>
+      <w:r>
+        <w:t>, and some food packets provide different units of measurement</w:t>
+      </w:r>
+      <w:r>
+        <w:t>.</w:t>
+      </w:r>
+    </w:p>
+    <w:p>
+      <w:pPr>
+        <w:spacing w:line="360" w:lineRule="auto"/>
+      </w:pPr>
+    </w:p>
+    <w:p>
+      <w:pPr>
+        <w:spacing w:line="360" w:lineRule="auto"/>
+      </w:pPr>
+      <w:r>
+        <w:t>Serious error</w:t>
+      </w:r>
+      <w:r>
+        <w:t>s in logging emissions involve m</w:t>
+      </w:r>
+      <w:r>
+        <w:t>aking mistake</w:t>
+      </w:r>
+      <w:r>
+        <w:t xml:space="preserve">s such as forgetting to add a decimal point for distance travelled or portion size of food. Additionally, if users cannot </w:t>
+      </w:r>
+      <w:r>
+        <w:t xml:space="preserve">remember if </w:t>
+      </w:r>
+      <w:r>
+        <w:t>they</w:t>
+      </w:r>
+      <w:r>
+        <w:t xml:space="preserve"> have </w:t>
+      </w:r>
+      <w:r>
+        <w:t xml:space="preserve">already </w:t>
+      </w:r>
+      <w:r>
+        <w:t xml:space="preserve">logged </w:t>
+      </w:r>
+      <w:r>
+        <w:t xml:space="preserve">an emission </w:t>
+      </w:r>
+      <w:r>
+        <w:t xml:space="preserve">so </w:t>
+      </w:r>
+      <w:r>
+        <w:t>they</w:t>
+      </w:r>
+      <w:r>
+        <w:t xml:space="preserve"> either have duplicate log</w:t>
+      </w:r>
+      <w:r>
+        <w:t>s</w:t>
+      </w:r>
+      <w:r>
+        <w:t xml:space="preserve">, or no log at all because </w:t>
+      </w:r>
+      <w:r>
+        <w:t>they</w:t>
+      </w:r>
+      <w:r>
+        <w:t xml:space="preserve"> think </w:t>
+      </w:r>
+      <w:r>
+        <w:t>they have</w:t>
+      </w:r>
+      <w:r>
+        <w:t xml:space="preserve"> already </w:t>
+      </w:r>
+      <w:r>
+        <w:t>recorded this activity</w:t>
+      </w:r>
+      <w:r>
+        <w:t>.</w:t>
+      </w:r>
+    </w:p>
+    <w:p>
+      <w:pPr>
+        <w:spacing w:line="360" w:lineRule="auto"/>
+      </w:pPr>
+    </w:p>
+    <w:p>
+      <w:pPr>
+        <w:spacing w:line="360" w:lineRule="auto"/>
+      </w:pPr>
+      <w:r>
+        <w:t>Solutions</w:t>
+      </w:r>
+      <w:r>
+        <w:t xml:space="preserve"> to these serious errors outlined above involve p</w:t>
+      </w:r>
+      <w:r>
+        <w:t>rovid</w:t>
+      </w:r>
+      <w:r>
+        <w:t>ing a</w:t>
+      </w:r>
+      <w:r>
+        <w:t xml:space="preserve"> summary of </w:t>
+      </w:r>
+      <w:r>
+        <w:t xml:space="preserve">the emission </w:t>
+      </w:r>
+      <w:r>
+        <w:t>entry asking user to confirm</w:t>
+      </w:r>
+      <w:r>
+        <w:t>, cancel</w:t>
+      </w:r>
+      <w:r>
+        <w:t xml:space="preserve"> or edit </w:t>
+      </w:r>
+      <w:r>
+        <w:t xml:space="preserve">the </w:t>
+      </w:r>
+      <w:r>
+        <w:t>entry</w:t>
+      </w:r>
+      <w:r>
+        <w:t>, d</w:t>
+      </w:r>
+      <w:r>
+        <w:t>isplay</w:t>
+      </w:r>
+      <w:r>
+        <w:t xml:space="preserve">ing a </w:t>
+      </w:r>
+      <w:r>
+        <w:t xml:space="preserve">history of logs for </w:t>
+      </w:r>
+      <w:r>
+        <w:t xml:space="preserve">the </w:t>
+      </w:r>
+      <w:r>
+        <w:t xml:space="preserve">current day to avoid duplicates/forgetting </w:t>
+      </w:r>
+      <w:r>
+        <w:t xml:space="preserve">to </w:t>
+      </w:r>
+      <w:r>
+        <w:t>ent</w:t>
+      </w:r>
+      <w:r>
+        <w:t>er an activity and p</w:t>
+      </w:r>
+      <w:r>
+        <w:t>rovid</w:t>
+      </w:r>
+      <w:r>
+        <w:t>ing the</w:t>
+      </w:r>
+      <w:r>
+        <w:t xml:space="preserve"> ability to edit or delete logs </w:t>
+      </w:r>
+      <w:r>
+        <w:t xml:space="preserve">once confirmed </w:t>
+      </w:r>
+      <w:r>
+        <w:t xml:space="preserve">if duplicates or incorrect logs </w:t>
+      </w:r>
+      <w:r>
+        <w:t xml:space="preserve">are </w:t>
+      </w:r>
+      <w:r>
+        <w:t>made</w:t>
+      </w:r>
+      <w:r>
+        <w:t>.</w:t>
+      </w:r>
+    </w:p>
+    <w:p>
+      <w:pPr>
+        <w:spacing w:line="360" w:lineRule="auto"/>
+      </w:pPr>
+    </w:p>
+    <w:p>
+      <w:pPr>
+        <w:pStyle w:val="Heading2"/>
+        <w:spacing w:line="360" w:lineRule="auto"/>
+        <w:rPr>
+          <w:b/>
+          <w:bCs/>
+          <w:color w:val="000000" w:themeColor="text1"/>
+          <w:sz w:val="28"/>
+          <w:szCs w:val="28"/>
+          <w:u w:val="single"/>
+        </w:rPr>
+      </w:pPr>
+      <w:bookmarkStart w:id="5" w:name="_Toc127199896"/>
       <w:r>
         <w:rPr>
           <w:b/>
@@ -3170,73 +3065,144 @@
         </w:rPr>
         <w:t xml:space="preserve"> Insights</w:t>
       </w:r>
-      <w:bookmarkEnd w:id="8"/>
-    </w:p>
-    <w:p>
-      <w:pPr>
-        <w:spacing w:line="360" w:lineRule="auto"/>
-      </w:pPr>
-      <w:r>
-        <w:t>The scenario and hierarchical task analys</w:t>
-      </w:r>
-      <w:r>
-        <w:t>is</w:t>
-      </w:r>
-      <w:r>
-        <w:t xml:space="preserve"> discussed in section 1.1. and 1.2. provide great insight into what the users may feel when using the mobile app in this project</w:t>
-      </w:r>
-      <w:r>
-        <w:t xml:space="preserve">. Scenarios highlight what users </w:t>
-      </w:r>
-      <w:r>
-        <w:t>may have difficulty with due to their personal characteristics such as lack of experience with technology or weaker eyesight,</w:t>
-      </w:r>
-      <w:r>
-        <w:t xml:space="preserve"> and</w:t>
+      <w:bookmarkEnd w:id="5"/>
+    </w:p>
+    <w:p>
+      <w:pPr>
+        <w:spacing w:line="360" w:lineRule="auto"/>
+      </w:pPr>
+      <w:r>
+        <w:t>The scenario and hierarchical task analysis discussed in section</w:t>
+      </w:r>
+      <w:r>
+        <w:t>s</w:t>
       </w:r>
       <w:r>
         <w:t xml:space="preserve"> </w:t>
       </w:r>
       <w:r>
-        <w:t>the hierarchical task analys</w:t>
-      </w:r>
-      <w:r>
-        <w:t>es provide great insights into the most frequent, complex and error prone tasks.</w:t>
-      </w:r>
-      <w:r>
-        <w:t xml:space="preserve"> By analysing the scenarios and hierarchical task analyses,</w:t>
-      </w:r>
-      <w:r>
-        <w:t xml:space="preserve"> value-adding features to address frequent, complex and error prone tasks of using the mobile app are illustrated </w:t>
-      </w:r>
-      <w:r>
-        <w:t>in figure 2 below.</w:t>
-      </w:r>
-    </w:p>
-    <w:p>
-      <w:pPr>
-        <w:spacing w:line="360" w:lineRule="auto"/>
-      </w:pPr>
-    </w:p>
-    <w:p>
-      <w:pPr>
-        <w:spacing w:line="360" w:lineRule="auto"/>
-      </w:pPr>
+        <w:t>2</w:t>
+      </w:r>
+      <w:r>
+        <w:t xml:space="preserve">.1. and </w:t>
+      </w:r>
+      <w:r>
+        <w:t>2</w:t>
+      </w:r>
+      <w:r>
+        <w:t xml:space="preserve">.2. provide great </w:t>
+      </w:r>
+      <w:r>
+        <w:t xml:space="preserve">insight into what </w:t>
+      </w:r>
+      <w:r>
+        <w:t>user</w:t>
+      </w:r>
+      <w:r>
+        <w:t>’s may</w:t>
+      </w:r>
+      <w:r>
+        <w:t xml:space="preserve"> experience, reflecting good or bad design decisions. By taking into account diverse user abilities and backgrounds, as well as the most frequent, complex and error prone tasks of using the app, overall design of the app can be drastically improved.</w:t>
+      </w:r>
+    </w:p>
+    <w:p>
+      <w:pPr>
+        <w:spacing w:line="360" w:lineRule="auto"/>
+      </w:pPr>
+    </w:p>
+    <w:p>
+      <w:pPr>
+        <w:spacing w:line="360" w:lineRule="auto"/>
+      </w:pPr>
+      <w:r>
+        <w:lastRenderedPageBreak/>
+        <w:t xml:space="preserve">By </w:t>
+      </w:r>
+      <w:r>
+        <w:t>analysing the scenarios and hierarchical task analyses,</w:t>
+      </w:r>
+      <w:r>
+        <w:t xml:space="preserve"> value-adding features to address frequent, </w:t>
+      </w:r>
+      <w:r>
+        <w:drawing>
+          <wp:anchor distT="0" distB="0" distL="114300" distR="114300" simplePos="0" relativeHeight="251713536" behindDoc="1" locked="0" layoutInCell="1" allowOverlap="1" wp14:anchorId="6C7AA06D" wp14:editId="6FCCD7CC">
+            <wp:simplePos x="0" y="0"/>
+            <wp:positionH relativeFrom="column">
+              <wp:posOffset>-914400</wp:posOffset>
+            </wp:positionH>
+            <wp:positionV relativeFrom="paragraph">
+              <wp:posOffset>752811</wp:posOffset>
+            </wp:positionV>
+            <wp:extent cx="7512293" cy="1871831"/>
+            <wp:effectExtent l="0" t="0" r="0" b="0"/>
+            <wp:wrapTight wrapText="bothSides">
+              <wp:wrapPolygon edited="0">
+                <wp:start x="0" y="0"/>
+                <wp:lineTo x="0" y="21402"/>
+                <wp:lineTo x="21545" y="21402"/>
+                <wp:lineTo x="21545" y="0"/>
+                <wp:lineTo x="0" y="0"/>
+              </wp:wrapPolygon>
+            </wp:wrapTight>
+            <wp:docPr id="37" name="Picture 37" descr="Table&#10;&#10;Description automatically generated"/>
+            <wp:cNvGraphicFramePr>
+              <a:graphicFrameLocks xmlns:a="http://schemas.openxmlformats.org/drawingml/2006/main" noChangeAspect="1"/>
+            </wp:cNvGraphicFramePr>
+            <a:graphic xmlns:a="http://schemas.openxmlformats.org/drawingml/2006/main">
+              <a:graphicData uri="http://schemas.openxmlformats.org/drawingml/2006/picture">
+                <pic:pic xmlns:pic="http://schemas.openxmlformats.org/drawingml/2006/picture">
+                  <pic:nvPicPr>
+                    <pic:cNvPr id="37" name="Picture 37" descr="Table&#10;&#10;Description automatically generated"/>
+                    <pic:cNvPicPr/>
+                  </pic:nvPicPr>
+                  <pic:blipFill>
+                    <a:blip r:embed="rId9" cstate="print">
+                      <a:extLst>
+                        <a:ext uri="{28A0092B-C50C-407E-A947-70E740481C1C}">
+                          <a14:useLocalDpi xmlns:a14="http://schemas.microsoft.com/office/drawing/2010/main" val="0"/>
+                        </a:ext>
+                      </a:extLst>
+                    </a:blip>
+                    <a:stretch>
+                      <a:fillRect/>
+                    </a:stretch>
+                  </pic:blipFill>
+                  <pic:spPr>
+                    <a:xfrm>
+                      <a:off x="0" y="0"/>
+                      <a:ext cx="7512293" cy="1871831"/>
+                    </a:xfrm>
+                    <a:prstGeom prst="rect">
+                      <a:avLst/>
+                    </a:prstGeom>
+                  </pic:spPr>
+                </pic:pic>
+              </a:graphicData>
+            </a:graphic>
+            <wp14:sizeRelH relativeFrom="page">
+              <wp14:pctWidth>0</wp14:pctWidth>
+            </wp14:sizeRelH>
+            <wp14:sizeRelV relativeFrom="page">
+              <wp14:pctHeight>0</wp14:pctHeight>
+            </wp14:sizeRelV>
+          </wp:anchor>
+        </w:drawing>
+      </w:r>
       <w:r>
         <w:rPr>
           <w:noProof/>
         </w:rPr>
-        <w:lastRenderedPageBreak/>
         <mc:AlternateContent>
           <mc:Choice Requires="wps">
             <w:drawing>
-              <wp:anchor distT="0" distB="0" distL="114300" distR="114300" simplePos="0" relativeHeight="251678720" behindDoc="1" locked="0" layoutInCell="1" allowOverlap="1" wp14:anchorId="3485A702" wp14:editId="636E3A1F">
+              <wp:anchor distT="0" distB="0" distL="114300" distR="114300" simplePos="0" relativeHeight="251678720" behindDoc="1" locked="0" layoutInCell="1" allowOverlap="1" wp14:anchorId="3485A702" wp14:editId="662195AD">
                 <wp:simplePos x="0" y="0"/>
                 <wp:positionH relativeFrom="column">
-                  <wp:posOffset>-485140</wp:posOffset>
+                  <wp:posOffset>-376630</wp:posOffset>
                 </wp:positionH>
                 <wp:positionV relativeFrom="paragraph">
-                  <wp:posOffset>1772920</wp:posOffset>
+                  <wp:posOffset>2676039</wp:posOffset>
                 </wp:positionV>
                 <wp:extent cx="6979285" cy="635"/>
                 <wp:effectExtent l="0" t="0" r="5715" b="12065"/>
@@ -3320,7 +3286,7 @@
           </mc:Choice>
           <mc:Fallback>
             <w:pict>
-              <v:shape w14:anchorId="3485A702" id="Text Box 19" o:spid="_x0000_s1027" type="#_x0000_t202" style="position:absolute;margin-left:-38.2pt;margin-top:139.6pt;width:549.55pt;height:.05pt;z-index:-251637760;visibility:visible;mso-wrap-style:square;mso-wrap-distance-left:9pt;mso-wrap-distance-top:0;mso-wrap-distance-right:9pt;mso-wrap-distance-bottom:0;mso-position-horizontal:absolute;mso-position-horizontal-relative:text;mso-position-vertical:absolute;mso-position-vertical-relative:text;v-text-anchor:top" o:gfxdata="UEsDBBQABgAIAAAAIQC2gziS/gAAAOEBAAATAAAAW0NvbnRlbnRfVHlwZXNdLnhtbJSRQU7DMBBF&#13;&#10;90jcwfIWJU67QAgl6YK0S0CoHGBkTxKLZGx5TGhvj5O2G0SRWNoz/78nu9wcxkFMGNg6quQqL6RA&#13;&#10;0s5Y6ir5vt9lD1JwBDIwOMJKHpHlpr69KfdHjyxSmriSfYz+USnWPY7AufNIadK6MEJMx9ApD/oD&#13;&#10;OlTrorhX2lFEilmcO2RdNtjC5xDF9pCuTyYBB5bi6bQ4syoJ3g9WQ0ymaiLzg5KdCXlKLjvcW893&#13;&#10;SUOqXwnz5DrgnHtJTxOsQfEKIT7DmDSUCaxw7Rqn8787ZsmRM9e2VmPeBN4uqYvTtW7jvijg9N/y&#13;&#10;JsXecLq0q+WD6m8AAAD//wMAUEsDBBQABgAIAAAAIQA4/SH/1gAAAJQBAAALAAAAX3JlbHMvLnJl&#13;&#10;bHOkkMFqwzAMhu+DvYPRfXGawxijTi+j0GvpHsDYimMaW0Yy2fr2M4PBMnrbUb/Q94l/f/hMi1qR&#13;&#10;JVI2sOt6UJgd+ZiDgffL8ekFlFSbvV0oo4EbChzGx4f9GRdb25HMsYhqlCwG5lrLq9biZkxWOiqY&#13;&#10;22YiTra2kYMu1l1tQD30/bPm3wwYN0x18gb45AdQl1tp5j/sFB2T0FQ7R0nTNEV3j6o9feQzro1i&#13;&#10;OWA14Fm+Q8a1a8+Bvu/d/dMb2JY5uiPbhG/ktn4cqGU/er3pcvwCAAD//wMAUEsDBBQABgAIAAAA&#13;&#10;IQBdGTT1GQIAAD8EAAAOAAAAZHJzL2Uyb0RvYy54bWysU8Fu2zAMvQ/YPwi6L04yNGuNOEWWIsOA&#13;&#10;oC2QDj0rshwLkEWNUmJnXz9Kjpu222nYRaZJihTfe5zfdo1hR4Vegy34ZDTmTFkJpbb7gv94Wn+6&#13;&#10;5swHYUthwKqCn5Tnt4uPH+aty9UUajClQkZFrM9bV/A6BJdnmZe1aoQfgVOWghVgIwL94j4rUbRU&#13;&#10;vTHZdDyeZS1g6RCk8p68d32QL1L9qlIyPFSVV4GZgtPbQjoxnbt4Zou5yPcoXK3l+RniH17RCG2p&#13;&#10;6UupOxEEO6D+o1SjJYKHKowkNBlUlZYqzUDTTMbvptnWwqk0C4Hj3QtM/v+VlffHrXtEFrqv0BGB&#13;&#10;EZDW+dyTM87TVdjEL72UUZwgPL3AprrAJDlnN19uptdXnEmKzT5fxRrZ5apDH74paFg0Co7ESYJK&#13;&#10;HDc+9KlDSuzkwehyrY2JPzGwMsiOgvhrax3UufibLGNjroV4qy8YPdlljmiFbtcxXb6acQfliUZH&#13;&#10;6FXhnVxr6rcRPjwKJBnQtCTt8EBHZaAtOJwtzmrAX3/zx3xih6KctSSrgvufB4GKM/PdEm9Rg4OB&#13;&#10;g7EbDHtoVkCTTmhpnEwmXcBgBrNCaJ5J8cvYhULCSupV8DCYq9CLmzZGquUyJZHSnAgbu3Uylh5w&#13;&#10;feqeBbozK4HIvIdBcCJ/R06fm+hxy0MgpBNzEdcexTPcpNLE/Xmj4hq8/k9Zl71f/AYAAP//AwBQ&#13;&#10;SwMEFAAGAAgAAAAhAOKC9sXlAAAAEQEAAA8AAABkcnMvZG93bnJldi54bWxMTz1PwzAQ3ZH4D9Yh&#13;&#10;saDWwY0SSONUVYGBLhWhC5sbu3EgPke204Z/j8sCy0l37937KFeT6clJOd9Z5HA/T4AobKzssOWw&#13;&#10;f3+ZPQDxQaAUvUXF4Vt5WFXXV6UopD3jmzrVoSVRBH0hOOgQhoJS32hlhJ/bQWHEjtYZEeLqWiqd&#13;&#10;OEdx01OWJBk1osPooMWgNlo1X/VoOOzSj52+G4/P23W6cK/7cZN9tjXntzfT0zKO9RJIUFP4+4BL&#13;&#10;h5gfqhjsYEeUnvQcZnmWRioHlj8yIBdGwlgO5PB7WgCtSvq/SfUDAAD//wMAUEsBAi0AFAAGAAgA&#13;&#10;AAAhALaDOJL+AAAA4QEAABMAAAAAAAAAAAAAAAAAAAAAAFtDb250ZW50X1R5cGVzXS54bWxQSwEC&#13;&#10;LQAUAAYACAAAACEAOP0h/9YAAACUAQAACwAAAAAAAAAAAAAAAAAvAQAAX3JlbHMvLnJlbHNQSwEC&#13;&#10;LQAUAAYACAAAACEAXRk09RkCAAA/BAAADgAAAAAAAAAAAAAAAAAuAgAAZHJzL2Uyb0RvYy54bWxQ&#13;&#10;SwECLQAUAAYACAAAACEA4oL2xeUAAAARAQAADwAAAAAAAAAAAAAAAABzBAAAZHJzL2Rvd25yZXYu&#13;&#10;eG1sUEsFBgAAAAAEAAQA8wAAAIUFAAAAAA==&#13;&#10;" stroked="f">
+              <v:shape w14:anchorId="3485A702" id="Text Box 19" o:spid="_x0000_s1027" type="#_x0000_t202" style="position:absolute;margin-left:-29.65pt;margin-top:210.7pt;width:549.55pt;height:.05pt;z-index:-251637760;visibility:visible;mso-wrap-style:square;mso-wrap-distance-left:9pt;mso-wrap-distance-top:0;mso-wrap-distance-right:9pt;mso-wrap-distance-bottom:0;mso-position-horizontal:absolute;mso-position-horizontal-relative:text;mso-position-vertical:absolute;mso-position-vertical-relative:text;v-text-anchor:top" o:gfxdata="UEsDBBQABgAIAAAAIQC2gziS/gAAAOEBAAATAAAAW0NvbnRlbnRfVHlwZXNdLnhtbJSRQU7DMBBF&#13;&#10;90jcwfIWJU67QAgl6YK0S0CoHGBkTxKLZGx5TGhvj5O2G0SRWNoz/78nu9wcxkFMGNg6quQqL6RA&#13;&#10;0s5Y6ir5vt9lD1JwBDIwOMJKHpHlpr69KfdHjyxSmriSfYz+USnWPY7AufNIadK6MEJMx9ApD/oD&#13;&#10;OlTrorhX2lFEilmcO2RdNtjC5xDF9pCuTyYBB5bi6bQ4syoJ3g9WQ0ymaiLzg5KdCXlKLjvcW893&#13;&#10;SUOqXwnz5DrgnHtJTxOsQfEKIT7DmDSUCaxw7Rqn8787ZsmRM9e2VmPeBN4uqYvTtW7jvijg9N/y&#13;&#10;JsXecLq0q+WD6m8AAAD//wMAUEsDBBQABgAIAAAAIQA4/SH/1gAAAJQBAAALAAAAX3JlbHMvLnJl&#13;&#10;bHOkkMFqwzAMhu+DvYPRfXGawxijTi+j0GvpHsDYimMaW0Yy2fr2M4PBMnrbUb/Q94l/f/hMi1qR&#13;&#10;JVI2sOt6UJgd+ZiDgffL8ekFlFSbvV0oo4EbChzGx4f9GRdb25HMsYhqlCwG5lrLq9biZkxWOiqY&#13;&#10;22YiTra2kYMu1l1tQD30/bPm3wwYN0x18gb45AdQl1tp5j/sFB2T0FQ7R0nTNEV3j6o9feQzro1i&#13;&#10;OWA14Fm+Q8a1a8+Bvu/d/dMb2JY5uiPbhG/ktn4cqGU/er3pcvwCAAD//wMAUEsDBBQABgAIAAAA&#13;&#10;IQBdGTT1GQIAAD8EAAAOAAAAZHJzL2Uyb0RvYy54bWysU8Fu2zAMvQ/YPwi6L04yNGuNOEWWIsOA&#13;&#10;oC2QDj0rshwLkEWNUmJnXz9Kjpu222nYRaZJihTfe5zfdo1hR4Vegy34ZDTmTFkJpbb7gv94Wn+6&#13;&#10;5swHYUthwKqCn5Tnt4uPH+aty9UUajClQkZFrM9bV/A6BJdnmZe1aoQfgVOWghVgIwL94j4rUbRU&#13;&#10;vTHZdDyeZS1g6RCk8p68d32QL1L9qlIyPFSVV4GZgtPbQjoxnbt4Zou5yPcoXK3l+RniH17RCG2p&#13;&#10;6UupOxEEO6D+o1SjJYKHKowkNBlUlZYqzUDTTMbvptnWwqk0C4Hj3QtM/v+VlffHrXtEFrqv0BGB&#13;&#10;EZDW+dyTM87TVdjEL72UUZwgPL3AprrAJDlnN19uptdXnEmKzT5fxRrZ5apDH74paFg0Co7ESYJK&#13;&#10;HDc+9KlDSuzkwehyrY2JPzGwMsiOgvhrax3UufibLGNjroV4qy8YPdlljmiFbtcxXb6acQfliUZH&#13;&#10;6FXhnVxr6rcRPjwKJBnQtCTt8EBHZaAtOJwtzmrAX3/zx3xih6KctSSrgvufB4GKM/PdEm9Rg4OB&#13;&#10;g7EbDHtoVkCTTmhpnEwmXcBgBrNCaJ5J8cvYhULCSupV8DCYq9CLmzZGquUyJZHSnAgbu3Uylh5w&#13;&#10;feqeBbozK4HIvIdBcCJ/R06fm+hxy0MgpBNzEdcexTPcpNLE/Xmj4hq8/k9Zl71f/AYAAP//AwBQ&#13;&#10;SwMEFAAGAAgAAAAhAOuzKWLnAAAAEQEAAA8AAABkcnMvZG93bnJldi54bWxMj0FvwjAMhe+T9h8i&#13;&#10;T9plghRaEJSmCLHtMC5ohctuoTFNtyapmhS6fz+zy3axZPv5+X3ZejANu2Dna2cFTMYRMLSlU7Wt&#13;&#10;BBwPr6MFMB+kVbJxFgV8o4d1fn+XyVS5q33HSxEqRibWp1KADqFNOfelRiP92LVoaXd2nZGB2q7i&#13;&#10;qpNXMjcNn0bRnBtZW/qgZYtbjeVX0RsB++Rjr5/688tuk8Td27Hfzj+rQojHh+F5RWWzAhZwCH8X&#13;&#10;cGOg/JBTsJPrrfKsETCaLWOSCkimkwTYTRHFS0I6/Y5mwPOM/yfJfwAAAP//AwBQSwECLQAUAAYA&#13;&#10;CAAAACEAtoM4kv4AAADhAQAAEwAAAAAAAAAAAAAAAAAAAAAAW0NvbnRlbnRfVHlwZXNdLnhtbFBL&#13;&#10;AQItABQABgAIAAAAIQA4/SH/1gAAAJQBAAALAAAAAAAAAAAAAAAAAC8BAABfcmVscy8ucmVsc1BL&#13;&#10;AQItABQABgAIAAAAIQBdGTT1GQIAAD8EAAAOAAAAAAAAAAAAAAAAAC4CAABkcnMvZTJvRG9jLnht&#13;&#10;bFBLAQItABQABgAIAAAAIQDrsyli5wAAABEBAAAPAAAAAAAAAAAAAAAAAHMEAABkcnMvZG93bnJl&#13;&#10;di54bWxQSwUGAAAAAAQABADzAAAAhwUAAAAA&#13;&#10;" stroked="f">
                 <v:textbox style="mso-fit-shape-to-text:t" inset="0,0,0,0">
                   <w:txbxContent>
                     <w:p>
@@ -3364,72 +3330,26 @@
         </mc:AlternateContent>
       </w:r>
       <w:r>
+        <w:t xml:space="preserve">complex and error prone tasks of using the mobile app </w:t>
+      </w:r>
+      <w:r>
+        <w:t>can be established.</w:t>
+      </w:r>
+    </w:p>
+    <w:p>
+      <w:pPr>
+        <w:spacing w:line="360" w:lineRule="auto"/>
+      </w:pPr>
+    </w:p>
+    <w:p>
+      <w:pPr>
+        <w:spacing w:line="360" w:lineRule="auto"/>
+      </w:pPr>
+      <w:r>
         <w:rPr>
           <w:noProof/>
         </w:rPr>
-        <w:drawing>
-          <wp:anchor distT="0" distB="0" distL="114300" distR="114300" simplePos="0" relativeHeight="251676672" behindDoc="1" locked="0" layoutInCell="1" allowOverlap="1" wp14:anchorId="5AB9027D" wp14:editId="18D6C96F">
-            <wp:simplePos x="0" y="0"/>
-            <wp:positionH relativeFrom="column">
-              <wp:posOffset>-485140</wp:posOffset>
-            </wp:positionH>
-            <wp:positionV relativeFrom="paragraph">
-              <wp:posOffset>-353</wp:posOffset>
-            </wp:positionV>
-            <wp:extent cx="6979285" cy="1715770"/>
-            <wp:effectExtent l="0" t="0" r="5715" b="0"/>
-            <wp:wrapTight wrapText="bothSides">
-              <wp:wrapPolygon edited="0">
-                <wp:start x="0" y="0"/>
-                <wp:lineTo x="0" y="21424"/>
-                <wp:lineTo x="21578" y="21424"/>
-                <wp:lineTo x="21578" y="0"/>
-                <wp:lineTo x="0" y="0"/>
-              </wp:wrapPolygon>
-            </wp:wrapTight>
-            <wp:docPr id="10" name="Picture 10" descr="A picture containing table&#10;&#10;Description automatically generated"/>
-            <wp:cNvGraphicFramePr>
-              <a:graphicFrameLocks xmlns:a="http://schemas.openxmlformats.org/drawingml/2006/main" noChangeAspect="1"/>
-            </wp:cNvGraphicFramePr>
-            <a:graphic xmlns:a="http://schemas.openxmlformats.org/drawingml/2006/main">
-              <a:graphicData uri="http://schemas.openxmlformats.org/drawingml/2006/picture">
-                <pic:pic xmlns:pic="http://schemas.openxmlformats.org/drawingml/2006/picture">
-                  <pic:nvPicPr>
-                    <pic:cNvPr id="10" name="Picture 10" descr="A picture containing table&#10;&#10;Description automatically generated"/>
-                    <pic:cNvPicPr/>
-                  </pic:nvPicPr>
-                  <pic:blipFill>
-                    <a:blip r:embed="rId9" cstate="print">
-                      <a:extLst>
-                        <a:ext uri="{28A0092B-C50C-407E-A947-70E740481C1C}">
-                          <a14:useLocalDpi xmlns:a14="http://schemas.microsoft.com/office/drawing/2010/main" val="0"/>
-                        </a:ext>
-                      </a:extLst>
-                    </a:blip>
-                    <a:stretch>
-                      <a:fillRect/>
-                    </a:stretch>
-                  </pic:blipFill>
-                  <pic:spPr>
-                    <a:xfrm>
-                      <a:off x="0" y="0"/>
-                      <a:ext cx="6979285" cy="1715770"/>
-                    </a:xfrm>
-                    <a:prstGeom prst="rect">
-                      <a:avLst/>
-                    </a:prstGeom>
-                  </pic:spPr>
-                </pic:pic>
-              </a:graphicData>
-            </a:graphic>
-            <wp14:sizeRelH relativeFrom="page">
-              <wp14:pctWidth>0</wp14:pctWidth>
-            </wp14:sizeRelH>
-            <wp14:sizeRelV relativeFrom="page">
-              <wp14:pctHeight>0</wp14:pctHeight>
-            </wp14:sizeRelV>
-          </wp:anchor>
-        </w:drawing>
+        <w:t xml:space="preserve"> </w:t>
       </w:r>
     </w:p>
     <w:p>
@@ -3450,7 +3370,7 @@
           <w:u w:val="single"/>
         </w:rPr>
       </w:pPr>
-      <w:bookmarkStart w:id="9" w:name="_Toc127199897"/>
+      <w:bookmarkStart w:id="6" w:name="_Toc127199897"/>
       <w:r>
         <w:rPr>
           <w:b/>
@@ -3462,14 +3382,20 @@
         </w:rPr>
         <w:t>Conclusion</w:t>
       </w:r>
-      <w:bookmarkEnd w:id="9"/>
-    </w:p>
-    <w:p>
-      <w:pPr>
-        <w:spacing w:line="360" w:lineRule="auto"/>
-      </w:pPr>
-      <w:r>
-        <w:t>This section has explained how the literature review and scenarios and hierarchical task analyses drive the design decisions rationale. After analysing the prioritised list of value-adding features from the literature review and from the scenarios and hierarchical task analyses, there is heavy overlap across these prioritised lists.</w:t>
+      <w:bookmarkEnd w:id="6"/>
+    </w:p>
+    <w:p>
+      <w:pPr>
+        <w:spacing w:line="360" w:lineRule="auto"/>
+      </w:pPr>
+      <w:r>
+        <w:t xml:space="preserve">This section has explained how </w:t>
+      </w:r>
+      <w:r>
+        <w:t xml:space="preserve">in addition to the literature review insights, </w:t>
+      </w:r>
+      <w:r>
+        <w:t>scenarios and hierarchical task analyses drive the design decisions rationale. After analysing the prioritised list of value-adding features from the literature review and from the scenarios and hierarchical task analyses, there is heavy overlap across these prioritised lists.</w:t>
       </w:r>
       <w:r>
         <w:t xml:space="preserve"> Various other features could be added to the mobile app at a later stage, but to deliver the most value in the given time constraints of this project, the features outlined in the previous sections will be the focus for implementation.</w:t>
@@ -3496,7 +3422,7 @@
           <w:u w:val="single"/>
         </w:rPr>
       </w:pPr>
-      <w:bookmarkStart w:id="10" w:name="_Toc127199898"/>
+      <w:bookmarkStart w:id="7" w:name="_Toc127199898"/>
       <w:r>
         <w:rPr>
           <w:b/>
@@ -3506,7 +3432,7 @@
         </w:rPr>
         <w:t>Prototyping</w:t>
       </w:r>
-      <w:bookmarkEnd w:id="10"/>
+      <w:bookmarkEnd w:id="7"/>
     </w:p>
     <w:p>
       <w:pPr>
@@ -3543,7 +3469,7 @@
           <w:u w:val="single"/>
         </w:rPr>
       </w:pPr>
-      <w:bookmarkStart w:id="11" w:name="_Toc127199899"/>
+      <w:bookmarkStart w:id="8" w:name="_Toc127199899"/>
       <w:r>
         <w:rPr>
           <w:b/>
@@ -3553,9 +3479,10 @@
           <w:szCs w:val="28"/>
           <w:u w:val="single"/>
         </w:rPr>
+        <w:lastRenderedPageBreak/>
         <w:t>Low Fidelity (Hand Drawn) Prototypes</w:t>
       </w:r>
-      <w:bookmarkEnd w:id="11"/>
+      <w:bookmarkEnd w:id="8"/>
     </w:p>
     <w:p>
       <w:pPr>
@@ -3565,11 +3492,7 @@
         <w:t xml:space="preserve">The first stage of prototyping for this mobile app began with low-fidelity prototypes in the form of hand drawn prototypes. </w:t>
       </w:r>
       <w:r>
-        <w:t xml:space="preserve">Hand-drawn prototypes were first created since they are very quick to create, effectively aid in visualising user flow and avoid the designer </w:t>
-      </w:r>
-      <w:r>
-        <w:lastRenderedPageBreak/>
-        <w:t>experiencing sunk-cost fallacy</w:t>
+        <w:t>Hand-drawn prototypes were first created since they are very quick to create, effectively aid in visualising user flow and avoid the designer experiencing sunk-cost fallacy</w:t>
       </w:r>
       <w:r>
         <w:t xml:space="preserve">, where the designer </w:t>
@@ -4333,6 +4256,7 @@
         <w:rPr>
           <w:noProof/>
         </w:rPr>
+        <w:lastRenderedPageBreak/>
         <mc:AlternateContent>
           <mc:Choice Requires="wps">
             <w:drawing>
@@ -5358,7 +5282,7 @@
           <w:u w:val="single"/>
         </w:rPr>
       </w:pPr>
-      <w:bookmarkStart w:id="12" w:name="_Toc127199900"/>
+      <w:bookmarkStart w:id="9" w:name="_Toc127199900"/>
       <w:r>
         <w:rPr>
           <w:b/>
@@ -5368,9 +5292,10 @@
           <w:szCs w:val="28"/>
           <w:u w:val="single"/>
         </w:rPr>
+        <w:lastRenderedPageBreak/>
         <w:t>High Fidelity Prototypes</w:t>
       </w:r>
-      <w:bookmarkEnd w:id="12"/>
+      <w:bookmarkEnd w:id="9"/>
     </w:p>
     <w:p>
       <w:pPr>
@@ -5427,7 +5352,6 @@
         <w:rPr>
           <w:noProof/>
         </w:rPr>
-        <w:lastRenderedPageBreak/>
         <mc:AlternateContent>
           <mc:Choice Requires="wps">
             <w:drawing>
@@ -6152,6 +6076,7 @@
         <w:rPr>
           <w:noProof/>
         </w:rPr>
+        <w:lastRenderedPageBreak/>
         <w:drawing>
           <wp:anchor distT="0" distB="0" distL="114300" distR="114300" simplePos="0" relativeHeight="251664384" behindDoc="1" locked="0" layoutInCell="1" allowOverlap="1" wp14:anchorId="5E045484" wp14:editId="3026B858">
             <wp:simplePos x="0" y="0"/>
@@ -6718,7 +6643,7 @@
           <w:u w:val="single"/>
         </w:rPr>
       </w:pPr>
-      <w:bookmarkStart w:id="13" w:name="_Toc127199901"/>
+      <w:bookmarkStart w:id="10" w:name="_Toc127199901"/>
       <w:r>
         <w:rPr>
           <w:b/>
@@ -6728,7 +6653,7 @@
         </w:rPr>
         <w:t>Conclusion</w:t>
       </w:r>
-      <w:bookmarkEnd w:id="13"/>
+      <w:bookmarkEnd w:id="10"/>
     </w:p>
     <w:p>
       <w:pPr>
@@ -6741,11 +6666,7 @@
         <w:t xml:space="preserve"> The scenario and hierarchical task analysis frameworks from the field of Human Computer Interaction (HCI) were implemented, gaining further insight into user experience when using the app.</w:t>
       </w:r>
       <w:r>
-        <w:t xml:space="preserve"> The design decisions rationale are motivated through the insights </w:t>
-      </w:r>
-      <w:r>
-        <w:lastRenderedPageBreak/>
-        <w:t>gained from the literature review and the scenarios and hierarchical task analyses</w:t>
+        <w:t xml:space="preserve"> The design decisions rationale are motivated through the insights gained from the literature review and the scenarios and hierarchical task analyses</w:t>
       </w:r>
       <w:r>
         <w:t>. By iteratively creating the hand-drawn prototypes and then progressing to high fidelity prototypes, user flow was visualised and improvements to the overall design were made.</w:t>
@@ -6772,7 +6693,7 @@
           <w:u w:val="single"/>
         </w:rPr>
       </w:pPr>
-      <w:bookmarkStart w:id="14" w:name="_Toc127199902"/>
+      <w:bookmarkStart w:id="11" w:name="_Toc127199902"/>
       <w:r>
         <w:rPr>
           <w:b/>
@@ -6800,7 +6721,7 @@
         </w:rPr>
         <w:t>nces</w:t>
       </w:r>
-      <w:bookmarkEnd w:id="14"/>
+      <w:bookmarkEnd w:id="11"/>
     </w:p>
     <w:p>
       <w:pPr>
@@ -6835,7 +6756,7 @@
 </file>
 
 <file path=word/endnotes.xml><?xml version="1.0" encoding="utf-8"?>
-<w:endnotes xmlns:wpc="http://schemas.microsoft.com/office/word/2010/wordprocessingCanvas" xmlns:cx="http://schemas.microsoft.com/office/drawing/2014/chartex" xmlns:cx1="http://schemas.microsoft.com/office/drawing/2015/9/8/chartex" xmlns:cx2="http://schemas.microsoft.com/office/drawing/2015/10/21/chartex" xmlns:cx3="http://schemas.microsoft.com/office/drawing/2016/5/9/chartex" xmlns:cx4="http://schemas.microsoft.com/office/drawing/2016/5/10/chartex" xmlns:cx5="http://schemas.microsoft.com/office/drawing/2016/5/11/chartex" xmlns:cx6="http://schemas.microsoft.com/office/drawing/2016/5/12/chartex" xmlns:cx7="http://schemas.microsoft.com/office/drawing/2016/5/13/chartex" xmlns:cx8="http://schemas.microsoft.com/office/drawing/2016/5/14/chartex" xmlns:mc="http://schemas.openxmlformats.org/markup-compatibility/2006" xmlns:aink="http://schemas.microsoft.com/office/drawing/2016/ink" xmlns:am3d="http://schemas.microsoft.com/office/drawing/2017/model3d" xmlns:o="urn:schemas-microsoft-com:office:office" xmlns:oel="http://schemas.microsoft.com/office/2019/extlst" xmlns:r="http://schemas.openxmlformats.org/officeDocument/2006/relationships" xmlns:m="http://schemas.openxmlformats.org/officeDocument/2006/math" xmlns:v="urn:schemas-microsoft-com:vml" xmlns:wp14="http://schemas.microsoft.com/office/word/2010/wordprocessingDrawing" xmlns:wp="http://schemas.openxmlformats.org/drawingml/2006/wordprocessingDrawing" xmlns:w10="urn:schemas-microsoft-com:office:word" xmlns:w="http://schemas.openxmlformats.org/wordprocessingml/2006/main" xmlns:w14="http://schemas.microsoft.com/office/word/2010/wordml" xmlns:w15="http://schemas.microsoft.com/office/word/2012/wordml" xmlns:w16cex="http://schemas.microsoft.com/office/word/2018/wordml/cex" xmlns:w16cid="http://schemas.microsoft.com/office/word/2016/wordml/cid" xmlns:w16="http://schemas.microsoft.com/office/word/2018/wordml" xmlns:w16sdtdh="http://schemas.microsoft.com/office/word/2020/wordml/sdtdatahash" xmlns:w16se="http://schemas.microsoft.com/office/word/2015/wordml/symex" xmlns:wpg="http://schemas.microsoft.com/office/word/2010/wordprocessingGroup" xmlns:wpi="http://schemas.microsoft.com/office/word/2010/wordprocessingInk" xmlns:wne="http://schemas.microsoft.com/office/word/2006/wordml" xmlns:wps="http://schemas.microsoft.com/office/word/2010/wordprocessingShape" mc:Ignorable="w14 w15 w16se w16cid w16 w16cex w16sdtdh wp14">
+<w:endnotes xmlns:wpc="http://schemas.microsoft.com/office/word/2010/wordprocessingCanvas" xmlns:cx="http://schemas.microsoft.com/office/drawing/2014/chartex" xmlns:cx1="http://schemas.microsoft.com/office/drawing/2015/9/8/chartex" xmlns:cx2="http://schemas.microsoft.com/office/drawing/2015/10/21/chartex" xmlns:cx3="http://schemas.microsoft.com/office/drawing/2016/5/9/chartex" xmlns:cx4="http://schemas.microsoft.com/office/drawing/2016/5/10/chartex" xmlns:cx5="http://schemas.microsoft.com/office/drawing/2016/5/11/chartex" xmlns:cx6="http://schemas.microsoft.com/office/drawing/2016/5/12/chartex" xmlns:cx7="http://schemas.microsoft.com/office/drawing/2016/5/13/chartex" xmlns:cx8="http://schemas.microsoft.com/office/drawing/2016/5/14/chartex" xmlns:mc="http://schemas.openxmlformats.org/markup-compatibility/2006" xmlns:aink="http://schemas.microsoft.com/office/drawing/2016/ink" xmlns:am3d="http://schemas.microsoft.com/office/drawing/2017/model3d" xmlns:o="urn:schemas-microsoft-com:office:office" xmlns:oel="http://schemas.microsoft.com/office/2019/extlst" xmlns:r="http://schemas.openxmlformats.org/officeDocument/2006/relationships" xmlns:m="http://schemas.openxmlformats.org/officeDocument/2006/math" xmlns:v="urn:schemas-microsoft-com:vml" xmlns:wp14="http://schemas.microsoft.com/office/word/2010/wordprocessingDrawing" xmlns:wp="http://schemas.openxmlformats.org/drawingml/2006/wordprocessingDrawing" xmlns:w10="urn:schemas-microsoft-com:office:word" xmlns:w="http://schemas.openxmlformats.org/wordprocessingml/2006/main" xmlns:w14="http://schemas.microsoft.com/office/word/2010/wordml" xmlns:w15="http://schemas.microsoft.com/office/word/2012/wordml" xmlns:w16cex="http://schemas.microsoft.com/office/word/2018/wordml/cex" xmlns:w16cid="http://schemas.microsoft.com/office/word/2016/wordml/cid" xmlns:w16="http://schemas.microsoft.com/office/word/2018/wordml" xmlns:w16du="http://schemas.microsoft.com/office/word/2023/wordml/word16du" xmlns:w16sdtdh="http://schemas.microsoft.com/office/word/2020/wordml/sdtdatahash" xmlns:w16se="http://schemas.microsoft.com/office/word/2015/wordml/symex" xmlns:wpg="http://schemas.microsoft.com/office/word/2010/wordprocessingGroup" xmlns:wpi="http://schemas.microsoft.com/office/word/2010/wordprocessingInk" xmlns:wne="http://schemas.microsoft.com/office/word/2006/wordml" xmlns:wps="http://schemas.microsoft.com/office/word/2010/wordprocessingShape" mc:Ignorable="w14 w15 w16se w16cid w16 w16cex w16sdtdh wp14">
   <w:endnote w:type="separator" w:id="-1">
     <w:p>
       <w:r>
@@ -6854,7 +6775,7 @@
 </file>
 
 <file path=word/footer1.xml><?xml version="1.0" encoding="utf-8"?>
-<w:ftr xmlns:wpc="http://schemas.microsoft.com/office/word/2010/wordprocessingCanvas" xmlns:cx="http://schemas.microsoft.com/office/drawing/2014/chartex" xmlns:cx1="http://schemas.microsoft.com/office/drawing/2015/9/8/chartex" xmlns:cx2="http://schemas.microsoft.com/office/drawing/2015/10/21/chartex" xmlns:cx3="http://schemas.microsoft.com/office/drawing/2016/5/9/chartex" xmlns:cx4="http://schemas.microsoft.com/office/drawing/2016/5/10/chartex" xmlns:cx5="http://schemas.microsoft.com/office/drawing/2016/5/11/chartex" xmlns:cx6="http://schemas.microsoft.com/office/drawing/2016/5/12/chartex" xmlns:cx7="http://schemas.microsoft.com/office/drawing/2016/5/13/chartex" xmlns:cx8="http://schemas.microsoft.com/office/drawing/2016/5/14/chartex" xmlns:mc="http://schemas.openxmlformats.org/markup-compatibility/2006" xmlns:aink="http://schemas.microsoft.com/office/drawing/2016/ink" xmlns:am3d="http://schemas.microsoft.com/office/drawing/2017/model3d" xmlns:o="urn:schemas-microsoft-com:office:office" xmlns:oel="http://schemas.microsoft.com/office/2019/extlst" xmlns:r="http://schemas.openxmlformats.org/officeDocument/2006/relationships" xmlns:m="http://schemas.openxmlformats.org/officeDocument/2006/math" xmlns:v="urn:schemas-microsoft-com:vml" xmlns:wp14="http://schemas.microsoft.com/office/word/2010/wordprocessingDrawing" xmlns:wp="http://schemas.openxmlformats.org/drawingml/2006/wordprocessingDrawing" xmlns:w10="urn:schemas-microsoft-com:office:word" xmlns:w="http://schemas.openxmlformats.org/wordprocessingml/2006/main" xmlns:w14="http://schemas.microsoft.com/office/word/2010/wordml" xmlns:w15="http://schemas.microsoft.com/office/word/2012/wordml" xmlns:w16cex="http://schemas.microsoft.com/office/word/2018/wordml/cex" xmlns:w16cid="http://schemas.microsoft.com/office/word/2016/wordml/cid" xmlns:w16="http://schemas.microsoft.com/office/word/2018/wordml" xmlns:w16sdtdh="http://schemas.microsoft.com/office/word/2020/wordml/sdtdatahash" xmlns:w16se="http://schemas.microsoft.com/office/word/2015/wordml/symex" xmlns:wpg="http://schemas.microsoft.com/office/word/2010/wordprocessingGroup" xmlns:wpi="http://schemas.microsoft.com/office/word/2010/wordprocessingInk" xmlns:wne="http://schemas.microsoft.com/office/word/2006/wordml" xmlns:wps="http://schemas.microsoft.com/office/word/2010/wordprocessingShape" mc:Ignorable="w14 w15 w16se w16cid w16 w16cex w16sdtdh wp14">
+<w:ftr xmlns:wpc="http://schemas.microsoft.com/office/word/2010/wordprocessingCanvas" xmlns:cx="http://schemas.microsoft.com/office/drawing/2014/chartex" xmlns:cx1="http://schemas.microsoft.com/office/drawing/2015/9/8/chartex" xmlns:cx2="http://schemas.microsoft.com/office/drawing/2015/10/21/chartex" xmlns:cx3="http://schemas.microsoft.com/office/drawing/2016/5/9/chartex" xmlns:cx4="http://schemas.microsoft.com/office/drawing/2016/5/10/chartex" xmlns:cx5="http://schemas.microsoft.com/office/drawing/2016/5/11/chartex" xmlns:cx6="http://schemas.microsoft.com/office/drawing/2016/5/12/chartex" xmlns:cx7="http://schemas.microsoft.com/office/drawing/2016/5/13/chartex" xmlns:cx8="http://schemas.microsoft.com/office/drawing/2016/5/14/chartex" xmlns:mc="http://schemas.openxmlformats.org/markup-compatibility/2006" xmlns:aink="http://schemas.microsoft.com/office/drawing/2016/ink" xmlns:am3d="http://schemas.microsoft.com/office/drawing/2017/model3d" xmlns:o="urn:schemas-microsoft-com:office:office" xmlns:oel="http://schemas.microsoft.com/office/2019/extlst" xmlns:r="http://schemas.openxmlformats.org/officeDocument/2006/relationships" xmlns:m="http://schemas.openxmlformats.org/officeDocument/2006/math" xmlns:v="urn:schemas-microsoft-com:vml" xmlns:wp14="http://schemas.microsoft.com/office/word/2010/wordprocessingDrawing" xmlns:wp="http://schemas.openxmlformats.org/drawingml/2006/wordprocessingDrawing" xmlns:w10="urn:schemas-microsoft-com:office:word" xmlns:w="http://schemas.openxmlformats.org/wordprocessingml/2006/main" xmlns:w14="http://schemas.microsoft.com/office/word/2010/wordml" xmlns:w15="http://schemas.microsoft.com/office/word/2012/wordml" xmlns:w16cex="http://schemas.microsoft.com/office/word/2018/wordml/cex" xmlns:w16cid="http://schemas.microsoft.com/office/word/2016/wordml/cid" xmlns:w16="http://schemas.microsoft.com/office/word/2018/wordml" xmlns:w16du="http://schemas.microsoft.com/office/word/2023/wordml/word16du" xmlns:w16sdtdh="http://schemas.microsoft.com/office/word/2020/wordml/sdtdatahash" xmlns:w16se="http://schemas.microsoft.com/office/word/2015/wordml/symex" xmlns:wpg="http://schemas.microsoft.com/office/word/2010/wordprocessingGroup" xmlns:wpi="http://schemas.microsoft.com/office/word/2010/wordprocessingInk" xmlns:wne="http://schemas.microsoft.com/office/word/2006/wordml" xmlns:wps="http://schemas.microsoft.com/office/word/2010/wordprocessingShape" mc:Ignorable="w14 w15 w16se w16cid w16 w16cex w16sdtdh wp14">
   <w:p>
     <w:pPr>
       <w:pStyle w:val="Footer"/>
@@ -6974,7 +6895,7 @@
 </file>
 
 <file path=word/footnotes.xml><?xml version="1.0" encoding="utf-8"?>
-<w:footnotes xmlns:wpc="http://schemas.microsoft.com/office/word/2010/wordprocessingCanvas" xmlns:cx="http://schemas.microsoft.com/office/drawing/2014/chartex" xmlns:cx1="http://schemas.microsoft.com/office/drawing/2015/9/8/chartex" xmlns:cx2="http://schemas.microsoft.com/office/drawing/2015/10/21/chartex" xmlns:cx3="http://schemas.microsoft.com/office/drawing/2016/5/9/chartex" xmlns:cx4="http://schemas.microsoft.com/office/drawing/2016/5/10/chartex" xmlns:cx5="http://schemas.microsoft.com/office/drawing/2016/5/11/chartex" xmlns:cx6="http://schemas.microsoft.com/office/drawing/2016/5/12/chartex" xmlns:cx7="http://schemas.microsoft.com/office/drawing/2016/5/13/chartex" xmlns:cx8="http://schemas.microsoft.com/office/drawing/2016/5/14/chartex" xmlns:mc="http://schemas.openxmlformats.org/markup-compatibility/2006" xmlns:aink="http://schemas.microsoft.com/office/drawing/2016/ink" xmlns:am3d="http://schemas.microsoft.com/office/drawing/2017/model3d" xmlns:o="urn:schemas-microsoft-com:office:office" xmlns:oel="http://schemas.microsoft.com/office/2019/extlst" xmlns:r="http://schemas.openxmlformats.org/officeDocument/2006/relationships" xmlns:m="http://schemas.openxmlformats.org/officeDocument/2006/math" xmlns:v="urn:schemas-microsoft-com:vml" xmlns:wp14="http://schemas.microsoft.com/office/word/2010/wordprocessingDrawing" xmlns:wp="http://schemas.openxmlformats.org/drawingml/2006/wordprocessingDrawing" xmlns:w10="urn:schemas-microsoft-com:office:word" xmlns:w="http://schemas.openxmlformats.org/wordprocessingml/2006/main" xmlns:w14="http://schemas.microsoft.com/office/word/2010/wordml" xmlns:w15="http://schemas.microsoft.com/office/word/2012/wordml" xmlns:w16cex="http://schemas.microsoft.com/office/word/2018/wordml/cex" xmlns:w16cid="http://schemas.microsoft.com/office/word/2016/wordml/cid" xmlns:w16="http://schemas.microsoft.com/office/word/2018/wordml" xmlns:w16sdtdh="http://schemas.microsoft.com/office/word/2020/wordml/sdtdatahash" xmlns:w16se="http://schemas.microsoft.com/office/word/2015/wordml/symex" xmlns:wpg="http://schemas.microsoft.com/office/word/2010/wordprocessingGroup" xmlns:wpi="http://schemas.microsoft.com/office/word/2010/wordprocessingInk" xmlns:wne="http://schemas.microsoft.com/office/word/2006/wordml" xmlns:wps="http://schemas.microsoft.com/office/word/2010/wordprocessingShape" mc:Ignorable="w14 w15 w16se w16cid w16 w16cex w16sdtdh wp14">
+<w:footnotes xmlns:wpc="http://schemas.microsoft.com/office/word/2010/wordprocessingCanvas" xmlns:cx="http://schemas.microsoft.com/office/drawing/2014/chartex" xmlns:cx1="http://schemas.microsoft.com/office/drawing/2015/9/8/chartex" xmlns:cx2="http://schemas.microsoft.com/office/drawing/2015/10/21/chartex" xmlns:cx3="http://schemas.microsoft.com/office/drawing/2016/5/9/chartex" xmlns:cx4="http://schemas.microsoft.com/office/drawing/2016/5/10/chartex" xmlns:cx5="http://schemas.microsoft.com/office/drawing/2016/5/11/chartex" xmlns:cx6="http://schemas.microsoft.com/office/drawing/2016/5/12/chartex" xmlns:cx7="http://schemas.microsoft.com/office/drawing/2016/5/13/chartex" xmlns:cx8="http://schemas.microsoft.com/office/drawing/2016/5/14/chartex" xmlns:mc="http://schemas.openxmlformats.org/markup-compatibility/2006" xmlns:aink="http://schemas.microsoft.com/office/drawing/2016/ink" xmlns:am3d="http://schemas.microsoft.com/office/drawing/2017/model3d" xmlns:o="urn:schemas-microsoft-com:office:office" xmlns:oel="http://schemas.microsoft.com/office/2019/extlst" xmlns:r="http://schemas.openxmlformats.org/officeDocument/2006/relationships" xmlns:m="http://schemas.openxmlformats.org/officeDocument/2006/math" xmlns:v="urn:schemas-microsoft-com:vml" xmlns:wp14="http://schemas.microsoft.com/office/word/2010/wordprocessingDrawing" xmlns:wp="http://schemas.openxmlformats.org/drawingml/2006/wordprocessingDrawing" xmlns:w10="urn:schemas-microsoft-com:office:word" xmlns:w="http://schemas.openxmlformats.org/wordprocessingml/2006/main" xmlns:w14="http://schemas.microsoft.com/office/word/2010/wordml" xmlns:w15="http://schemas.microsoft.com/office/word/2012/wordml" xmlns:w16cex="http://schemas.microsoft.com/office/word/2018/wordml/cex" xmlns:w16cid="http://schemas.microsoft.com/office/word/2016/wordml/cid" xmlns:w16="http://schemas.microsoft.com/office/word/2018/wordml" xmlns:w16du="http://schemas.microsoft.com/office/word/2023/wordml/word16du" xmlns:w16sdtdh="http://schemas.microsoft.com/office/word/2020/wordml/sdtdatahash" xmlns:w16se="http://schemas.microsoft.com/office/word/2015/wordml/symex" xmlns:wpg="http://schemas.microsoft.com/office/word/2010/wordprocessingGroup" xmlns:wpi="http://schemas.microsoft.com/office/word/2010/wordprocessingInk" xmlns:wne="http://schemas.microsoft.com/office/word/2006/wordml" xmlns:wps="http://schemas.microsoft.com/office/word/2010/wordprocessingShape" mc:Ignorable="w14 w15 w16se w16cid w16 w16cex w16sdtdh wp14">
   <w:footnote w:type="separator" w:id="-1">
     <w:p>
       <w:r>
@@ -6993,7 +6914,7 @@
 </file>
 
 <file path=word/numbering.xml><?xml version="1.0" encoding="utf-8"?>
-<w:numbering xmlns:wpc="http://schemas.microsoft.com/office/word/2010/wordprocessingCanvas" xmlns:cx="http://schemas.microsoft.com/office/drawing/2014/chartex" xmlns:cx1="http://schemas.microsoft.com/office/drawing/2015/9/8/chartex" xmlns:cx2="http://schemas.microsoft.com/office/drawing/2015/10/21/chartex" xmlns:cx3="http://schemas.microsoft.com/office/drawing/2016/5/9/chartex" xmlns:cx4="http://schemas.microsoft.com/office/drawing/2016/5/10/chartex" xmlns:cx5="http://schemas.microsoft.com/office/drawing/2016/5/11/chartex" xmlns:cx6="http://schemas.microsoft.com/office/drawing/2016/5/12/chartex" xmlns:cx7="http://schemas.microsoft.com/office/drawing/2016/5/13/chartex" xmlns:cx8="http://schemas.microsoft.com/office/drawing/2016/5/14/chartex" xmlns:mc="http://schemas.openxmlformats.org/markup-compatibility/2006" xmlns:aink="http://schemas.microsoft.com/office/drawing/2016/ink" xmlns:am3d="http://schemas.microsoft.com/office/drawing/2017/model3d" xmlns:o="urn:schemas-microsoft-com:office:office" xmlns:oel="http://schemas.microsoft.com/office/2019/extlst" xmlns:r="http://schemas.openxmlformats.org/officeDocument/2006/relationships" xmlns:m="http://schemas.openxmlformats.org/officeDocument/2006/math" xmlns:v="urn:schemas-microsoft-com:vml" xmlns:wp14="http://schemas.microsoft.com/office/word/2010/wordprocessingDrawing" xmlns:wp="http://schemas.openxmlformats.org/drawingml/2006/wordprocessingDrawing" xmlns:w10="urn:schemas-microsoft-com:office:word" xmlns:w="http://schemas.openxmlformats.org/wordprocessingml/2006/main" xmlns:w14="http://schemas.microsoft.com/office/word/2010/wordml" xmlns:w15="http://schemas.microsoft.com/office/word/2012/wordml" xmlns:w16cex="http://schemas.microsoft.com/office/word/2018/wordml/cex" xmlns:w16cid="http://schemas.microsoft.com/office/word/2016/wordml/cid" xmlns:w16="http://schemas.microsoft.com/office/word/2018/wordml" xmlns:w16sdtdh="http://schemas.microsoft.com/office/word/2020/wordml/sdtdatahash" xmlns:w16se="http://schemas.microsoft.com/office/word/2015/wordml/symex" xmlns:wpg="http://schemas.microsoft.com/office/word/2010/wordprocessingGroup" xmlns:wpi="http://schemas.microsoft.com/office/word/2010/wordprocessingInk" xmlns:wne="http://schemas.microsoft.com/office/word/2006/wordml" xmlns:wps="http://schemas.microsoft.com/office/word/2010/wordprocessingShape" mc:Ignorable="w14 w15 w16se w16cid w16 w16cex w16sdtdh wp14">
+<w:numbering xmlns:wpc="http://schemas.microsoft.com/office/word/2010/wordprocessingCanvas" xmlns:cx="http://schemas.microsoft.com/office/drawing/2014/chartex" xmlns:cx1="http://schemas.microsoft.com/office/drawing/2015/9/8/chartex" xmlns:cx2="http://schemas.microsoft.com/office/drawing/2015/10/21/chartex" xmlns:cx3="http://schemas.microsoft.com/office/drawing/2016/5/9/chartex" xmlns:cx4="http://schemas.microsoft.com/office/drawing/2016/5/10/chartex" xmlns:cx5="http://schemas.microsoft.com/office/drawing/2016/5/11/chartex" xmlns:cx6="http://schemas.microsoft.com/office/drawing/2016/5/12/chartex" xmlns:cx7="http://schemas.microsoft.com/office/drawing/2016/5/13/chartex" xmlns:cx8="http://schemas.microsoft.com/office/drawing/2016/5/14/chartex" xmlns:mc="http://schemas.openxmlformats.org/markup-compatibility/2006" xmlns:aink="http://schemas.microsoft.com/office/drawing/2016/ink" xmlns:am3d="http://schemas.microsoft.com/office/drawing/2017/model3d" xmlns:o="urn:schemas-microsoft-com:office:office" xmlns:oel="http://schemas.microsoft.com/office/2019/extlst" xmlns:r="http://schemas.openxmlformats.org/officeDocument/2006/relationships" xmlns:m="http://schemas.openxmlformats.org/officeDocument/2006/math" xmlns:v="urn:schemas-microsoft-com:vml" xmlns:wp14="http://schemas.microsoft.com/office/word/2010/wordprocessingDrawing" xmlns:wp="http://schemas.openxmlformats.org/drawingml/2006/wordprocessingDrawing" xmlns:w10="urn:schemas-microsoft-com:office:word" xmlns:w="http://schemas.openxmlformats.org/wordprocessingml/2006/main" xmlns:w14="http://schemas.microsoft.com/office/word/2010/wordml" xmlns:w15="http://schemas.microsoft.com/office/word/2012/wordml" xmlns:w16cex="http://schemas.microsoft.com/office/word/2018/wordml/cex" xmlns:w16cid="http://schemas.microsoft.com/office/word/2016/wordml/cid" xmlns:w16="http://schemas.microsoft.com/office/word/2018/wordml" xmlns:w16du="http://schemas.microsoft.com/office/word/2023/wordml/word16du" xmlns:w16sdtdh="http://schemas.microsoft.com/office/word/2020/wordml/sdtdatahash" xmlns:w16se="http://schemas.microsoft.com/office/word/2015/wordml/symex" xmlns:wpg="http://schemas.microsoft.com/office/word/2010/wordprocessingGroup" xmlns:wpi="http://schemas.microsoft.com/office/word/2010/wordprocessingInk" xmlns:wne="http://schemas.microsoft.com/office/word/2006/wordml" xmlns:wps="http://schemas.microsoft.com/office/word/2010/wordprocessingShape" mc:Ignorable="w14 w15 w16se w16cid w16 w16cex w16sdtdh wp14">
   <w:abstractNum w:abstractNumId="0" w15:restartNumberingAfterBreak="0">
     <w:nsid w:val="0F154C52"/>
     <w:multiLevelType w:val="multilevel"/>

</xml_diff>